<commit_message>
SRS: Added User Managment Outline
</commit_message>
<xml_diff>
--- a/documentation/SRS V1.0 Domi.docx
+++ b/documentation/SRS V1.0 Domi.docx
@@ -1,6 +1,6 @@
 
 <file path=word/document.xml><?xml version="1.0" encoding="utf-8"?>
-<w:document xmlns:wpc="http://schemas.microsoft.com/office/word/2010/wordprocessingCanvas" xmlns:mo="http://schemas.microsoft.com/office/mac/office/2008/main" xmlns:mc="http://schemas.openxmlformats.org/markup-compatibility/2006" xmlns:mv="urn:schemas-microsoft-com:mac:vml" xmlns:o="urn:schemas-microsoft-com:office:office" xmlns:r="http://schemas.openxmlformats.org/officeDocument/2006/relationships" xmlns:m="http://schemas.openxmlformats.org/officeDocument/2006/math" xmlns:v="urn:schemas-microsoft-com:vml" xmlns:wp14="http://schemas.microsoft.com/office/word/2010/wordprocessingDrawing" xmlns:wp="http://schemas.openxmlformats.org/drawingml/2006/wordprocessingDrawing" xmlns:w10="urn:schemas-microsoft-com:office:word" xmlns:w="http://schemas.openxmlformats.org/wordprocessingml/2006/main" xmlns:w14="http://schemas.microsoft.com/office/word/2010/wordml" xmlns:w15="http://schemas.microsoft.com/office/word/2012/wordml" xmlns:wpg="http://schemas.microsoft.com/office/word/2010/wordprocessingGroup" xmlns:wpi="http://schemas.microsoft.com/office/word/2010/wordprocessingInk" xmlns:wne="http://schemas.microsoft.com/office/word/2006/wordml" xmlns:wps="http://schemas.microsoft.com/office/word/2010/wordprocessingShape" mc:Ignorable="w14 w15 wp14">
+<w:document xmlns:wpc="http://schemas.microsoft.com/office/word/2010/wordprocessingCanvas" xmlns:mo="http://schemas.microsoft.com/office/mac/office/2008/main" xmlns:mc="http://schemas.openxmlformats.org/markup-compatibility/2006" xmlns:mv="urn:schemas-microsoft-com:mac:vml" xmlns:o="urn:schemas-microsoft-com:office:office" xmlns:r="http://schemas.openxmlformats.org/officeDocument/2006/relationships" xmlns:m="http://schemas.openxmlformats.org/officeDocument/2006/math" xmlns:v="urn:schemas-microsoft-com:vml" xmlns:wp14="http://schemas.microsoft.com/office/word/2010/wordprocessingDrawing" xmlns:wp="http://schemas.openxmlformats.org/drawingml/2006/wordprocessingDrawing" xmlns:w10="urn:schemas-microsoft-com:office:word" xmlns:w="http://schemas.openxmlformats.org/wordprocessingml/2006/main" xmlns:w14="http://schemas.microsoft.com/office/word/2010/wordml" xmlns:wpg="http://schemas.microsoft.com/office/word/2010/wordprocessingGroup" xmlns:wpi="http://schemas.microsoft.com/office/word/2010/wordprocessingInk" xmlns:wne="http://schemas.microsoft.com/office/word/2006/wordml" xmlns:wps="http://schemas.microsoft.com/office/word/2010/wordprocessingShape" mc:Ignorable="w14 wp14">
   <w:body>
     <w:p>
       <w:pPr>
@@ -382,7 +382,7 @@
     </w:p>
     <w:p>
       <w:pPr>
-        <w:pStyle w:val="Verzeichnis1"/>
+        <w:pStyle w:val="TOC1"/>
         <w:rPr>
           <w:noProof/>
         </w:rPr>
@@ -468,7 +468,7 @@
     </w:p>
     <w:p>
       <w:pPr>
-        <w:pStyle w:val="Verzeichnis2"/>
+        <w:pStyle w:val="TOC2"/>
         <w:rPr>
           <w:noProof/>
         </w:rPr>
@@ -536,7 +536,7 @@
     </w:p>
     <w:p>
       <w:pPr>
-        <w:pStyle w:val="Verzeichnis2"/>
+        <w:pStyle w:val="TOC2"/>
         <w:rPr>
           <w:noProof/>
         </w:rPr>
@@ -604,7 +604,7 @@
     </w:p>
     <w:p>
       <w:pPr>
-        <w:pStyle w:val="Verzeichnis2"/>
+        <w:pStyle w:val="TOC2"/>
         <w:rPr>
           <w:noProof/>
         </w:rPr>
@@ -672,7 +672,7 @@
     </w:p>
     <w:p>
       <w:pPr>
-        <w:pStyle w:val="Verzeichnis2"/>
+        <w:pStyle w:val="TOC2"/>
         <w:rPr>
           <w:noProof/>
         </w:rPr>
@@ -740,7 +740,7 @@
     </w:p>
     <w:p>
       <w:pPr>
-        <w:pStyle w:val="Verzeichnis2"/>
+        <w:pStyle w:val="TOC2"/>
         <w:rPr>
           <w:noProof/>
         </w:rPr>
@@ -754,7 +754,7 @@
     </w:p>
     <w:p>
       <w:pPr>
-        <w:pStyle w:val="Verzeichnis2"/>
+        <w:pStyle w:val="TOC2"/>
         <w:rPr>
           <w:noProof/>
         </w:rPr>
@@ -816,7 +816,7 @@
     </w:p>
     <w:p>
       <w:pPr>
-        <w:pStyle w:val="Verzeichnis1"/>
+        <w:pStyle w:val="TOC1"/>
         <w:rPr>
           <w:noProof/>
         </w:rPr>
@@ -884,7 +884,7 @@
     </w:p>
     <w:p>
       <w:pPr>
-        <w:pStyle w:val="Verzeichnis2"/>
+        <w:pStyle w:val="TOC2"/>
         <w:rPr>
           <w:noProof/>
         </w:rPr>
@@ -952,7 +952,7 @@
     </w:p>
     <w:p>
       <w:pPr>
-        <w:pStyle w:val="Verzeichnis3"/>
+        <w:pStyle w:val="TOC3"/>
         <w:rPr>
           <w:noProof/>
         </w:rPr>
@@ -1020,7 +1020,7 @@
     </w:p>
     <w:p>
       <w:pPr>
-        <w:pStyle w:val="Verzeichnis3"/>
+        <w:pStyle w:val="TOC3"/>
         <w:rPr>
           <w:noProof/>
         </w:rPr>
@@ -1088,7 +1088,7 @@
     </w:p>
     <w:p>
       <w:pPr>
-        <w:pStyle w:val="Verzeichnis3"/>
+        <w:pStyle w:val="TOC3"/>
         <w:rPr>
           <w:noProof/>
         </w:rPr>
@@ -1156,7 +1156,7 @@
     </w:p>
     <w:p>
       <w:pPr>
-        <w:pStyle w:val="Verzeichnis3"/>
+        <w:pStyle w:val="TOC3"/>
         <w:rPr>
           <w:noProof/>
         </w:rPr>
@@ -1224,7 +1224,7 @@
     </w:p>
     <w:p>
       <w:pPr>
-        <w:pStyle w:val="Verzeichnis3"/>
+        <w:pStyle w:val="TOC3"/>
         <w:rPr>
           <w:noProof/>
         </w:rPr>
@@ -1292,7 +1292,7 @@
     </w:p>
     <w:p>
       <w:pPr>
-        <w:pStyle w:val="Verzeichnis3"/>
+        <w:pStyle w:val="TOC3"/>
         <w:rPr>
           <w:noProof/>
         </w:rPr>
@@ -1360,7 +1360,7 @@
     </w:p>
     <w:p>
       <w:pPr>
-        <w:pStyle w:val="Verzeichnis3"/>
+        <w:pStyle w:val="TOC3"/>
         <w:rPr>
           <w:noProof/>
         </w:rPr>
@@ -1428,7 +1428,7 @@
     </w:p>
     <w:p>
       <w:pPr>
-        <w:pStyle w:val="Verzeichnis3"/>
+        <w:pStyle w:val="TOC3"/>
         <w:rPr>
           <w:noProof/>
         </w:rPr>
@@ -1496,7 +1496,7 @@
     </w:p>
     <w:p>
       <w:pPr>
-        <w:pStyle w:val="Verzeichnis2"/>
+        <w:pStyle w:val="TOC2"/>
         <w:rPr>
           <w:noProof/>
         </w:rPr>
@@ -1564,7 +1564,7 @@
     </w:p>
     <w:p>
       <w:pPr>
-        <w:pStyle w:val="Verzeichnis2"/>
+        <w:pStyle w:val="TOC2"/>
         <w:rPr>
           <w:noProof/>
         </w:rPr>
@@ -1632,7 +1632,7 @@
     </w:p>
     <w:p>
       <w:pPr>
-        <w:pStyle w:val="Verzeichnis2"/>
+        <w:pStyle w:val="TOC2"/>
         <w:rPr>
           <w:noProof/>
         </w:rPr>
@@ -1700,7 +1700,7 @@
     </w:p>
     <w:p>
       <w:pPr>
-        <w:pStyle w:val="Verzeichnis2"/>
+        <w:pStyle w:val="TOC2"/>
         <w:rPr>
           <w:noProof/>
         </w:rPr>
@@ -1768,7 +1768,7 @@
     </w:p>
     <w:p>
       <w:pPr>
-        <w:pStyle w:val="Verzeichnis2"/>
+        <w:pStyle w:val="TOC2"/>
         <w:rPr>
           <w:noProof/>
         </w:rPr>
@@ -1782,7 +1782,7 @@
     </w:p>
     <w:p>
       <w:pPr>
-        <w:pStyle w:val="Verzeichnis2"/>
+        <w:pStyle w:val="TOC2"/>
         <w:rPr>
           <w:noProof/>
         </w:rPr>
@@ -1844,7 +1844,7 @@
     </w:p>
     <w:p>
       <w:pPr>
-        <w:pStyle w:val="Verzeichnis1"/>
+        <w:pStyle w:val="TOC1"/>
         <w:rPr>
           <w:noProof/>
         </w:rPr>
@@ -1912,7 +1912,7 @@
     </w:p>
     <w:p>
       <w:pPr>
-        <w:pStyle w:val="Verzeichnis2"/>
+        <w:pStyle w:val="TOC2"/>
         <w:rPr>
           <w:noProof/>
         </w:rPr>
@@ -1980,7 +1980,7 @@
     </w:p>
     <w:p>
       <w:pPr>
-        <w:pStyle w:val="Verzeichnis2"/>
+        <w:pStyle w:val="TOC2"/>
         <w:rPr>
           <w:noProof/>
         </w:rPr>
@@ -2048,7 +2048,7 @@
     </w:p>
     <w:p>
       <w:pPr>
-        <w:pStyle w:val="Verzeichnis2"/>
+        <w:pStyle w:val="TOC2"/>
         <w:rPr>
           <w:noProof/>
         </w:rPr>
@@ -2116,7 +2116,7 @@
     </w:p>
     <w:p>
       <w:pPr>
-        <w:pStyle w:val="Verzeichnis2"/>
+        <w:pStyle w:val="TOC2"/>
         <w:rPr>
           <w:noProof/>
         </w:rPr>
@@ -2184,7 +2184,7 @@
     </w:p>
     <w:p>
       <w:pPr>
-        <w:pStyle w:val="Verzeichnis2"/>
+        <w:pStyle w:val="TOC2"/>
         <w:rPr>
           <w:noProof/>
         </w:rPr>
@@ -2252,7 +2252,7 @@
     </w:p>
     <w:p>
       <w:pPr>
-        <w:pStyle w:val="Verzeichnis3"/>
+        <w:pStyle w:val="TOC3"/>
         <w:rPr>
           <w:noProof/>
         </w:rPr>
@@ -2320,7 +2320,7 @@
     </w:p>
     <w:p>
       <w:pPr>
-        <w:pStyle w:val="Verzeichnis2"/>
+        <w:pStyle w:val="TOC2"/>
         <w:rPr>
           <w:noProof/>
         </w:rPr>
@@ -2388,7 +2388,7 @@
     </w:p>
     <w:p>
       <w:pPr>
-        <w:pStyle w:val="Verzeichnis3"/>
+        <w:pStyle w:val="TOC3"/>
         <w:rPr>
           <w:noProof/>
         </w:rPr>
@@ -2456,7 +2456,7 @@
     </w:p>
     <w:p>
       <w:pPr>
-        <w:pStyle w:val="Verzeichnis3"/>
+        <w:pStyle w:val="TOC3"/>
         <w:rPr>
           <w:noProof/>
         </w:rPr>
@@ -2524,7 +2524,7 @@
     </w:p>
     <w:p>
       <w:pPr>
-        <w:pStyle w:val="Verzeichnis3"/>
+        <w:pStyle w:val="TOC3"/>
         <w:rPr>
           <w:noProof/>
         </w:rPr>
@@ -2592,7 +2592,7 @@
     </w:p>
     <w:p>
       <w:pPr>
-        <w:pStyle w:val="Verzeichnis3"/>
+        <w:pStyle w:val="TOC3"/>
         <w:rPr>
           <w:noProof/>
         </w:rPr>
@@ -2660,7 +2660,7 @@
     </w:p>
     <w:p>
       <w:pPr>
-        <w:pStyle w:val="Verzeichnis3"/>
+        <w:pStyle w:val="TOC3"/>
         <w:rPr>
           <w:noProof/>
         </w:rPr>
@@ -2728,7 +2728,7 @@
     </w:p>
     <w:p>
       <w:pPr>
-        <w:pStyle w:val="Verzeichnis2"/>
+        <w:pStyle w:val="TOC2"/>
         <w:rPr>
           <w:noProof/>
         </w:rPr>
@@ -2796,7 +2796,7 @@
     </w:p>
     <w:p>
       <w:pPr>
-        <w:pStyle w:val="Verzeichnis3"/>
+        <w:pStyle w:val="TOC3"/>
         <w:rPr>
           <w:noProof/>
         </w:rPr>
@@ -2864,7 +2864,7 @@
     </w:p>
     <w:p>
       <w:pPr>
-        <w:pStyle w:val="Verzeichnis3"/>
+        <w:pStyle w:val="TOC3"/>
         <w:rPr>
           <w:noProof/>
         </w:rPr>
@@ -2932,7 +2932,7 @@
     </w:p>
     <w:p>
       <w:pPr>
-        <w:pStyle w:val="Verzeichnis3"/>
+        <w:pStyle w:val="TOC3"/>
         <w:rPr>
           <w:noProof/>
         </w:rPr>
@@ -3000,7 +3000,7 @@
     </w:p>
     <w:p>
       <w:pPr>
-        <w:pStyle w:val="Verzeichnis3"/>
+        <w:pStyle w:val="TOC3"/>
         <w:rPr>
           <w:noProof/>
         </w:rPr>
@@ -3068,7 +3068,7 @@
     </w:p>
     <w:p>
       <w:pPr>
-        <w:pStyle w:val="Verzeichnis3"/>
+        <w:pStyle w:val="TOC3"/>
         <w:rPr>
           <w:noProof/>
         </w:rPr>
@@ -3137,7 +3137,7 @@
     </w:p>
     <w:p>
       <w:pPr>
-        <w:pStyle w:val="Verzeichnis3"/>
+        <w:pStyle w:val="TOC3"/>
         <w:rPr>
           <w:noProof/>
         </w:rPr>
@@ -3205,7 +3205,7 @@
     </w:p>
     <w:p>
       <w:pPr>
-        <w:pStyle w:val="Verzeichnis3"/>
+        <w:pStyle w:val="TOC3"/>
         <w:rPr>
           <w:noProof/>
         </w:rPr>
@@ -3273,7 +3273,7 @@
     </w:p>
     <w:p>
       <w:pPr>
-        <w:pStyle w:val="Verzeichnis2"/>
+        <w:pStyle w:val="TOC2"/>
         <w:rPr>
           <w:noProof/>
         </w:rPr>
@@ -3287,7 +3287,7 @@
     </w:p>
     <w:p>
       <w:pPr>
-        <w:pStyle w:val="Verzeichnis2"/>
+        <w:pStyle w:val="TOC2"/>
         <w:rPr>
           <w:noProof/>
         </w:rPr>
@@ -3349,7 +3349,7 @@
     </w:p>
     <w:p>
       <w:pPr>
-        <w:pStyle w:val="Verzeichnis1"/>
+        <w:pStyle w:val="TOC1"/>
         <w:rPr>
           <w:noProof/>
         </w:rPr>
@@ -3364,7 +3364,7 @@
     <w:p/>
     <w:p>
       <w:pPr>
-        <w:pStyle w:val="Verzeichnis1"/>
+        <w:pStyle w:val="TOC1"/>
       </w:pPr>
       <w:r>
         <w:t>5.  Document Approvals</w:t>
@@ -3373,7 +3373,7 @@
     <w:p/>
     <w:p>
       <w:pPr>
-        <w:pStyle w:val="Verzeichnis1"/>
+        <w:pStyle w:val="TOC1"/>
         <w:rPr>
           <w:noProof/>
         </w:rPr>
@@ -3486,7 +3486,7 @@
     </w:p>
     <w:p>
       <w:pPr>
-        <w:pStyle w:val="berschrift1"/>
+        <w:pStyle w:val="Heading1"/>
       </w:pPr>
       <w:bookmarkStart w:id="0" w:name="_Toc363403514"/>
       <w:r>
@@ -3512,7 +3512,7 @@
     </w:p>
     <w:p>
       <w:pPr>
-        <w:pStyle w:val="berschrift2"/>
+        <w:pStyle w:val="Heading2"/>
       </w:pPr>
       <w:bookmarkStart w:id="1" w:name="_Toc363403515"/>
       <w:r>
@@ -3580,7 +3580,7 @@
     </w:p>
     <w:p>
       <w:pPr>
-        <w:pStyle w:val="berschrift2"/>
+        <w:pStyle w:val="Heading2"/>
       </w:pPr>
       <w:bookmarkStart w:id="2" w:name="_Toc363403516"/>
       <w:r>
@@ -3640,7 +3640,7 @@
     </w:p>
     <w:p>
       <w:pPr>
-        <w:pStyle w:val="berschrift2"/>
+        <w:pStyle w:val="Heading2"/>
       </w:pPr>
       <w:bookmarkStart w:id="3" w:name="_Toc363403517"/>
       <w:r>
@@ -3698,7 +3698,7 @@
     </w:p>
     <w:p>
       <w:pPr>
-        <w:pStyle w:val="berschrift2"/>
+        <w:pStyle w:val="Heading2"/>
       </w:pPr>
       <w:bookmarkStart w:id="4" w:name="_Toc363403518"/>
       <w:r>
@@ -3750,7 +3750,7 @@
     </w:p>
     <w:p>
       <w:pPr>
-        <w:pStyle w:val="berschrift2"/>
+        <w:pStyle w:val="Heading2"/>
       </w:pPr>
       <w:bookmarkStart w:id="5" w:name="_Toc363403519"/>
       <w:r>
@@ -3835,16 +3835,69 @@
           <w:tab w:val="left" w:pos="1520"/>
         </w:tabs>
       </w:pPr>
-      <w:bookmarkStart w:id="6" w:name="_GoBack"/>
+    </w:p>
+    <w:p>
+      <w:pPr>
+        <w:pStyle w:val="Heading1"/>
+      </w:pPr>
+      <w:bookmarkStart w:id="6" w:name="_Toc363403520"/>
+      <w:r>
+        <w:t>2.  The Overall Description</w:t>
+      </w:r>
       <w:bookmarkEnd w:id="6"/>
-    </w:p>
-    <w:p>
-      <w:pPr>
-        <w:pStyle w:val="berschrift1"/>
-      </w:pPr>
-      <w:bookmarkStart w:id="7" w:name="_Toc363403520"/>
-      <w:r>
-        <w:t>2.  The Overall Description</w:t>
+      <w:r>
+        <w:t xml:space="preserve">  </w:t>
+      </w:r>
+    </w:p>
+    <w:p>
+      <w:pPr>
+        <w:tabs>
+          <w:tab w:val="clear" w:pos="5760"/>
+          <w:tab w:val="left" w:pos="1520"/>
+        </w:tabs>
+      </w:pPr>
+    </w:p>
+    <w:p>
+      <w:pPr>
+        <w:tabs>
+          <w:tab w:val="clear" w:pos="5760"/>
+          <w:tab w:val="left" w:pos="1520"/>
+        </w:tabs>
+        <w:rPr>
+          <w:i/>
+        </w:rPr>
+      </w:pPr>
+      <w:r>
+        <w:rPr>
+          <w:i/>
+        </w:rPr>
+        <w:t>Describe the general factors that affect the product and its requirements.  This section does not state specific requirements.  Instead, it provides a background for those requirements, which are defined in section 3, and makes them easier to understand</w:t>
+      </w:r>
+      <w:r>
+        <w:t xml:space="preserve">. </w:t>
+      </w:r>
+      <w:r>
+        <w:rPr>
+          <w:i/>
+        </w:rPr>
+        <w:t>In a sense, this section tells the requirements in plain English for the consumption of the customer.  Section3 will contain a specification written for the developers.</w:t>
+      </w:r>
+    </w:p>
+    <w:p>
+      <w:pPr>
+        <w:tabs>
+          <w:tab w:val="clear" w:pos="5760"/>
+          <w:tab w:val="left" w:pos="1520"/>
+        </w:tabs>
+      </w:pPr>
+    </w:p>
+    <w:p>
+      <w:pPr>
+        <w:pStyle w:val="Heading2"/>
+      </w:pPr>
+      <w:bookmarkStart w:id="7" w:name="_Toc363403521"/>
+      <w:r>
+        <w:t>2.1  Product Perspective</w:t>
       </w:r>
       <w:bookmarkEnd w:id="7"/>
       <w:r>
@@ -3873,16 +3926,7 @@
         <w:rPr>
           <w:i/>
         </w:rPr>
-        <w:t>Describe the general factors that affect the product and its requirements.  This section does not state specific requirements.  Instead, it provides a background for those requirements, which are defined in section 3, and makes them easier to understand</w:t>
-      </w:r>
-      <w:r>
-        <w:t xml:space="preserve">. </w:t>
-      </w:r>
-      <w:r>
-        <w:rPr>
-          <w:i/>
-        </w:rPr>
-        <w:t>In a sense, this section tells the requirements in plain English for the consumption of the customer.  Section3 will contain a specification written for the developers.</w:t>
+        <w:t>Put the product into perspective with other related products.   If the product is independent and totally self-contained, it should be so stated here.  If the SRS defines a product that is a component of a larger system, as frequently occurs, then this subsection relates the requirements of the larger system to functionality of the software and identifies interfaces between that system and the software.  If you are building a real system,compare its similarity and differences to other systems in the marketplace.  If you are doing a research-oriented project, what related research compares to the system you are planning to build.</w:t>
       </w:r>
     </w:p>
     <w:p>
@@ -3895,157 +3939,111 @@
     </w:p>
     <w:p>
       <w:pPr>
-        <w:pStyle w:val="berschrift2"/>
-      </w:pPr>
-      <w:bookmarkStart w:id="8" w:name="_Toc363403521"/>
-      <w:r>
-        <w:t>2.1  Product Perspective</w:t>
+        <w:tabs>
+          <w:tab w:val="clear" w:pos="5760"/>
+          <w:tab w:val="left" w:pos="1520"/>
+        </w:tabs>
+        <w:rPr>
+          <w:i/>
+        </w:rPr>
+      </w:pPr>
+      <w:r>
+        <w:rPr>
+          <w:i/>
+        </w:rPr>
+        <w:t>A block diagram showing the major components of the larger system, interconnections, and external interfaces can be helpful.  This is not a design or architecture picture.  It is more to provide context, especially if your system will interact with external actors.  The system you are building should be shown as a black box.  Let the design document present the internals.</w:t>
+      </w:r>
+    </w:p>
+    <w:p>
+      <w:pPr>
+        <w:tabs>
+          <w:tab w:val="clear" w:pos="5760"/>
+          <w:tab w:val="left" w:pos="1520"/>
+        </w:tabs>
+        <w:rPr>
+          <w:i/>
+        </w:rPr>
+      </w:pPr>
+    </w:p>
+    <w:p>
+      <w:pPr>
+        <w:tabs>
+          <w:tab w:val="clear" w:pos="5760"/>
+          <w:tab w:val="left" w:pos="1520"/>
+        </w:tabs>
+      </w:pPr>
+      <w:r>
+        <w:rPr>
+          <w:i/>
+        </w:rPr>
+        <w:t>The following subsections describe how the software operates inside various constraints</w:t>
+      </w:r>
+      <w:r>
+        <w:t>.</w:t>
+      </w:r>
+    </w:p>
+    <w:p>
+      <w:pPr>
+        <w:tabs>
+          <w:tab w:val="clear" w:pos="5760"/>
+          <w:tab w:val="left" w:pos="1520"/>
+        </w:tabs>
+      </w:pPr>
+    </w:p>
+    <w:p>
+      <w:pPr>
+        <w:pStyle w:val="Heading3"/>
+        <w:rPr>
+          <w:sz w:val="24"/>
+        </w:rPr>
+      </w:pPr>
+      <w:bookmarkStart w:id="8" w:name="_Toc363403522"/>
+      <w:r>
+        <w:rPr>
+          <w:sz w:val="24"/>
+        </w:rPr>
+        <w:t>2.1.1 System Interfaces</w:t>
       </w:r>
       <w:bookmarkEnd w:id="8"/>
-      <w:r>
-        <w:t xml:space="preserve">  </w:t>
-      </w:r>
-    </w:p>
-    <w:p>
-      <w:pPr>
-        <w:tabs>
-          <w:tab w:val="clear" w:pos="5760"/>
-          <w:tab w:val="left" w:pos="1520"/>
-        </w:tabs>
-      </w:pPr>
-    </w:p>
-    <w:p>
-      <w:pPr>
-        <w:tabs>
-          <w:tab w:val="clear" w:pos="5760"/>
-          <w:tab w:val="left" w:pos="1520"/>
-        </w:tabs>
-        <w:rPr>
-          <w:i/>
-        </w:rPr>
-      </w:pPr>
-      <w:r>
-        <w:rPr>
-          <w:i/>
-        </w:rPr>
-        <w:t>Put the product into perspective with other related products.   If the product is independent and totally self-contained, it should be so stated here.  If the SRS defines a product that is a component of a larger system, as frequently occurs, then this subsection relates the requirements of the larger system to functionality of the software and identifies interfaces between that system and the software.  If you are building a real system,compare its similarity and differences to other systems in the marketplace.  If you are doing a research-oriented project, what related research compares to the system you are planning to build.</w:t>
-      </w:r>
-    </w:p>
-    <w:p>
-      <w:pPr>
-        <w:tabs>
-          <w:tab w:val="clear" w:pos="5760"/>
-          <w:tab w:val="left" w:pos="1520"/>
-        </w:tabs>
-      </w:pPr>
-    </w:p>
-    <w:p>
-      <w:pPr>
-        <w:tabs>
-          <w:tab w:val="clear" w:pos="5760"/>
-          <w:tab w:val="left" w:pos="1520"/>
-        </w:tabs>
-        <w:rPr>
-          <w:i/>
-        </w:rPr>
-      </w:pPr>
-      <w:r>
-        <w:rPr>
-          <w:i/>
-        </w:rPr>
-        <w:t>A block diagram showing the major components of the larger system, interconnections, and external interfaces can be helpful.  This is not a design or architecture picture.  It is more to provide context, especially if your system will interact with external actors.  The system you are building should be shown as a black box.  Let the design document present the internals.</w:t>
-      </w:r>
-    </w:p>
-    <w:p>
-      <w:pPr>
-        <w:tabs>
-          <w:tab w:val="clear" w:pos="5760"/>
-          <w:tab w:val="left" w:pos="1520"/>
-        </w:tabs>
-        <w:rPr>
-          <w:i/>
-        </w:rPr>
-      </w:pPr>
-    </w:p>
-    <w:p>
-      <w:pPr>
-        <w:tabs>
-          <w:tab w:val="clear" w:pos="5760"/>
-          <w:tab w:val="left" w:pos="1520"/>
-        </w:tabs>
-      </w:pPr>
-      <w:r>
-        <w:rPr>
-          <w:i/>
-        </w:rPr>
-        <w:t>The following subsections describe how the software operates inside various constraints</w:t>
-      </w:r>
-      <w:r>
-        <w:t>.</w:t>
-      </w:r>
-    </w:p>
-    <w:p>
-      <w:pPr>
-        <w:tabs>
-          <w:tab w:val="clear" w:pos="5760"/>
-          <w:tab w:val="left" w:pos="1520"/>
-        </w:tabs>
-      </w:pPr>
-    </w:p>
-    <w:p>
-      <w:pPr>
-        <w:pStyle w:val="berschrift3"/>
+    </w:p>
+    <w:p/>
+    <w:p>
+      <w:pPr>
+        <w:rPr>
+          <w:i/>
+        </w:rPr>
+      </w:pPr>
+      <w:r>
+        <w:rPr>
+          <w:i/>
+        </w:rPr>
+        <w:t>List each system interface and identify the functionality of the software to accomplish the system requirement and the interface description to match the system.  These are external systems that you have to interact with.  For instance, if you are building a business application that interfaces with the existing employee payroll system, what is the API to that system that designer’s will need to use?</w:t>
+      </w:r>
+    </w:p>
+    <w:p>
+      <w:pPr>
+        <w:pStyle w:val="Heading3"/>
+        <w:ind w:left="0"/>
         <w:rPr>
           <w:sz w:val="24"/>
         </w:rPr>
       </w:pPr>
-      <w:bookmarkStart w:id="9" w:name="_Toc363403522"/>
-      <w:r>
+      <w:bookmarkStart w:id="9" w:name="_Toc363403523"/>
+    </w:p>
+    <w:p>
+      <w:pPr>
+        <w:pStyle w:val="Heading3"/>
         <w:rPr>
           <w:sz w:val="24"/>
         </w:rPr>
-        <w:t>2.1.1 System Interfaces</w:t>
+      </w:pPr>
+      <w:r>
+        <w:rPr>
+          <w:sz w:val="24"/>
+        </w:rPr>
+        <w:t>2.1.2 Interfaces</w:t>
       </w:r>
       <w:bookmarkEnd w:id="9"/>
-    </w:p>
-    <w:p/>
-    <w:p>
-      <w:pPr>
-        <w:rPr>
-          <w:i/>
-        </w:rPr>
-      </w:pPr>
-      <w:r>
-        <w:rPr>
-          <w:i/>
-        </w:rPr>
-        <w:t>List each system interface and identify the functionality of the software to accomplish the system requirement and the interface description to match the system.  These are external systems that you have to interact with.  For instance, if you are building a business application that interfaces with the existing employee payroll system, what is the API to that system that designer’s will need to use?</w:t>
-      </w:r>
-    </w:p>
-    <w:p>
-      <w:pPr>
-        <w:pStyle w:val="berschrift3"/>
-        <w:ind w:left="0"/>
-        <w:rPr>
-          <w:sz w:val="24"/>
-        </w:rPr>
-      </w:pPr>
-      <w:bookmarkStart w:id="10" w:name="_Toc363403523"/>
-    </w:p>
-    <w:p>
-      <w:pPr>
-        <w:pStyle w:val="berschrift3"/>
-        <w:rPr>
-          <w:sz w:val="24"/>
-        </w:rPr>
-      </w:pPr>
-      <w:r>
-        <w:rPr>
-          <w:sz w:val="24"/>
-        </w:rPr>
-        <w:t>2.1.2 Interfaces</w:t>
-      </w:r>
-      <w:bookmarkEnd w:id="10"/>
     </w:p>
     <w:p/>
     <w:p>
@@ -4127,57 +4125,57 @@
     </w:p>
     <w:p>
       <w:pPr>
-        <w:pStyle w:val="berschrift3"/>
+        <w:pStyle w:val="Heading3"/>
         <w:rPr>
           <w:sz w:val="24"/>
         </w:rPr>
       </w:pPr>
-      <w:bookmarkStart w:id="11" w:name="_Toc363403524"/>
+      <w:bookmarkStart w:id="10" w:name="_Toc363403524"/>
       <w:r>
         <w:rPr>
           <w:sz w:val="24"/>
         </w:rPr>
         <w:t>2.1.3 Hardware Interfaces</w:t>
       </w:r>
+      <w:bookmarkEnd w:id="10"/>
+    </w:p>
+    <w:p/>
+    <w:p>
+      <w:pPr>
+        <w:rPr>
+          <w:i/>
+        </w:rPr>
+      </w:pPr>
+      <w:r>
+        <w:rPr>
+          <w:i/>
+        </w:rPr>
+        <w:t xml:space="preserve">Specify the logical characteristics of each interface between the software product and the hardware components of the system.  This includes configuration characteristics.  It also covers such matters as what devices are to be supported, how they are to be supported and protocols.  This is not a description of hardware requirements in the sense that “This program must run on a Mac with 64M of RAM”.  This section is for detailing the actual hardware devices your application will interact with and control.  For instance, if you are controlling X10 type home devices, what is the interface to those devices?  Designers should be able to look at this and know what hardware they need to worry about in the design.  Many business type applications will have no hardware interfaces.  If none, just state “The system has no hardware interface requirements”  If you just delete sections that are not applicable, then readers do not know if:  a. this does not apply or b.  you forgot to include the section in the first place. </w:t>
+      </w:r>
+    </w:p>
+    <w:p>
+      <w:pPr>
+        <w:pStyle w:val="Heading3"/>
+        <w:rPr>
+          <w:sz w:val="24"/>
+        </w:rPr>
+      </w:pPr>
+      <w:bookmarkStart w:id="11" w:name="_Toc363403525"/>
+    </w:p>
+    <w:p>
+      <w:pPr>
+        <w:pStyle w:val="Heading3"/>
+        <w:rPr>
+          <w:sz w:val="24"/>
+        </w:rPr>
+      </w:pPr>
+      <w:r>
+        <w:rPr>
+          <w:sz w:val="24"/>
+        </w:rPr>
+        <w:t>2.1.4 Software Interfaces</w:t>
+      </w:r>
       <w:bookmarkEnd w:id="11"/>
-    </w:p>
-    <w:p/>
-    <w:p>
-      <w:pPr>
-        <w:rPr>
-          <w:i/>
-        </w:rPr>
-      </w:pPr>
-      <w:r>
-        <w:rPr>
-          <w:i/>
-        </w:rPr>
-        <w:t xml:space="preserve">Specify the logical characteristics of each interface between the software product and the hardware components of the system.  This includes configuration characteristics.  It also covers such matters as what devices are to be supported, how they are to be supported and protocols.  This is not a description of hardware requirements in the sense that “This program must run on a Mac with 64M of RAM”.  This section is for detailing the actual hardware devices your application will interact with and control.  For instance, if you are controlling X10 type home devices, what is the interface to those devices?  Designers should be able to look at this and know what hardware they need to worry about in the design.  Many business type applications will have no hardware interfaces.  If none, just state “The system has no hardware interface requirements”  If you just delete sections that are not applicable, then readers do not know if:  a. this does not apply or b.  you forgot to include the section in the first place. </w:t>
-      </w:r>
-    </w:p>
-    <w:p>
-      <w:pPr>
-        <w:pStyle w:val="berschrift3"/>
-        <w:rPr>
-          <w:sz w:val="24"/>
-        </w:rPr>
-      </w:pPr>
-      <w:bookmarkStart w:id="12" w:name="_Toc363403525"/>
-    </w:p>
-    <w:p>
-      <w:pPr>
-        <w:pStyle w:val="berschrift3"/>
-        <w:rPr>
-          <w:sz w:val="24"/>
-        </w:rPr>
-      </w:pPr>
-      <w:r>
-        <w:rPr>
-          <w:sz w:val="24"/>
-        </w:rPr>
-        <w:t>2.1.4 Software Interfaces</w:t>
-      </w:r>
-      <w:bookmarkEnd w:id="12"/>
     </w:p>
     <w:p/>
     <w:p>
@@ -4418,18 +4416,55 @@
     </w:p>
     <w:p>
       <w:pPr>
-        <w:pStyle w:val="berschrift3"/>
+        <w:pStyle w:val="Heading3"/>
         <w:rPr>
           <w:sz w:val="24"/>
         </w:rPr>
       </w:pPr>
-      <w:bookmarkStart w:id="13" w:name="_Toc363403526"/>
+      <w:bookmarkStart w:id="12" w:name="_Toc363403526"/>
       <w:r>
         <w:rPr>
           <w:sz w:val="24"/>
         </w:rPr>
         <w:t>2.1.5 Communications Interfaces</w:t>
       </w:r>
+      <w:bookmarkEnd w:id="12"/>
+    </w:p>
+    <w:p/>
+    <w:p>
+      <w:pPr>
+        <w:rPr>
+          <w:i/>
+        </w:rPr>
+      </w:pPr>
+      <w:r>
+        <w:rPr>
+          <w:i/>
+        </w:rPr>
+        <w:t>Specify the various interfaces to communications such as local network protocols, etc.  These are protocols you will need to directly interact with.  If you happen to use web services transparently to your application then do not list it here.  If you are using a custom protocol to communicate between systems, then document that protocol here so designers know what to design.  If it is a standard protocol, you can reference an existing document or RFC.</w:t>
+      </w:r>
+    </w:p>
+    <w:p>
+      <w:pPr>
+        <w:rPr>
+          <w:i/>
+        </w:rPr>
+      </w:pPr>
+    </w:p>
+    <w:p>
+      <w:pPr>
+        <w:pStyle w:val="Heading3"/>
+        <w:rPr>
+          <w:sz w:val="24"/>
+        </w:rPr>
+      </w:pPr>
+      <w:bookmarkStart w:id="13" w:name="_Toc363403527"/>
+      <w:r>
+        <w:rPr>
+          <w:sz w:val="24"/>
+        </w:rPr>
+        <w:t>2.1.6 Memory Constraints</w:t>
+      </w:r>
       <w:bookmarkEnd w:id="13"/>
     </w:p>
     <w:p/>
@@ -4443,71 +4478,34 @@
         <w:rPr>
           <w:i/>
         </w:rPr>
-        <w:t>Specify the various interfaces to communications such as local network protocols, etc.  These are protocols you will need to directly interact with.  If you happen to use web services transparently to your application then do not list it here.  If you are using a custom protocol to communicate between systems, then document that protocol here so designers know what to design.  If it is a standard protocol, you can reference an existing document or RFC.</w:t>
-      </w:r>
-    </w:p>
-    <w:p>
-      <w:pPr>
-        <w:rPr>
-          <w:i/>
-        </w:rPr>
-      </w:pPr>
-    </w:p>
-    <w:p>
-      <w:pPr>
-        <w:pStyle w:val="berschrift3"/>
+        <w:t>Specify any applicable characteristics and limits on primary and secondary memory</w:t>
+      </w:r>
+      <w:r>
+        <w:t xml:space="preserve">. </w:t>
+      </w:r>
+      <w:r>
+        <w:rPr>
+          <w:i/>
+        </w:rPr>
+        <w:t>Don’t just make up something here.  If all the customer’s machines have only 128K of RAM, then your target design has got to come in under 128K so there is an actual requirement.  You could also cite market research here for shrink-wrap type applications “Focus groups have determined that our target market has between 256-512M of RAM, therefore the design footprint should not exceed 256M.”  If there are no memory constraints, so state.</w:t>
+      </w:r>
+    </w:p>
+    <w:p/>
+    <w:p>
+      <w:pPr>
+        <w:pStyle w:val="Heading3"/>
         <w:rPr>
           <w:sz w:val="24"/>
         </w:rPr>
       </w:pPr>
-      <w:bookmarkStart w:id="14" w:name="_Toc363403527"/>
+      <w:bookmarkStart w:id="14" w:name="_Toc363403528"/>
       <w:r>
         <w:rPr>
           <w:sz w:val="24"/>
         </w:rPr>
-        <w:t>2.1.6 Memory Constraints</w:t>
+        <w:t>2.1.7 Operations</w:t>
       </w:r>
       <w:bookmarkEnd w:id="14"/>
-    </w:p>
-    <w:p/>
-    <w:p>
-      <w:pPr>
-        <w:rPr>
-          <w:i/>
-        </w:rPr>
-      </w:pPr>
-      <w:r>
-        <w:rPr>
-          <w:i/>
-        </w:rPr>
-        <w:t>Specify any applicable characteristics and limits on primary and secondary memory</w:t>
-      </w:r>
-      <w:r>
-        <w:t xml:space="preserve">. </w:t>
-      </w:r>
-      <w:r>
-        <w:rPr>
-          <w:i/>
-        </w:rPr>
-        <w:t>Don’t just make up something here.  If all the customer’s machines have only 128K of RAM, then your target design has got to come in under 128K so there is an actual requirement.  You could also cite market research here for shrink-wrap type applications “Focus groups have determined that our target market has between 256-512M of RAM, therefore the design footprint should not exceed 256M.”  If there are no memory constraints, so state.</w:t>
-      </w:r>
-    </w:p>
-    <w:p/>
-    <w:p>
-      <w:pPr>
-        <w:pStyle w:val="berschrift3"/>
-        <w:rPr>
-          <w:sz w:val="24"/>
-        </w:rPr>
-      </w:pPr>
-      <w:bookmarkStart w:id="15" w:name="_Toc363403528"/>
-      <w:r>
-        <w:rPr>
-          <w:sz w:val="24"/>
-        </w:rPr>
-        <w:t>2.1.7 Operations</w:t>
-      </w:r>
-      <w:bookmarkEnd w:id="15"/>
     </w:p>
     <w:p/>
     <w:p>
@@ -4612,19 +4610,19 @@
     <w:p/>
     <w:p>
       <w:pPr>
-        <w:pStyle w:val="berschrift3"/>
+        <w:pStyle w:val="Heading3"/>
         <w:rPr>
           <w:sz w:val="24"/>
         </w:rPr>
       </w:pPr>
-      <w:bookmarkStart w:id="16" w:name="_Toc363403529"/>
+      <w:bookmarkStart w:id="15" w:name="_Toc363403529"/>
       <w:r>
         <w:rPr>
           <w:sz w:val="24"/>
         </w:rPr>
         <w:t>2.1.8 Site Adaptation Requirements</w:t>
       </w:r>
-      <w:bookmarkEnd w:id="16"/>
+      <w:bookmarkEnd w:id="15"/>
     </w:p>
     <w:p/>
     <w:p>
@@ -4744,13 +4742,13 @@
     </w:p>
     <w:p>
       <w:pPr>
-        <w:pStyle w:val="berschrift2"/>
-      </w:pPr>
-      <w:bookmarkStart w:id="17" w:name="_Toc363403530"/>
+        <w:pStyle w:val="Heading2"/>
+      </w:pPr>
+      <w:bookmarkStart w:id="16" w:name="_Toc363403530"/>
       <w:r>
         <w:t>2.2  Product Functions</w:t>
       </w:r>
-      <w:bookmarkEnd w:id="17"/>
+      <w:bookmarkEnd w:id="16"/>
       <w:r>
         <w:t xml:space="preserve"> </w:t>
       </w:r>
@@ -4847,84 +4845,84 @@
     </w:p>
     <w:p>
       <w:pPr>
-        <w:pStyle w:val="berschrift2"/>
-      </w:pPr>
-      <w:bookmarkStart w:id="18" w:name="_Toc363403531"/>
+        <w:pStyle w:val="Heading2"/>
+      </w:pPr>
+      <w:bookmarkStart w:id="17" w:name="_Toc363403531"/>
       <w:r>
         <w:t>2.3  User Characteristics</w:t>
       </w:r>
+      <w:bookmarkEnd w:id="17"/>
+      <w:r>
+        <w:t xml:space="preserve"> </w:t>
+      </w:r>
+    </w:p>
+    <w:p>
+      <w:pPr>
+        <w:tabs>
+          <w:tab w:val="clear" w:pos="5760"/>
+          <w:tab w:val="left" w:pos="1520"/>
+        </w:tabs>
+      </w:pPr>
+    </w:p>
+    <w:p>
+      <w:pPr>
+        <w:tabs>
+          <w:tab w:val="clear" w:pos="5760"/>
+          <w:tab w:val="left" w:pos="1520"/>
+        </w:tabs>
+        <w:rPr>
+          <w:i/>
+        </w:rPr>
+      </w:pPr>
+      <w:r>
+        <w:rPr>
+          <w:i/>
+        </w:rPr>
+        <w:t xml:space="preserve">Describe those general characteristics of the intended users of the product including educational level, experience, and technical expertise.  Do not state specific requirements but rather provide the reasons why certain specific requirements are later specified in section 3.  </w:t>
+      </w:r>
+    </w:p>
+    <w:p>
+      <w:pPr>
+        <w:tabs>
+          <w:tab w:val="clear" w:pos="5760"/>
+          <w:tab w:val="left" w:pos="1520"/>
+        </w:tabs>
+      </w:pPr>
+    </w:p>
+    <w:p>
+      <w:pPr>
+        <w:tabs>
+          <w:tab w:val="clear" w:pos="5760"/>
+          <w:tab w:val="left" w:pos="1520"/>
+        </w:tabs>
+        <w:rPr>
+          <w:i/>
+        </w:rPr>
+      </w:pPr>
+      <w:r>
+        <w:rPr>
+          <w:i/>
+        </w:rPr>
+        <w:t>What is it about your potential user base that will impact the design?  Their experience and comfort with technology will drive UI design.  Other characteristics might actually influence internal design of the system.</w:t>
+      </w:r>
+    </w:p>
+    <w:p>
+      <w:pPr>
+        <w:tabs>
+          <w:tab w:val="clear" w:pos="5760"/>
+          <w:tab w:val="left" w:pos="1520"/>
+        </w:tabs>
+      </w:pPr>
+    </w:p>
+    <w:p>
+      <w:pPr>
+        <w:pStyle w:val="Heading2"/>
+      </w:pPr>
+      <w:bookmarkStart w:id="18" w:name="_Toc363403532"/>
+      <w:r>
+        <w:t>2.4  Constraints</w:t>
+      </w:r>
       <w:bookmarkEnd w:id="18"/>
-      <w:r>
-        <w:t xml:space="preserve"> </w:t>
-      </w:r>
-    </w:p>
-    <w:p>
-      <w:pPr>
-        <w:tabs>
-          <w:tab w:val="clear" w:pos="5760"/>
-          <w:tab w:val="left" w:pos="1520"/>
-        </w:tabs>
-      </w:pPr>
-    </w:p>
-    <w:p>
-      <w:pPr>
-        <w:tabs>
-          <w:tab w:val="clear" w:pos="5760"/>
-          <w:tab w:val="left" w:pos="1520"/>
-        </w:tabs>
-        <w:rPr>
-          <w:i/>
-        </w:rPr>
-      </w:pPr>
-      <w:r>
-        <w:rPr>
-          <w:i/>
-        </w:rPr>
-        <w:t xml:space="preserve">Describe those general characteristics of the intended users of the product including educational level, experience, and technical expertise.  Do not state specific requirements but rather provide the reasons why certain specific requirements are later specified in section 3.  </w:t>
-      </w:r>
-    </w:p>
-    <w:p>
-      <w:pPr>
-        <w:tabs>
-          <w:tab w:val="clear" w:pos="5760"/>
-          <w:tab w:val="left" w:pos="1520"/>
-        </w:tabs>
-      </w:pPr>
-    </w:p>
-    <w:p>
-      <w:pPr>
-        <w:tabs>
-          <w:tab w:val="clear" w:pos="5760"/>
-          <w:tab w:val="left" w:pos="1520"/>
-        </w:tabs>
-        <w:rPr>
-          <w:i/>
-        </w:rPr>
-      </w:pPr>
-      <w:r>
-        <w:rPr>
-          <w:i/>
-        </w:rPr>
-        <w:t>What is it about your potential user base that will impact the design?  Their experience and comfort with technology will drive UI design.  Other characteristics might actually influence internal design of the system.</w:t>
-      </w:r>
-    </w:p>
-    <w:p>
-      <w:pPr>
-        <w:tabs>
-          <w:tab w:val="clear" w:pos="5760"/>
-          <w:tab w:val="left" w:pos="1520"/>
-        </w:tabs>
-      </w:pPr>
-    </w:p>
-    <w:p>
-      <w:pPr>
-        <w:pStyle w:val="berschrift2"/>
-      </w:pPr>
-      <w:bookmarkStart w:id="19" w:name="_Toc363403532"/>
-      <w:r>
-        <w:t>2.4  Constraints</w:t>
-      </w:r>
-      <w:bookmarkEnd w:id="19"/>
       <w:r>
         <w:t xml:space="preserve">  </w:t>
       </w:r>
@@ -5202,27 +5200,104 @@
     </w:p>
     <w:p>
       <w:pPr>
-        <w:pStyle w:val="berschrift2"/>
-        <w:rPr>
-          <w:i/>
-        </w:rPr>
-      </w:pPr>
-      <w:bookmarkStart w:id="20" w:name="_Toc363403533"/>
+        <w:pStyle w:val="Heading2"/>
+        <w:rPr>
+          <w:i/>
+        </w:rPr>
+      </w:pPr>
+      <w:bookmarkStart w:id="19" w:name="_Toc363403533"/>
       <w:r>
         <w:t>2.5 Assumptions and Dependencies</w:t>
       </w:r>
+      <w:bookmarkEnd w:id="19"/>
+    </w:p>
+    <w:p>
+      <w:pPr>
+        <w:tabs>
+          <w:tab w:val="clear" w:pos="5760"/>
+          <w:tab w:val="left" w:pos="1520"/>
+        </w:tabs>
+        <w:rPr>
+          <w:i/>
+        </w:rPr>
+      </w:pPr>
+    </w:p>
+    <w:p>
+      <w:pPr>
+        <w:tabs>
+          <w:tab w:val="clear" w:pos="5760"/>
+          <w:tab w:val="left" w:pos="1520"/>
+        </w:tabs>
+        <w:rPr>
+          <w:i/>
+        </w:rPr>
+      </w:pPr>
+      <w:r>
+        <w:rPr>
+          <w:i/>
+        </w:rPr>
+        <w:t>List each of the factors that affect the requirements stated in the SRS.  These factors are not design constraints on the software but are, rather, any changes to them that can affect the requirements in the SRS.  For example, an assumption might be that a specific operating system would be available on the hardware designated for the software product.  If, in fact, the operating system were not available, the SRS would then have to change accordingly.</w:t>
+      </w:r>
+    </w:p>
+    <w:p>
+      <w:pPr>
+        <w:rPr>
+          <w:i/>
+        </w:rPr>
+      </w:pPr>
+    </w:p>
+    <w:p>
+      <w:pPr>
+        <w:rPr>
+          <w:i/>
+        </w:rPr>
+      </w:pPr>
+      <w:r>
+        <w:rPr>
+          <w:i/>
+        </w:rPr>
+        <w:t xml:space="preserve">This section is catch-all for everything else that might influence the design of the system and that did not fit in any of the categories above. </w:t>
+      </w:r>
+    </w:p>
+    <w:p>
+      <w:pPr>
+        <w:pStyle w:val="Heading2"/>
+      </w:pPr>
+      <w:bookmarkStart w:id="20" w:name="_Toc363403534"/>
+      <w:r>
+        <w:t>2.6 Apportioning of Requirements.</w:t>
+      </w:r>
       <w:bookmarkEnd w:id="20"/>
     </w:p>
+    <w:p/>
+    <w:p>
+      <w:r>
+        <w:rPr>
+          <w:i/>
+        </w:rPr>
+        <w:t>Identify requirements that may be delayed until future versions of the system.  After you look at the project plan and hours available, you may realize that you just cannot get everything done.  This section divides the requirements into different sections for development and delivery.  Remember to check with the customer – they should prioritize the requirements and decide what does and does not get done.  This can also be useful if you are using an iterative life cycle model to specify which requirements will map to which interation.</w:t>
+      </w:r>
+    </w:p>
     <w:p>
       <w:pPr>
         <w:tabs>
           <w:tab w:val="clear" w:pos="5760"/>
           <w:tab w:val="left" w:pos="1520"/>
         </w:tabs>
-        <w:rPr>
-          <w:i/>
-        </w:rPr>
-      </w:pPr>
+      </w:pPr>
+    </w:p>
+    <w:p>
+      <w:pPr>
+        <w:pStyle w:val="Heading1"/>
+      </w:pPr>
+      <w:bookmarkStart w:id="21" w:name="_Toc363403535"/>
+      <w:r>
+        <w:t>3.  Specific Requirements</w:t>
+      </w:r>
+      <w:bookmarkEnd w:id="21"/>
+      <w:r>
+        <w:t xml:space="preserve">  </w:t>
+      </w:r>
     </w:p>
     <w:p>
       <w:pPr>
@@ -5230,55 +5305,7 @@
           <w:tab w:val="clear" w:pos="5760"/>
           <w:tab w:val="left" w:pos="1520"/>
         </w:tabs>
-        <w:rPr>
-          <w:i/>
-        </w:rPr>
-      </w:pPr>
-      <w:r>
-        <w:rPr>
-          <w:i/>
-        </w:rPr>
-        <w:t>List each of the factors that affect the requirements stated in the SRS.  These factors are not design constraints on the software but are, rather, any changes to them that can affect the requirements in the SRS.  For example, an assumption might be that a specific operating system would be available on the hardware designated for the software product.  If, in fact, the operating system were not available, the SRS would then have to change accordingly.</w:t>
-      </w:r>
-    </w:p>
-    <w:p>
-      <w:pPr>
-        <w:rPr>
-          <w:i/>
-        </w:rPr>
-      </w:pPr>
-    </w:p>
-    <w:p>
-      <w:pPr>
-        <w:rPr>
-          <w:i/>
-        </w:rPr>
-      </w:pPr>
-      <w:r>
-        <w:rPr>
-          <w:i/>
-        </w:rPr>
-        <w:t xml:space="preserve">This section is catch-all for everything else that might influence the design of the system and that did not fit in any of the categories above. </w:t>
-      </w:r>
-    </w:p>
-    <w:p>
-      <w:pPr>
-        <w:pStyle w:val="berschrift2"/>
-      </w:pPr>
-      <w:bookmarkStart w:id="21" w:name="_Toc363403534"/>
-      <w:r>
-        <w:t>2.6 Apportioning of Requirements.</w:t>
-      </w:r>
-      <w:bookmarkEnd w:id="21"/>
-    </w:p>
-    <w:p/>
-    <w:p>
-      <w:r>
-        <w:rPr>
-          <w:i/>
-        </w:rPr>
-        <w:t>Identify requirements that may be delayed until future versions of the system.  After you look at the project plan and hours available, you may realize that you just cannot get everything done.  This section divides the requirements into different sections for development and delivery.  Remember to check with the customer – they should prioritize the requirements and decide what does and does not get done.  This can also be useful if you are using an iterative life cycle model to specify which requirements will map to which interation.</w:t>
-      </w:r>
+      </w:pPr>
     </w:p>
     <w:p>
       <w:pPr>
@@ -5286,39 +5313,16 @@
           <w:tab w:val="clear" w:pos="5760"/>
           <w:tab w:val="left" w:pos="1520"/>
         </w:tabs>
-      </w:pPr>
-    </w:p>
-    <w:p>
-      <w:pPr>
-        <w:pStyle w:val="berschrift1"/>
-      </w:pPr>
-      <w:bookmarkStart w:id="22" w:name="_Toc363403535"/>
-      <w:r>
-        <w:t>3.  Specific Requirements</w:t>
-      </w:r>
-      <w:bookmarkEnd w:id="22"/>
-      <w:r>
-        <w:t xml:space="preserve">  </w:t>
-      </w:r>
-    </w:p>
-    <w:p>
-      <w:pPr>
-        <w:tabs>
-          <w:tab w:val="clear" w:pos="5760"/>
-          <w:tab w:val="left" w:pos="1520"/>
-        </w:tabs>
-      </w:pPr>
-    </w:p>
-    <w:p>
-      <w:pPr>
-        <w:tabs>
-          <w:tab w:val="clear" w:pos="5760"/>
-          <w:tab w:val="left" w:pos="1520"/>
-        </w:tabs>
-        <w:rPr>
-          <w:i/>
-        </w:rPr>
-      </w:pPr>
+        <w:rPr>
+          <w:i/>
+        </w:rPr>
+      </w:pPr>
+      <w:r>
+        <w:rPr>
+          <w:i/>
+        </w:rPr>
+        <w:t xml:space="preserve"> </w:t>
+      </w:r>
       <w:r>
         <w:rPr>
           <w:i/>
@@ -5755,18 +5759,18 @@
     </w:p>
     <w:p>
       <w:pPr>
-        <w:pStyle w:val="berschrift2"/>
-      </w:pPr>
-      <w:bookmarkStart w:id="23" w:name="_Toc363403536"/>
-    </w:p>
-    <w:p>
-      <w:pPr>
-        <w:pStyle w:val="berschrift2"/>
+        <w:pStyle w:val="Heading2"/>
+      </w:pPr>
+      <w:bookmarkStart w:id="22" w:name="_Toc363403536"/>
+    </w:p>
+    <w:p>
+      <w:pPr>
+        <w:pStyle w:val="Heading2"/>
       </w:pPr>
       <w:r>
         <w:t>3.1 External Interfaces</w:t>
       </w:r>
-      <w:bookmarkEnd w:id="23"/>
+      <w:bookmarkEnd w:id="22"/>
     </w:p>
     <w:p>
       <w:pPr>
@@ -6091,20 +6095,28 @@
           <w:tab w:val="clear" w:pos="5760"/>
           <w:tab w:val="left" w:pos="1520"/>
         </w:tabs>
-        <w:rPr>
-          <w:i/>
-        </w:rPr>
-      </w:pPr>
-    </w:p>
-    <w:p>
-      <w:pPr>
-        <w:pStyle w:val="berschrift2"/>
-      </w:pPr>
-      <w:bookmarkStart w:id="24" w:name="_Toc363403537"/>
+      </w:pPr>
+    </w:p>
+    <w:p>
+      <w:pPr>
+        <w:tabs>
+          <w:tab w:val="clear" w:pos="5760"/>
+          <w:tab w:val="left" w:pos="1520"/>
+        </w:tabs>
+        <w:rPr>
+          <w:i/>
+        </w:rPr>
+      </w:pPr>
+    </w:p>
+    <w:p>
+      <w:pPr>
+        <w:pStyle w:val="Heading2"/>
+      </w:pPr>
+      <w:bookmarkStart w:id="23" w:name="_Toc363403537"/>
       <w:r>
         <w:t>3.2 Functions</w:t>
       </w:r>
-      <w:bookmarkEnd w:id="24"/>
+      <w:bookmarkEnd w:id="23"/>
     </w:p>
     <w:p/>
     <w:p>
@@ -6387,7 +6399,161 @@
     </w:p>
     <w:p>
       <w:pPr>
-        <w:pStyle w:val="berschrift2"/>
+        <w:rPr>
+          <w:i/>
+        </w:rPr>
+      </w:pPr>
+    </w:p>
+    <w:p>
+      <w:pPr>
+        <w:rPr>
+          <w:b/>
+        </w:rPr>
+      </w:pPr>
+      <w:r>
+        <w:rPr>
+          <w:b/>
+        </w:rPr>
+        <w:t xml:space="preserve">User </w:t>
+      </w:r>
+      <w:r>
+        <w:rPr>
+          <w:b/>
+        </w:rPr>
+        <w:t>Management</w:t>
+      </w:r>
+      <w:r>
+        <w:rPr>
+          <w:b/>
+        </w:rPr>
+        <w:t xml:space="preserve"> Outline</w:t>
+      </w:r>
+    </w:p>
+    <w:p>
+      <w:pPr>
+        <w:rPr>
+          <w:b/>
+        </w:rPr>
+      </w:pPr>
+    </w:p>
+    <w:p>
+      <w:pPr>
+        <w:rPr>
+          <w:b/>
+        </w:rPr>
+      </w:pPr>
+      <w:r>
+        <w:rPr>
+          <w:b/>
+        </w:rPr>
+        <w:t>Login</w:t>
+      </w:r>
+    </w:p>
+    <w:p>
+      <w:r>
+        <w:t>The user has to be able to login to access his account.</w:t>
+      </w:r>
+    </w:p>
+    <w:p>
+      <w:r>
+        <w:t xml:space="preserve">Input: The user has to enter his </w:t>
+      </w:r>
+      <w:r>
+        <w:t>email address and his password.</w:t>
+      </w:r>
+    </w:p>
+    <w:p/>
+    <w:p>
+      <w:pPr>
+        <w:rPr>
+          <w:b/>
+        </w:rPr>
+      </w:pPr>
+      <w:r>
+        <w:rPr>
+          <w:b/>
+        </w:rPr>
+        <w:t>Logout</w:t>
+      </w:r>
+    </w:p>
+    <w:p>
+      <w:r>
+        <w:t>When the user is logged in he can logout</w:t>
+      </w:r>
+      <w:r>
+        <w:t>. He can click his account button on the top right and then click on “logout”.</w:t>
+      </w:r>
+    </w:p>
+    <w:p/>
+    <w:p>
+      <w:pPr>
+        <w:rPr>
+          <w:b/>
+        </w:rPr>
+      </w:pPr>
+      <w:r>
+        <w:rPr>
+          <w:b/>
+        </w:rPr>
+        <w:lastRenderedPageBreak/>
+        <w:t>Sign Up</w:t>
+      </w:r>
+    </w:p>
+    <w:p>
+      <w:r>
+        <w:t>The user can sign up to create a new account.</w:t>
+      </w:r>
+    </w:p>
+    <w:p>
+      <w:r>
+        <w:t>Input: The user has to enter his first name and his last name. The user has to select his gender. The user has to enter his email address. The user has to enter his password.</w:t>
+      </w:r>
+    </w:p>
+    <w:p/>
+    <w:p>
+      <w:pPr>
+        <w:rPr>
+          <w:b/>
+        </w:rPr>
+      </w:pPr>
+      <w:r>
+        <w:rPr>
+          <w:b/>
+        </w:rPr>
+        <w:t>Edit Profile</w:t>
+      </w:r>
+    </w:p>
+    <w:p>
+      <w:r>
+        <w:t>If the user is logged in he can edit his profile by clicking on his account button on the top right and then click on “public profile” and then click on “edit profile”.</w:t>
+      </w:r>
+    </w:p>
+    <w:p>
+      <w:r>
+        <w:t>The user can then change his username, password first and last name and add a biography. He can then click “update” to save this information.</w:t>
+      </w:r>
+    </w:p>
+    <w:p>
+      <w:pPr>
+        <w:rPr>
+          <w:b/>
+        </w:rPr>
+      </w:pPr>
+    </w:p>
+    <w:p>
+      <w:bookmarkStart w:id="24" w:name="_GoBack"/>
+      <w:bookmarkEnd w:id="24"/>
+    </w:p>
+    <w:p>
+      <w:pPr>
+        <w:rPr>
+          <w:i/>
+        </w:rPr>
+      </w:pPr>
+    </w:p>
+    <w:p>
+      <w:pPr>
+        <w:pStyle w:val="Heading2"/>
       </w:pPr>
       <w:bookmarkStart w:id="25" w:name="_Toc363403538"/>
       <w:r>
@@ -6522,7 +6688,6 @@
         <w:rPr>
           <w:i/>
         </w:rPr>
-        <w:lastRenderedPageBreak/>
         <w:t>Dynamic numerical requirements may include, for example, the numbers of transactions and tasks and the amount of data to be processed within certain time periods for both normal and peak workload conditions.</w:t>
       </w:r>
     </w:p>
@@ -6696,7 +6861,7 @@
     </w:p>
     <w:p>
       <w:pPr>
-        <w:pStyle w:val="berschrift2"/>
+        <w:pStyle w:val="Heading2"/>
       </w:pPr>
       <w:bookmarkStart w:id="26" w:name="_Toc363403539"/>
       <w:r>
@@ -6773,6 +6938,7 @@
         <w:rPr>
           <w:i/>
         </w:rPr>
+        <w:lastRenderedPageBreak/>
         <w:t>Accessing capabilities</w:t>
       </w:r>
     </w:p>
@@ -6854,7 +7020,7 @@
     </w:p>
     <w:p>
       <w:pPr>
-        <w:pStyle w:val="berschrift2"/>
+        <w:pStyle w:val="Heading2"/>
       </w:pPr>
       <w:bookmarkStart w:id="27" w:name="_Toc363403540"/>
       <w:r>
@@ -6897,7 +7063,7 @@
     </w:p>
     <w:p>
       <w:pPr>
-        <w:pStyle w:val="berschrift3"/>
+        <w:pStyle w:val="Heading3"/>
         <w:rPr>
           <w:sz w:val="24"/>
         </w:rPr>
@@ -7054,7 +7220,7 @@
     </w:p>
     <w:p>
       <w:pPr>
-        <w:pStyle w:val="berschrift2"/>
+        <w:pStyle w:val="Heading2"/>
       </w:pPr>
       <w:bookmarkStart w:id="29" w:name="_Toc363403542"/>
       <w:r>
@@ -7118,7 +7284,7 @@
     </w:p>
     <w:p>
       <w:pPr>
-        <w:pStyle w:val="berschrift3"/>
+        <w:pStyle w:val="Heading3"/>
         <w:rPr>
           <w:sz w:val="24"/>
         </w:rPr>
@@ -7128,6 +7294,7 @@
         <w:rPr>
           <w:sz w:val="24"/>
         </w:rPr>
+        <w:lastRenderedPageBreak/>
         <w:t>3.6.1 Reliability</w:t>
       </w:r>
       <w:bookmarkEnd w:id="30"/>
@@ -7153,7 +7320,7 @@
     </w:p>
     <w:p>
       <w:pPr>
-        <w:pStyle w:val="berschrift3"/>
+        <w:pStyle w:val="Heading3"/>
         <w:rPr>
           <w:sz w:val="24"/>
         </w:rPr>
@@ -7188,7 +7355,7 @@
     </w:p>
     <w:p>
       <w:pPr>
-        <w:pStyle w:val="berschrift3"/>
+        <w:pStyle w:val="Heading3"/>
         <w:rPr>
           <w:sz w:val="24"/>
         </w:rPr>
@@ -7303,12 +7470,12 @@
     </w:p>
     <w:p>
       <w:pPr>
-        <w:pStyle w:val="berschrift3"/>
-      </w:pPr>
-    </w:p>
-    <w:p>
-      <w:pPr>
-        <w:pStyle w:val="berschrift3"/>
+        <w:pStyle w:val="Heading3"/>
+      </w:pPr>
+    </w:p>
+    <w:p>
+      <w:pPr>
+        <w:pStyle w:val="Heading3"/>
         <w:rPr>
           <w:sz w:val="24"/>
         </w:rPr>
@@ -7318,7 +7485,6 @@
         <w:rPr>
           <w:sz w:val="24"/>
         </w:rPr>
-        <w:lastRenderedPageBreak/>
         <w:t>3.6.4 Maintainability</w:t>
       </w:r>
       <w:bookmarkEnd w:id="33"/>
@@ -7340,7 +7506,7 @@
     <w:p/>
     <w:p>
       <w:pPr>
-        <w:pStyle w:val="berschrift3"/>
+        <w:pStyle w:val="Heading3"/>
         <w:rPr>
           <w:sz w:val="24"/>
         </w:rPr>
@@ -7507,7 +7673,14 @@
         <w:rPr>
           <w:i/>
         </w:rPr>
-        <w:t>Once the relevant characteristics are selected, a subsection should be written for each, explaining the rationale for including this characteristic and how it will be tested and measured.  A chart like this might be used to identify the key characteristics (rating them High or Medium), then identifying which are preferred when trading off design or implementation decisions (with the ID of the preferred one indicated in the chart to the right).  The chart below is optional (it can be confusing) and is for demonstrating tradeoff analysis between different non-functional requirements.  H/M/L  is the relative priority of that non-functional requirement.</w:t>
+        <w:t xml:space="preserve">Once the relevant characteristics are selected, a subsection should be written for each, explaining the rationale for including this characteristic and how it will be </w:t>
+      </w:r>
+      <w:r>
+        <w:rPr>
+          <w:i/>
+        </w:rPr>
+        <w:lastRenderedPageBreak/>
+        <w:t>tested and measured.  A chart like this might be used to identify the key characteristics (rating them High or Medium), then identifying which are preferred when trading off design or implementation decisions (with the ID of the preferred one indicated in the chart to the right).  The chart below is optional (it can be confusing) and is for demonstrating tradeoff analysis between different non-functional requirements.  H/M/L  is the relative priority of that non-functional requirement.</w:t>
       </w:r>
     </w:p>
     <w:p>
@@ -7547,12 +7720,6 @@
         <w:gridCol w:w="473"/>
       </w:tblGrid>
       <w:tr>
-        <w:tblPrEx>
-          <w:tblCellMar>
-            <w:top w:w="0" w:type="dxa"/>
-            <w:bottom w:w="0" w:type="dxa"/>
-          </w:tblCellMar>
-        </w:tblPrEx>
         <w:trPr>
           <w:cantSplit/>
         </w:trPr>
@@ -7994,12 +8161,6 @@
         </w:tc>
       </w:tr>
       <w:tr>
-        <w:tblPrEx>
-          <w:tblCellMar>
-            <w:top w:w="0" w:type="dxa"/>
-            <w:bottom w:w="0" w:type="dxa"/>
-          </w:tblCellMar>
-        </w:tblPrEx>
         <w:trPr>
           <w:cantSplit/>
         </w:trPr>
@@ -8317,12 +8478,6 @@
         </w:tc>
       </w:tr>
       <w:tr>
-        <w:tblPrEx>
-          <w:tblCellMar>
-            <w:top w:w="0" w:type="dxa"/>
-            <w:bottom w:w="0" w:type="dxa"/>
-          </w:tblCellMar>
-        </w:tblPrEx>
         <w:trPr>
           <w:cantSplit/>
         </w:trPr>
@@ -8638,12 +8793,6 @@
         </w:tc>
       </w:tr>
       <w:tr>
-        <w:tblPrEx>
-          <w:tblCellMar>
-            <w:top w:w="0" w:type="dxa"/>
-            <w:bottom w:w="0" w:type="dxa"/>
-          </w:tblCellMar>
-        </w:tblPrEx>
         <w:trPr>
           <w:cantSplit/>
         </w:trPr>
@@ -8960,12 +9109,6 @@
         </w:tc>
       </w:tr>
       <w:tr>
-        <w:tblPrEx>
-          <w:tblCellMar>
-            <w:top w:w="0" w:type="dxa"/>
-            <w:bottom w:w="0" w:type="dxa"/>
-          </w:tblCellMar>
-        </w:tblPrEx>
         <w:trPr>
           <w:cantSplit/>
         </w:trPr>
@@ -9282,12 +9425,6 @@
         </w:tc>
       </w:tr>
       <w:tr>
-        <w:tblPrEx>
-          <w:tblCellMar>
-            <w:top w:w="0" w:type="dxa"/>
-            <w:bottom w:w="0" w:type="dxa"/>
-          </w:tblCellMar>
-        </w:tblPrEx>
         <w:trPr>
           <w:cantSplit/>
         </w:trPr>
@@ -9606,12 +9743,6 @@
         </w:tc>
       </w:tr>
       <w:tr>
-        <w:tblPrEx>
-          <w:tblCellMar>
-            <w:top w:w="0" w:type="dxa"/>
-            <w:bottom w:w="0" w:type="dxa"/>
-          </w:tblCellMar>
-        </w:tblPrEx>
         <w:trPr>
           <w:cantSplit/>
         </w:trPr>
@@ -9931,12 +10062,6 @@
         </w:tc>
       </w:tr>
       <w:tr>
-        <w:tblPrEx>
-          <w:tblCellMar>
-            <w:top w:w="0" w:type="dxa"/>
-            <w:bottom w:w="0" w:type="dxa"/>
-          </w:tblCellMar>
-        </w:tblPrEx>
         <w:trPr>
           <w:cantSplit/>
         </w:trPr>
@@ -10257,12 +10382,6 @@
         </w:tc>
       </w:tr>
       <w:tr>
-        <w:tblPrEx>
-          <w:tblCellMar>
-            <w:top w:w="0" w:type="dxa"/>
-            <w:bottom w:w="0" w:type="dxa"/>
-          </w:tblCellMar>
-        </w:tblPrEx>
         <w:trPr>
           <w:cantSplit/>
         </w:trPr>
@@ -10584,12 +10703,6 @@
         </w:tc>
       </w:tr>
       <w:tr>
-        <w:tblPrEx>
-          <w:tblCellMar>
-            <w:top w:w="0" w:type="dxa"/>
-            <w:bottom w:w="0" w:type="dxa"/>
-          </w:tblCellMar>
-        </w:tblPrEx>
         <w:trPr>
           <w:cantSplit/>
         </w:trPr>
@@ -10910,12 +11023,6 @@
         </w:tc>
       </w:tr>
       <w:tr>
-        <w:tblPrEx>
-          <w:tblCellMar>
-            <w:top w:w="0" w:type="dxa"/>
-            <w:bottom w:w="0" w:type="dxa"/>
-          </w:tblCellMar>
-        </w:tblPrEx>
         <w:trPr>
           <w:cantSplit/>
         </w:trPr>
@@ -11238,12 +11345,6 @@
         </w:tc>
       </w:tr>
       <w:tr>
-        <w:tblPrEx>
-          <w:tblCellMar>
-            <w:top w:w="0" w:type="dxa"/>
-            <w:bottom w:w="0" w:type="dxa"/>
-          </w:tblCellMar>
-        </w:tblPrEx>
         <w:trPr>
           <w:cantSplit/>
         </w:trPr>
@@ -11568,12 +11669,6 @@
         </w:tc>
       </w:tr>
       <w:tr>
-        <w:tblPrEx>
-          <w:tblCellMar>
-            <w:top w:w="0" w:type="dxa"/>
-            <w:bottom w:w="0" w:type="dxa"/>
-          </w:tblCellMar>
-        </w:tblPrEx>
         <w:trPr>
           <w:cantSplit/>
         </w:trPr>
@@ -12019,7 +12114,6 @@
         <w:rPr>
           <w:i/>
         </w:rPr>
-        <w:lastRenderedPageBreak/>
         <w:t>•</w:t>
       </w:r>
       <w:r>
@@ -12138,7 +12232,7 @@
     </w:p>
     <w:p>
       <w:pPr>
-        <w:pStyle w:val="berschrift2"/>
+        <w:pStyle w:val="Heading2"/>
       </w:pPr>
       <w:bookmarkStart w:id="35" w:name="_Toc363403548"/>
       <w:r>
@@ -12181,7 +12275,7 @@
     </w:p>
     <w:p>
       <w:pPr>
-        <w:pStyle w:val="berschrift3"/>
+        <w:pStyle w:val="Heading3"/>
         <w:rPr>
           <w:sz w:val="24"/>
         </w:rPr>
@@ -12191,6 +12285,7 @@
         <w:rPr>
           <w:sz w:val="24"/>
         </w:rPr>
+        <w:lastRenderedPageBreak/>
         <w:t>3.7.1 System Mode</w:t>
       </w:r>
       <w:bookmarkEnd w:id="36"/>
@@ -12212,7 +12307,7 @@
     <w:p/>
     <w:p>
       <w:pPr>
-        <w:pStyle w:val="berschrift3"/>
+        <w:pStyle w:val="Heading3"/>
         <w:rPr>
           <w:sz w:val="24"/>
         </w:rPr>
@@ -12242,12 +12337,12 @@
     </w:p>
     <w:p>
       <w:pPr>
-        <w:pStyle w:val="berschrift3"/>
-      </w:pPr>
-    </w:p>
-    <w:p>
-      <w:pPr>
-        <w:pStyle w:val="berschrift3"/>
+        <w:pStyle w:val="Heading3"/>
+      </w:pPr>
+    </w:p>
+    <w:p>
+      <w:pPr>
+        <w:pStyle w:val="Heading3"/>
         <w:rPr>
           <w:sz w:val="24"/>
         </w:rPr>
@@ -12278,7 +12373,7 @@
     <w:p/>
     <w:p>
       <w:pPr>
-        <w:pStyle w:val="berschrift3"/>
+        <w:pStyle w:val="Heading3"/>
         <w:rPr>
           <w:sz w:val="24"/>
         </w:rPr>
@@ -12315,7 +12410,7 @@
     <w:p/>
     <w:p>
       <w:pPr>
-        <w:pStyle w:val="berschrift3"/>
+        <w:pStyle w:val="Heading3"/>
         <w:rPr>
           <w:sz w:val="24"/>
         </w:rPr>
@@ -12346,7 +12441,7 @@
     <w:p/>
     <w:p>
       <w:pPr>
-        <w:pStyle w:val="berschrift3"/>
+        <w:pStyle w:val="Heading3"/>
         <w:rPr>
           <w:sz w:val="24"/>
         </w:rPr>
@@ -12377,7 +12472,7 @@
     <w:p/>
     <w:p>
       <w:pPr>
-        <w:pStyle w:val="berschrift3"/>
+        <w:pStyle w:val="Heading3"/>
         <w:rPr>
           <w:sz w:val="24"/>
         </w:rPr>
@@ -12412,7 +12507,7 @@
     </w:p>
     <w:p>
       <w:pPr>
-        <w:pStyle w:val="berschrift2"/>
+        <w:pStyle w:val="Heading2"/>
       </w:pPr>
       <w:bookmarkStart w:id="43" w:name="_Toc363403556"/>
       <w:r>
@@ -12473,7 +12568,7 @@
     </w:p>
     <w:p>
       <w:pPr>
-        <w:pStyle w:val="berschrift1"/>
+        <w:pStyle w:val="Heading1"/>
         <w:numPr>
           <w:ilvl w:val="0"/>
           <w:numId w:val="45"/>
@@ -12517,7 +12612,7 @@
     </w:p>
     <w:p>
       <w:pPr>
-        <w:pStyle w:val="berschrift1"/>
+        <w:pStyle w:val="Heading1"/>
         <w:numPr>
           <w:ilvl w:val="0"/>
           <w:numId w:val="45"/>
@@ -12544,7 +12639,7 @@
     <w:p/>
     <w:p>
       <w:pPr>
-        <w:pStyle w:val="berschrift1"/>
+        <w:pStyle w:val="Heading1"/>
         <w:numPr>
           <w:ilvl w:val="0"/>
           <w:numId w:val="45"/>
@@ -12565,7 +12660,6 @@
         <w:rPr>
           <w:i/>
         </w:rPr>
-        <w:lastRenderedPageBreak/>
         <w:t>The supporting information makes the SRS easier to use.  It includes:</w:t>
       </w:r>
     </w:p>
@@ -18759,8 +18853,8 @@
       </w:pPr>
     </w:p>
     <w:sectPr>
-      <w:headerReference w:type="default" r:id="rId7"/>
-      <w:footerReference w:type="default" r:id="rId8"/>
+      <w:headerReference w:type="default" r:id="rId8"/>
+      <w:footerReference w:type="default" r:id="rId9"/>
       <w:type w:val="continuous"/>
       <w:pgSz w:w="11909" w:h="16834" w:code="9"/>
       <w:pgMar w:top="1440" w:right="1440" w:bottom="1440" w:left="1440" w:header="720" w:footer="720" w:gutter="0"/>
@@ -18772,7 +18866,7 @@
 </file>
 
 <file path=word/endnotes.xml><?xml version="1.0" encoding="utf-8"?>
-<w:endnotes xmlns:wpc="http://schemas.microsoft.com/office/word/2010/wordprocessingCanvas" xmlns:mo="http://schemas.microsoft.com/office/mac/office/2008/main" xmlns:mc="http://schemas.openxmlformats.org/markup-compatibility/2006" xmlns:mv="urn:schemas-microsoft-com:mac:vml" xmlns:o="urn:schemas-microsoft-com:office:office" xmlns:r="http://schemas.openxmlformats.org/officeDocument/2006/relationships" xmlns:m="http://schemas.openxmlformats.org/officeDocument/2006/math" xmlns:v="urn:schemas-microsoft-com:vml" xmlns:wp14="http://schemas.microsoft.com/office/word/2010/wordprocessingDrawing" xmlns:wp="http://schemas.openxmlformats.org/drawingml/2006/wordprocessingDrawing" xmlns:w10="urn:schemas-microsoft-com:office:word" xmlns:w="http://schemas.openxmlformats.org/wordprocessingml/2006/main" xmlns:w14="http://schemas.microsoft.com/office/word/2010/wordml" xmlns:w15="http://schemas.microsoft.com/office/word/2012/wordml" xmlns:wpg="http://schemas.microsoft.com/office/word/2010/wordprocessingGroup" xmlns:wpi="http://schemas.microsoft.com/office/word/2010/wordprocessingInk" xmlns:wne="http://schemas.microsoft.com/office/word/2006/wordml" xmlns:wps="http://schemas.microsoft.com/office/word/2010/wordprocessingShape" mc:Ignorable="w14 w15 wp14">
+<w:endnotes xmlns:wpc="http://schemas.microsoft.com/office/word/2010/wordprocessingCanvas" xmlns:mo="http://schemas.microsoft.com/office/mac/office/2008/main" xmlns:mc="http://schemas.openxmlformats.org/markup-compatibility/2006" xmlns:mv="urn:schemas-microsoft-com:mac:vml" xmlns:o="urn:schemas-microsoft-com:office:office" xmlns:r="http://schemas.openxmlformats.org/officeDocument/2006/relationships" xmlns:m="http://schemas.openxmlformats.org/officeDocument/2006/math" xmlns:v="urn:schemas-microsoft-com:vml" xmlns:wp14="http://schemas.microsoft.com/office/word/2010/wordprocessingDrawing" xmlns:wp="http://schemas.openxmlformats.org/drawingml/2006/wordprocessingDrawing" xmlns:w10="urn:schemas-microsoft-com:office:word" xmlns:w="http://schemas.openxmlformats.org/wordprocessingml/2006/main" xmlns:w14="http://schemas.microsoft.com/office/word/2010/wordml" xmlns:wpg="http://schemas.microsoft.com/office/word/2010/wordprocessingGroup" xmlns:wpi="http://schemas.microsoft.com/office/word/2010/wordprocessingInk" xmlns:wne="http://schemas.microsoft.com/office/word/2006/wordml" xmlns:wps="http://schemas.microsoft.com/office/word/2010/wordprocessingShape" mc:Ignorable="w14 wp14">
   <w:endnote w:type="separator" w:id="-1">
     <w:p>
       <w:r>
@@ -18791,17 +18885,17 @@
 </file>
 
 <file path=word/footer1.xml><?xml version="1.0" encoding="utf-8"?>
-<w:ftr xmlns:wpc="http://schemas.microsoft.com/office/word/2010/wordprocessingCanvas" xmlns:mo="http://schemas.microsoft.com/office/mac/office/2008/main" xmlns:mc="http://schemas.openxmlformats.org/markup-compatibility/2006" xmlns:mv="urn:schemas-microsoft-com:mac:vml" xmlns:o="urn:schemas-microsoft-com:office:office" xmlns:r="http://schemas.openxmlformats.org/officeDocument/2006/relationships" xmlns:m="http://schemas.openxmlformats.org/officeDocument/2006/math" xmlns:v="urn:schemas-microsoft-com:vml" xmlns:wp14="http://schemas.microsoft.com/office/word/2010/wordprocessingDrawing" xmlns:wp="http://schemas.openxmlformats.org/drawingml/2006/wordprocessingDrawing" xmlns:w10="urn:schemas-microsoft-com:office:word" xmlns:w="http://schemas.openxmlformats.org/wordprocessingml/2006/main" xmlns:w14="http://schemas.microsoft.com/office/word/2010/wordml" xmlns:w15="http://schemas.microsoft.com/office/word/2012/wordml" xmlns:wpg="http://schemas.microsoft.com/office/word/2010/wordprocessingGroup" xmlns:wpi="http://schemas.microsoft.com/office/word/2010/wordprocessingInk" xmlns:wne="http://schemas.microsoft.com/office/word/2006/wordml" xmlns:wps="http://schemas.microsoft.com/office/word/2010/wordprocessingShape" mc:Ignorable="w14 w15 wp14">
+<w:ftr xmlns:wpc="http://schemas.microsoft.com/office/word/2010/wordprocessingCanvas" xmlns:mo="http://schemas.microsoft.com/office/mac/office/2008/main" xmlns:mc="http://schemas.openxmlformats.org/markup-compatibility/2006" xmlns:mv="urn:schemas-microsoft-com:mac:vml" xmlns:o="urn:schemas-microsoft-com:office:office" xmlns:r="http://schemas.openxmlformats.org/officeDocument/2006/relationships" xmlns:m="http://schemas.openxmlformats.org/officeDocument/2006/math" xmlns:v="urn:schemas-microsoft-com:vml" xmlns:wp14="http://schemas.microsoft.com/office/word/2010/wordprocessingDrawing" xmlns:wp="http://schemas.openxmlformats.org/drawingml/2006/wordprocessingDrawing" xmlns:w10="urn:schemas-microsoft-com:office:word" xmlns:w="http://schemas.openxmlformats.org/wordprocessingml/2006/main" xmlns:w14="http://schemas.microsoft.com/office/word/2010/wordml" xmlns:wpg="http://schemas.microsoft.com/office/word/2010/wordprocessingGroup" xmlns:wpi="http://schemas.microsoft.com/office/word/2010/wordprocessingInk" xmlns:wne="http://schemas.microsoft.com/office/word/2006/wordml" xmlns:wps="http://schemas.microsoft.com/office/word/2010/wordprocessingShape" mc:Ignorable="w14 wp14">
   <w:p>
     <w:pPr>
-      <w:pStyle w:val="Fuzeile"/>
+      <w:pStyle w:val="Footer"/>
       <w:rPr>
         <w:sz w:val="18"/>
       </w:rPr>
     </w:pPr>
     <w:r>
       <w:rPr>
-        <w:rStyle w:val="Seitenzahl"/>
+        <w:rStyle w:val="PageNumber"/>
         <w:snapToGrid w:val="0"/>
         <w:sz w:val="18"/>
       </w:rPr>
@@ -18809,7 +18903,7 @@
     </w:r>
     <w:r>
       <w:rPr>
-        <w:rStyle w:val="Seitenzahl"/>
+        <w:rStyle w:val="PageNumber"/>
         <w:snapToGrid w:val="0"/>
         <w:sz w:val="18"/>
       </w:rPr>
@@ -18817,7 +18911,7 @@
     </w:r>
     <w:r>
       <w:rPr>
-        <w:rStyle w:val="Seitenzahl"/>
+        <w:rStyle w:val="PageNumber"/>
         <w:snapToGrid w:val="0"/>
         <w:sz w:val="18"/>
       </w:rPr>
@@ -18825,7 +18919,7 @@
     </w:r>
     <w:r>
       <w:rPr>
-        <w:rStyle w:val="Seitenzahl"/>
+        <w:rStyle w:val="PageNumber"/>
         <w:noProof/>
         <w:snapToGrid w:val="0"/>
         <w:sz w:val="18"/>
@@ -18834,7 +18928,7 @@
     </w:r>
     <w:r>
       <w:rPr>
-        <w:rStyle w:val="Seitenzahl"/>
+        <w:rStyle w:val="PageNumber"/>
         <w:snapToGrid w:val="0"/>
         <w:sz w:val="18"/>
       </w:rPr>
@@ -18842,7 +18936,7 @@
     </w:r>
     <w:r>
       <w:rPr>
-        <w:rStyle w:val="Seitenzahl"/>
+        <w:rStyle w:val="PageNumber"/>
         <w:snapToGrid w:val="0"/>
         <w:sz w:val="18"/>
       </w:rPr>
@@ -18850,93 +18944,93 @@
     </w:r>
     <w:r>
       <w:rPr>
-        <w:rStyle w:val="Seitenzahl"/>
+        <w:rStyle w:val="PageNumber"/>
         <w:sz w:val="18"/>
       </w:rPr>
       <w:fldChar w:fldCharType="begin"/>
     </w:r>
     <w:r>
       <w:rPr>
-        <w:rStyle w:val="Seitenzahl"/>
+        <w:rStyle w:val="PageNumber"/>
         <w:sz w:val="18"/>
       </w:rPr>
       <w:instrText xml:space="preserve"> PAGE </w:instrText>
     </w:r>
     <w:r>
       <w:rPr>
-        <w:rStyle w:val="Seitenzahl"/>
+        <w:rStyle w:val="PageNumber"/>
         <w:sz w:val="18"/>
       </w:rPr>
       <w:fldChar w:fldCharType="separate"/>
     </w:r>
     <w:r>
       <w:rPr>
-        <w:rStyle w:val="Seitenzahl"/>
+        <w:rStyle w:val="PageNumber"/>
         <w:noProof/>
         <w:sz w:val="18"/>
       </w:rPr>
-      <w:t>4</w:t>
+      <w:t>12</w:t>
     </w:r>
     <w:r>
       <w:rPr>
-        <w:rStyle w:val="Seitenzahl"/>
+        <w:rStyle w:val="PageNumber"/>
         <w:sz w:val="18"/>
       </w:rPr>
       <w:fldChar w:fldCharType="end"/>
     </w:r>
     <w:r>
       <w:rPr>
-        <w:rStyle w:val="Seitenzahl"/>
+        <w:rStyle w:val="PageNumber"/>
         <w:sz w:val="18"/>
       </w:rPr>
       <w:t xml:space="preserve"> of </w:t>
     </w:r>
     <w:r>
       <w:rPr>
-        <w:rStyle w:val="Seitenzahl"/>
+        <w:rStyle w:val="PageNumber"/>
         <w:sz w:val="18"/>
       </w:rPr>
       <w:fldChar w:fldCharType="begin"/>
     </w:r>
     <w:r>
       <w:rPr>
-        <w:rStyle w:val="Seitenzahl"/>
+        <w:rStyle w:val="PageNumber"/>
         <w:sz w:val="18"/>
       </w:rPr>
       <w:instrText xml:space="preserve"> NUMPAGES </w:instrText>
     </w:r>
     <w:r>
       <w:rPr>
-        <w:rStyle w:val="Seitenzahl"/>
+        <w:rStyle w:val="PageNumber"/>
         <w:sz w:val="18"/>
       </w:rPr>
       <w:fldChar w:fldCharType="separate"/>
     </w:r>
     <w:r>
       <w:rPr>
-        <w:rStyle w:val="Seitenzahl"/>
+        <w:rStyle w:val="PageNumber"/>
         <w:noProof/>
         <w:sz w:val="18"/>
       </w:rPr>
-      <w:t>28</w:t>
+      <w:t>29</w:t>
     </w:r>
     <w:r>
       <w:rPr>
-        <w:rStyle w:val="Seitenzahl"/>
+        <w:rStyle w:val="PageNumber"/>
         <w:sz w:val="18"/>
       </w:rPr>
       <w:fldChar w:fldCharType="end"/>
     </w:r>
     <w:r>
       <w:rPr>
-        <w:rStyle w:val="Seitenzahl"/>
+        <w:rStyle w:val="PageNumber"/>
         <w:sz w:val="18"/>
       </w:rPr>
       <w:t xml:space="preserve"> </w:t>
     </w:r>
     <w:r>
       <w:rPr>
-        <w:rStyle w:val="Seitenzahl"/>
+        <w:rStyle w:val="PageNumber"/>
         <w:sz w:val="18"/>
       </w:rPr>
       <w:tab/>
@@ -18944,28 +19038,28 @@
     </w:r>
     <w:r>
       <w:rPr>
-        <w:rStyle w:val="Seitenzahl"/>
+        <w:rStyle w:val="PageNumber"/>
         <w:sz w:val="18"/>
       </w:rPr>
       <w:fldChar w:fldCharType="begin"/>
     </w:r>
     <w:r>
       <w:rPr>
-        <w:rStyle w:val="Seitenzahl"/>
+        <w:rStyle w:val="PageNumber"/>
         <w:sz w:val="18"/>
       </w:rPr>
       <w:instrText xml:space="preserve"> DATE \@ "MM/dd/yy" </w:instrText>
     </w:r>
     <w:r>
       <w:rPr>
-        <w:rStyle w:val="Seitenzahl"/>
+        <w:rStyle w:val="PageNumber"/>
         <w:sz w:val="18"/>
       </w:rPr>
       <w:fldChar w:fldCharType="separate"/>
     </w:r>
     <w:r>
       <w:rPr>
-        <w:rStyle w:val="Seitenzahl"/>
+        <w:rStyle w:val="PageNumber"/>
         <w:noProof/>
         <w:sz w:val="18"/>
       </w:rPr>
@@ -18973,14 +19067,14 @@
     </w:r>
     <w:r>
       <w:rPr>
-        <w:rStyle w:val="Seitenzahl"/>
+        <w:rStyle w:val="PageNumber"/>
         <w:sz w:val="18"/>
       </w:rPr>
       <w:fldChar w:fldCharType="end"/>
     </w:r>
     <w:r>
       <w:rPr>
-        <w:rStyle w:val="Seitenzahl"/>
+        <w:rStyle w:val="PageNumber"/>
         <w:sz w:val="2"/>
       </w:rPr>
       <w:t>f</w:t>
@@ -18990,7 +19084,7 @@
 </file>
 
 <file path=word/footnotes.xml><?xml version="1.0" encoding="utf-8"?>
-<w:footnotes xmlns:wpc="http://schemas.microsoft.com/office/word/2010/wordprocessingCanvas" xmlns:mo="http://schemas.microsoft.com/office/mac/office/2008/main" xmlns:mc="http://schemas.openxmlformats.org/markup-compatibility/2006" xmlns:mv="urn:schemas-microsoft-com:mac:vml" xmlns:o="urn:schemas-microsoft-com:office:office" xmlns:r="http://schemas.openxmlformats.org/officeDocument/2006/relationships" xmlns:m="http://schemas.openxmlformats.org/officeDocument/2006/math" xmlns:v="urn:schemas-microsoft-com:vml" xmlns:wp14="http://schemas.microsoft.com/office/word/2010/wordprocessingDrawing" xmlns:wp="http://schemas.openxmlformats.org/drawingml/2006/wordprocessingDrawing" xmlns:w10="urn:schemas-microsoft-com:office:word" xmlns:w="http://schemas.openxmlformats.org/wordprocessingml/2006/main" xmlns:w14="http://schemas.microsoft.com/office/word/2010/wordml" xmlns:w15="http://schemas.microsoft.com/office/word/2012/wordml" xmlns:wpg="http://schemas.microsoft.com/office/word/2010/wordprocessingGroup" xmlns:wpi="http://schemas.microsoft.com/office/word/2010/wordprocessingInk" xmlns:wne="http://schemas.microsoft.com/office/word/2006/wordml" xmlns:wps="http://schemas.microsoft.com/office/word/2010/wordprocessingShape" mc:Ignorable="w14 w15 wp14">
+<w:footnotes xmlns:wpc="http://schemas.microsoft.com/office/word/2010/wordprocessingCanvas" xmlns:mo="http://schemas.microsoft.com/office/mac/office/2008/main" xmlns:mc="http://schemas.openxmlformats.org/markup-compatibility/2006" xmlns:mv="urn:schemas-microsoft-com:mac:vml" xmlns:o="urn:schemas-microsoft-com:office:office" xmlns:r="http://schemas.openxmlformats.org/officeDocument/2006/relationships" xmlns:m="http://schemas.openxmlformats.org/officeDocument/2006/math" xmlns:v="urn:schemas-microsoft-com:vml" xmlns:wp14="http://schemas.microsoft.com/office/word/2010/wordprocessingDrawing" xmlns:wp="http://schemas.openxmlformats.org/drawingml/2006/wordprocessingDrawing" xmlns:w10="urn:schemas-microsoft-com:office:word" xmlns:w="http://schemas.openxmlformats.org/wordprocessingml/2006/main" xmlns:w14="http://schemas.microsoft.com/office/word/2010/wordml" xmlns:wpg="http://schemas.microsoft.com/office/word/2010/wordprocessingGroup" xmlns:wpi="http://schemas.microsoft.com/office/word/2010/wordprocessingInk" xmlns:wne="http://schemas.microsoft.com/office/word/2006/wordml" xmlns:wps="http://schemas.microsoft.com/office/word/2010/wordprocessingShape" mc:Ignorable="w14 wp14">
   <w:footnote w:type="separator" w:id="-1">
     <w:p>
       <w:r>
@@ -19009,10 +19103,10 @@
 </file>
 
 <file path=word/header1.xml><?xml version="1.0" encoding="utf-8"?>
-<w:hdr xmlns:wpc="http://schemas.microsoft.com/office/word/2010/wordprocessingCanvas" xmlns:mo="http://schemas.microsoft.com/office/mac/office/2008/main" xmlns:mc="http://schemas.openxmlformats.org/markup-compatibility/2006" xmlns:mv="urn:schemas-microsoft-com:mac:vml" xmlns:o="urn:schemas-microsoft-com:office:office" xmlns:r="http://schemas.openxmlformats.org/officeDocument/2006/relationships" xmlns:m="http://schemas.openxmlformats.org/officeDocument/2006/math" xmlns:v="urn:schemas-microsoft-com:vml" xmlns:wp14="http://schemas.microsoft.com/office/word/2010/wordprocessingDrawing" xmlns:wp="http://schemas.openxmlformats.org/drawingml/2006/wordprocessingDrawing" xmlns:w10="urn:schemas-microsoft-com:office:word" xmlns:w="http://schemas.openxmlformats.org/wordprocessingml/2006/main" xmlns:w14="http://schemas.microsoft.com/office/word/2010/wordml" xmlns:w15="http://schemas.microsoft.com/office/word/2012/wordml" xmlns:wpg="http://schemas.microsoft.com/office/word/2010/wordprocessingGroup" xmlns:wpi="http://schemas.microsoft.com/office/word/2010/wordprocessingInk" xmlns:wne="http://schemas.microsoft.com/office/word/2006/wordml" xmlns:wps="http://schemas.microsoft.com/office/word/2010/wordprocessingShape" mc:Ignorable="w14 w15 wp14">
+<w:hdr xmlns:wpc="http://schemas.microsoft.com/office/word/2010/wordprocessingCanvas" xmlns:mo="http://schemas.microsoft.com/office/mac/office/2008/main" xmlns:mc="http://schemas.openxmlformats.org/markup-compatibility/2006" xmlns:mv="urn:schemas-microsoft-com:mac:vml" xmlns:o="urn:schemas-microsoft-com:office:office" xmlns:r="http://schemas.openxmlformats.org/officeDocument/2006/relationships" xmlns:m="http://schemas.openxmlformats.org/officeDocument/2006/math" xmlns:v="urn:schemas-microsoft-com:vml" xmlns:wp14="http://schemas.microsoft.com/office/word/2010/wordprocessingDrawing" xmlns:wp="http://schemas.openxmlformats.org/drawingml/2006/wordprocessingDrawing" xmlns:w10="urn:schemas-microsoft-com:office:word" xmlns:w="http://schemas.openxmlformats.org/wordprocessingml/2006/main" xmlns:w14="http://schemas.microsoft.com/office/word/2010/wordml" xmlns:wpg="http://schemas.microsoft.com/office/word/2010/wordprocessingGroup" xmlns:wpi="http://schemas.microsoft.com/office/word/2010/wordprocessingInk" xmlns:wne="http://schemas.microsoft.com/office/word/2006/wordml" xmlns:wps="http://schemas.microsoft.com/office/word/2010/wordprocessingShape" mc:Ignorable="w14 wp14">
   <w:p>
     <w:pPr>
-      <w:pStyle w:val="Kopfzeile"/>
+      <w:pStyle w:val="Header"/>
       <w:jc w:val="right"/>
     </w:pPr>
     <w:r>
@@ -19023,11 +19117,11 @@
 </file>
 
 <file path=word/numbering.xml><?xml version="1.0" encoding="utf-8"?>
-<w:numbering xmlns:wpc="http://schemas.microsoft.com/office/word/2010/wordprocessingCanvas" xmlns:mo="http://schemas.microsoft.com/office/mac/office/2008/main" xmlns:mc="http://schemas.openxmlformats.org/markup-compatibility/2006" xmlns:mv="urn:schemas-microsoft-com:mac:vml" xmlns:o="urn:schemas-microsoft-com:office:office" xmlns:r="http://schemas.openxmlformats.org/officeDocument/2006/relationships" xmlns:m="http://schemas.openxmlformats.org/officeDocument/2006/math" xmlns:v="urn:schemas-microsoft-com:vml" xmlns:wp14="http://schemas.microsoft.com/office/word/2010/wordprocessingDrawing" xmlns:wp="http://schemas.openxmlformats.org/drawingml/2006/wordprocessingDrawing" xmlns:w10="urn:schemas-microsoft-com:office:word" xmlns:w="http://schemas.openxmlformats.org/wordprocessingml/2006/main" xmlns:w14="http://schemas.microsoft.com/office/word/2010/wordml" xmlns:w15="http://schemas.microsoft.com/office/word/2012/wordml" xmlns:wpg="http://schemas.microsoft.com/office/word/2010/wordprocessingGroup" xmlns:wpi="http://schemas.microsoft.com/office/word/2010/wordprocessingInk" xmlns:wne="http://schemas.microsoft.com/office/word/2006/wordml" xmlns:wps="http://schemas.microsoft.com/office/word/2010/wordprocessingShape" mc:Ignorable="w14 w15 wp14">
+<w:numbering xmlns:wpc="http://schemas.microsoft.com/office/word/2010/wordprocessingCanvas" xmlns:mo="http://schemas.microsoft.com/office/mac/office/2008/main" xmlns:mc="http://schemas.openxmlformats.org/markup-compatibility/2006" xmlns:mv="urn:schemas-microsoft-com:mac:vml" xmlns:o="urn:schemas-microsoft-com:office:office" xmlns:r="http://schemas.openxmlformats.org/officeDocument/2006/relationships" xmlns:m="http://schemas.openxmlformats.org/officeDocument/2006/math" xmlns:v="urn:schemas-microsoft-com:vml" xmlns:wp14="http://schemas.microsoft.com/office/word/2010/wordprocessingDrawing" xmlns:wp="http://schemas.openxmlformats.org/drawingml/2006/wordprocessingDrawing" xmlns:w10="urn:schemas-microsoft-com:office:word" xmlns:w="http://schemas.openxmlformats.org/wordprocessingml/2006/main" xmlns:w14="http://schemas.microsoft.com/office/word/2010/wordml" xmlns:wpg="http://schemas.microsoft.com/office/word/2010/wordprocessingGroup" xmlns:wpi="http://schemas.microsoft.com/office/word/2010/wordprocessingInk" xmlns:wne="http://schemas.microsoft.com/office/word/2006/wordml" xmlns:wps="http://schemas.microsoft.com/office/word/2010/wordprocessingShape" mc:Ignorable="w14 wp14">
   <w:abstractNum w:abstractNumId="0">
     <w:nsid w:val="FFFFFF1D"/>
     <w:multiLevelType w:val="multilevel"/>
-    <w:tmpl w:val="1CB8452C"/>
+    <w:tmpl w:val="EE26A9C0"/>
     <w:lvl w:ilvl="0">
       <w:start w:val="1"/>
       <w:numFmt w:val="bullet"/>
@@ -20209,7 +20303,7 @@
 </file>
 
 <file path=word/styles.xml><?xml version="1.0" encoding="utf-8"?>
-<w:styles xmlns:mc="http://schemas.openxmlformats.org/markup-compatibility/2006" xmlns:r="http://schemas.openxmlformats.org/officeDocument/2006/relationships" xmlns:w="http://schemas.openxmlformats.org/wordprocessingml/2006/main" xmlns:w14="http://schemas.microsoft.com/office/word/2010/wordml" xmlns:w15="http://schemas.microsoft.com/office/word/2012/wordml" mc:Ignorable="w14 w15">
+<w:styles xmlns:mc="http://schemas.openxmlformats.org/markup-compatibility/2006" xmlns:r="http://schemas.openxmlformats.org/officeDocument/2006/relationships" xmlns:w="http://schemas.openxmlformats.org/wordprocessingml/2006/main" xmlns:w14="http://schemas.microsoft.com/office/word/2010/wordml" mc:Ignorable="w14">
   <w:docDefaults>
     <w:rPrDefault>
       <w:rPr>
@@ -20219,389 +20313,155 @@
     </w:rPrDefault>
     <w:pPrDefault/>
   </w:docDefaults>
-  <w:latentStyles w:defLockedState="0" w:defUIPriority="99" w:defSemiHidden="0" w:defUnhideWhenUsed="0" w:defQFormat="0" w:count="380">
-    <w:lsdException w:name="Normal" w:uiPriority="0" w:qFormat="1"/>
-    <w:lsdException w:name="heading 1" w:uiPriority="9" w:qFormat="1"/>
-    <w:lsdException w:name="heading 2" w:uiPriority="9" w:qFormat="1"/>
-    <w:lsdException w:name="heading 3" w:uiPriority="9" w:qFormat="1"/>
-    <w:lsdException w:name="heading 4" w:uiPriority="9" w:qFormat="1"/>
-    <w:lsdException w:name="heading 5" w:uiPriority="9" w:qFormat="1"/>
-    <w:lsdException w:name="heading 6" w:semiHidden="1" w:uiPriority="9" w:unhideWhenUsed="1" w:qFormat="1"/>
-    <w:lsdException w:name="heading 7" w:semiHidden="1" w:uiPriority="9" w:unhideWhenUsed="1" w:qFormat="1"/>
-    <w:lsdException w:name="heading 8" w:semiHidden="1" w:uiPriority="9" w:unhideWhenUsed="1" w:qFormat="1"/>
-    <w:lsdException w:name="heading 9" w:semiHidden="1" w:uiPriority="9" w:unhideWhenUsed="1" w:qFormat="1"/>
-    <w:lsdException w:name="index 1" w:semiHidden="1" w:unhideWhenUsed="1"/>
-    <w:lsdException w:name="index 2" w:semiHidden="1" w:unhideWhenUsed="1"/>
-    <w:lsdException w:name="index 3" w:semiHidden="1" w:unhideWhenUsed="1"/>
-    <w:lsdException w:name="index 4" w:semiHidden="1" w:unhideWhenUsed="1"/>
-    <w:lsdException w:name="index 5" w:semiHidden="1" w:unhideWhenUsed="1"/>
-    <w:lsdException w:name="index 6" w:semiHidden="1" w:unhideWhenUsed="1"/>
-    <w:lsdException w:name="index 7" w:semiHidden="1" w:unhideWhenUsed="1"/>
-    <w:lsdException w:name="index 8" w:semiHidden="1" w:unhideWhenUsed="1"/>
-    <w:lsdException w:name="index 9" w:semiHidden="1" w:unhideWhenUsed="1"/>
-    <w:lsdException w:name="toc 1" w:semiHidden="1" w:uiPriority="39" w:unhideWhenUsed="1"/>
-    <w:lsdException w:name="toc 2" w:semiHidden="1" w:uiPriority="39" w:unhideWhenUsed="1"/>
-    <w:lsdException w:name="toc 3" w:semiHidden="1" w:uiPriority="39" w:unhideWhenUsed="1"/>
-    <w:lsdException w:name="toc 4" w:semiHidden="1" w:uiPriority="39" w:unhideWhenUsed="1"/>
-    <w:lsdException w:name="toc 5" w:semiHidden="1" w:uiPriority="39" w:unhideWhenUsed="1"/>
-    <w:lsdException w:name="toc 6" w:semiHidden="1" w:uiPriority="39" w:unhideWhenUsed="1"/>
-    <w:lsdException w:name="toc 7" w:semiHidden="1" w:uiPriority="39" w:unhideWhenUsed="1"/>
-    <w:lsdException w:name="toc 8" w:semiHidden="1" w:uiPriority="39" w:unhideWhenUsed="1"/>
-    <w:lsdException w:name="toc 9" w:semiHidden="1" w:uiPriority="39" w:unhideWhenUsed="1"/>
-    <w:lsdException w:name="Normal Indent" w:semiHidden="1" w:unhideWhenUsed="1"/>
-    <w:lsdException w:name="footnote text" w:semiHidden="1" w:unhideWhenUsed="1"/>
-    <w:lsdException w:name="annotation text" w:semiHidden="1" w:unhideWhenUsed="1"/>
-    <w:lsdException w:name="header" w:semiHidden="1" w:unhideWhenUsed="1"/>
-    <w:lsdException w:name="footer" w:semiHidden="1" w:unhideWhenUsed="1"/>
-    <w:lsdException w:name="index heading" w:semiHidden="1" w:unhideWhenUsed="1"/>
-    <w:lsdException w:name="caption" w:semiHidden="1" w:uiPriority="35" w:unhideWhenUsed="1" w:qFormat="1"/>
-    <w:lsdException w:name="table of figures" w:semiHidden="1" w:unhideWhenUsed="1"/>
-    <w:lsdException w:name="envelope address" w:semiHidden="1" w:unhideWhenUsed="1"/>
-    <w:lsdException w:name="envelope return" w:semiHidden="1" w:unhideWhenUsed="1"/>
-    <w:lsdException w:name="footnote reference" w:semiHidden="1" w:unhideWhenUsed="1"/>
-    <w:lsdException w:name="annotation reference" w:semiHidden="1" w:unhideWhenUsed="1"/>
-    <w:lsdException w:name="line number" w:semiHidden="1" w:unhideWhenUsed="1"/>
-    <w:lsdException w:name="page number" w:semiHidden="1" w:unhideWhenUsed="1"/>
-    <w:lsdException w:name="endnote reference" w:semiHidden="1" w:unhideWhenUsed="1"/>
-    <w:lsdException w:name="endnote text" w:semiHidden="1" w:unhideWhenUsed="1"/>
-    <w:lsdException w:name="table of authorities" w:semiHidden="1" w:unhideWhenUsed="1"/>
-    <w:lsdException w:name="macro" w:semiHidden="1" w:unhideWhenUsed="1"/>
-    <w:lsdException w:name="toa heading" w:semiHidden="1" w:unhideWhenUsed="1"/>
-    <w:lsdException w:name="List" w:semiHidden="1" w:unhideWhenUsed="1"/>
-    <w:lsdException w:name="List Bullet" w:semiHidden="1" w:unhideWhenUsed="1"/>
-    <w:lsdException w:name="List Number" w:semiHidden="1" w:unhideWhenUsed="1"/>
-    <w:lsdException w:name="List 2" w:semiHidden="1" w:unhideWhenUsed="1"/>
-    <w:lsdException w:name="List 3" w:semiHidden="1" w:unhideWhenUsed="1"/>
-    <w:lsdException w:name="List 4" w:semiHidden="1" w:unhideWhenUsed="1"/>
-    <w:lsdException w:name="List 5" w:semiHidden="1" w:unhideWhenUsed="1"/>
-    <w:lsdException w:name="List Bullet 2" w:semiHidden="1" w:unhideWhenUsed="1"/>
-    <w:lsdException w:name="List Bullet 3" w:semiHidden="1" w:unhideWhenUsed="1"/>
-    <w:lsdException w:name="List Bullet 4" w:semiHidden="1" w:unhideWhenUsed="1"/>
-    <w:lsdException w:name="List Bullet 5" w:semiHidden="1" w:unhideWhenUsed="1"/>
-    <w:lsdException w:name="List Number 2" w:semiHidden="1" w:unhideWhenUsed="1"/>
-    <w:lsdException w:name="List Number 3" w:semiHidden="1" w:unhideWhenUsed="1"/>
-    <w:lsdException w:name="List Number 4" w:semiHidden="1" w:unhideWhenUsed="1"/>
-    <w:lsdException w:name="List Number 5" w:semiHidden="1" w:unhideWhenUsed="1"/>
-    <w:lsdException w:name="Title" w:uiPriority="10" w:qFormat="1"/>
-    <w:lsdException w:name="Closing" w:semiHidden="1" w:unhideWhenUsed="1"/>
-    <w:lsdException w:name="Signature" w:semiHidden="1" w:unhideWhenUsed="1"/>
-    <w:lsdException w:name="Default Paragraph Font" w:semiHidden="1" w:uiPriority="1" w:unhideWhenUsed="1"/>
-    <w:lsdException w:name="Body Text" w:semiHidden="1" w:unhideWhenUsed="1"/>
-    <w:lsdException w:name="Body Text Indent" w:semiHidden="1" w:unhideWhenUsed="1"/>
-    <w:lsdException w:name="List Continue" w:semiHidden="1" w:unhideWhenUsed="1"/>
-    <w:lsdException w:name="List Continue 2" w:semiHidden="1" w:unhideWhenUsed="1"/>
-    <w:lsdException w:name="List Continue 3" w:semiHidden="1" w:unhideWhenUsed="1"/>
-    <w:lsdException w:name="List Continue 4" w:semiHidden="1" w:unhideWhenUsed="1"/>
-    <w:lsdException w:name="List Continue 5" w:semiHidden="1" w:unhideWhenUsed="1"/>
-    <w:lsdException w:name="Message Header" w:semiHidden="1" w:unhideWhenUsed="1"/>
-    <w:lsdException w:name="Subtitle" w:uiPriority="11" w:qFormat="1"/>
-    <w:lsdException w:name="Salutation" w:semiHidden="1" w:unhideWhenUsed="1"/>
-    <w:lsdException w:name="Date" w:semiHidden="1" w:unhideWhenUsed="1"/>
-    <w:lsdException w:name="Body Text First Indent" w:semiHidden="1" w:unhideWhenUsed="1"/>
-    <w:lsdException w:name="Body Text First Indent 2" w:semiHidden="1" w:unhideWhenUsed="1"/>
-    <w:lsdException w:name="Note Heading" w:semiHidden="1" w:unhideWhenUsed="1"/>
-    <w:lsdException w:name="Body Text 2" w:semiHidden="1" w:unhideWhenUsed="1"/>
-    <w:lsdException w:name="Body Text 3" w:semiHidden="1" w:unhideWhenUsed="1"/>
-    <w:lsdException w:name="Body Text Indent 2" w:semiHidden="1" w:unhideWhenUsed="1"/>
-    <w:lsdException w:name="Body Text Indent 3" w:semiHidden="1" w:unhideWhenUsed="1"/>
-    <w:lsdException w:name="Block Text" w:semiHidden="1" w:unhideWhenUsed="1"/>
-    <w:lsdException w:name="Hyperlink" w:semiHidden="1" w:unhideWhenUsed="1"/>
-    <w:lsdException w:name="FollowedHyperlink" w:semiHidden="1" w:unhideWhenUsed="1"/>
-    <w:lsdException w:name="Strong" w:uiPriority="22" w:qFormat="1"/>
-    <w:lsdException w:name="Emphasis" w:uiPriority="20" w:qFormat="1"/>
-    <w:lsdException w:name="Document Map" w:semiHidden="1" w:unhideWhenUsed="1"/>
-    <w:lsdException w:name="Plain Text" w:semiHidden="1" w:unhideWhenUsed="1"/>
-    <w:lsdException w:name="E-mail Signature" w:semiHidden="1" w:unhideWhenUsed="1"/>
-    <w:lsdException w:name="HTML Top of Form" w:semiHidden="1" w:unhideWhenUsed="1"/>
-    <w:lsdException w:name="HTML Bottom of Form" w:semiHidden="1" w:unhideWhenUsed="1"/>
-    <w:lsdException w:name="Normal (Web)" w:semiHidden="1" w:unhideWhenUsed="1"/>
-    <w:lsdException w:name="HTML Acronym" w:semiHidden="1" w:unhideWhenUsed="1"/>
-    <w:lsdException w:name="HTML Address" w:semiHidden="1" w:unhideWhenUsed="1"/>
-    <w:lsdException w:name="HTML Cite" w:semiHidden="1" w:unhideWhenUsed="1"/>
-    <w:lsdException w:name="HTML Code" w:semiHidden="1" w:unhideWhenUsed="1"/>
-    <w:lsdException w:name="HTML Definition" w:semiHidden="1" w:unhideWhenUsed="1"/>
-    <w:lsdException w:name="HTML Keyboard" w:semiHidden="1" w:unhideWhenUsed="1"/>
-    <w:lsdException w:name="HTML Preformatted" w:semiHidden="1" w:unhideWhenUsed="1"/>
-    <w:lsdException w:name="HTML Sample" w:semiHidden="1" w:unhideWhenUsed="1"/>
-    <w:lsdException w:name="HTML Typewriter" w:semiHidden="1" w:unhideWhenUsed="1"/>
-    <w:lsdException w:name="HTML Variable" w:semiHidden="1" w:unhideWhenUsed="1"/>
-    <w:lsdException w:name="Normal Table" w:semiHidden="1" w:unhideWhenUsed="1"/>
-    <w:lsdException w:name="annotation subject" w:semiHidden="1" w:unhideWhenUsed="1"/>
-    <w:lsdException w:name="No List" w:semiHidden="1" w:unhideWhenUsed="1"/>
-    <w:lsdException w:name="Outline List 1" w:semiHidden="1" w:unhideWhenUsed="1"/>
-    <w:lsdException w:name="Outline List 2" w:semiHidden="1" w:unhideWhenUsed="1"/>
-    <w:lsdException w:name="Outline List 3" w:semiHidden="1" w:unhideWhenUsed="1"/>
-    <w:lsdException w:name="Table Simple 1" w:semiHidden="1" w:unhideWhenUsed="1"/>
-    <w:lsdException w:name="Table Simple 2" w:semiHidden="1" w:unhideWhenUsed="1"/>
-    <w:lsdException w:name="Table Simple 3" w:semiHidden="1" w:unhideWhenUsed="1"/>
-    <w:lsdException w:name="Table Classic 1" w:semiHidden="1" w:unhideWhenUsed="1"/>
-    <w:lsdException w:name="Table Classic 2" w:semiHidden="1" w:unhideWhenUsed="1"/>
-    <w:lsdException w:name="Table Classic 3" w:semiHidden="1" w:unhideWhenUsed="1"/>
-    <w:lsdException w:name="Table Classic 4" w:semiHidden="1" w:unhideWhenUsed="1"/>
-    <w:lsdException w:name="Table Colorful 1" w:semiHidden="1" w:unhideWhenUsed="1"/>
-    <w:lsdException w:name="Table Colorful 2" w:semiHidden="1" w:unhideWhenUsed="1"/>
-    <w:lsdException w:name="Table Colorful 3" w:semiHidden="1" w:unhideWhenUsed="1"/>
-    <w:lsdException w:name="Table Columns 1" w:semiHidden="1" w:unhideWhenUsed="1"/>
-    <w:lsdException w:name="Table Columns 2" w:semiHidden="1" w:unhideWhenUsed="1"/>
-    <w:lsdException w:name="Table Columns 3" w:semiHidden="1" w:unhideWhenUsed="1"/>
-    <w:lsdException w:name="Table Columns 4" w:semiHidden="1" w:unhideWhenUsed="1"/>
-    <w:lsdException w:name="Table Columns 5" w:semiHidden="1" w:unhideWhenUsed="1"/>
-    <w:lsdException w:name="Table Grid 1" w:semiHidden="1" w:unhideWhenUsed="1"/>
-    <w:lsdException w:name="Table Grid 2" w:semiHidden="1" w:unhideWhenUsed="1"/>
-    <w:lsdException w:name="Table Grid 3" w:semiHidden="1" w:unhideWhenUsed="1"/>
-    <w:lsdException w:name="Table Grid 4" w:semiHidden="1" w:unhideWhenUsed="1"/>
-    <w:lsdException w:name="Table Grid 5" w:semiHidden="1" w:unhideWhenUsed="1"/>
-    <w:lsdException w:name="Table Grid 6" w:semiHidden="1" w:unhideWhenUsed="1"/>
-    <w:lsdException w:name="Table Grid 7" w:semiHidden="1" w:unhideWhenUsed="1"/>
-    <w:lsdException w:name="Table Grid 8" w:semiHidden="1" w:unhideWhenUsed="1"/>
-    <w:lsdException w:name="Table List 1" w:semiHidden="1" w:unhideWhenUsed="1"/>
-    <w:lsdException w:name="Table List 2" w:semiHidden="1" w:unhideWhenUsed="1"/>
-    <w:lsdException w:name="Table List 3" w:semiHidden="1" w:unhideWhenUsed="1"/>
-    <w:lsdException w:name="Table List 4" w:semiHidden="1" w:unhideWhenUsed="1"/>
-    <w:lsdException w:name="Table List 5" w:semiHidden="1" w:unhideWhenUsed="1"/>
-    <w:lsdException w:name="Table List 6" w:semiHidden="1" w:unhideWhenUsed="1"/>
-    <w:lsdException w:name="Table List 7" w:semiHidden="1" w:unhideWhenUsed="1"/>
-    <w:lsdException w:name="Table List 8" w:semiHidden="1" w:unhideWhenUsed="1"/>
-    <w:lsdException w:name="Table 3D effects 1" w:semiHidden="1" w:unhideWhenUsed="1"/>
-    <w:lsdException w:name="Table 3D effects 2" w:semiHidden="1" w:unhideWhenUsed="1"/>
-    <w:lsdException w:name="Table 3D effects 3" w:semiHidden="1" w:unhideWhenUsed="1"/>
-    <w:lsdException w:name="Table Contemporary" w:semiHidden="1" w:unhideWhenUsed="1"/>
-    <w:lsdException w:name="Table Elegant" w:semiHidden="1" w:unhideWhenUsed="1"/>
-    <w:lsdException w:name="Table Professional" w:semiHidden="1" w:unhideWhenUsed="1"/>
-    <w:lsdException w:name="Table Subtle 1" w:semiHidden="1" w:unhideWhenUsed="1"/>
-    <w:lsdException w:name="Table Subtle 2" w:semiHidden="1" w:unhideWhenUsed="1"/>
-    <w:lsdException w:name="Table Web 1" w:semiHidden="1" w:unhideWhenUsed="1"/>
-    <w:lsdException w:name="Table Web 2" w:semiHidden="1" w:unhideWhenUsed="1"/>
-    <w:lsdException w:name="Table Web 3" w:semiHidden="1" w:unhideWhenUsed="1"/>
-    <w:lsdException w:name="Balloon Text" w:semiHidden="1" w:unhideWhenUsed="1"/>
-    <w:lsdException w:name="Table Grid" w:uiPriority="59"/>
-    <w:lsdException w:name="Table Theme" w:semiHidden="1" w:unhideWhenUsed="1"/>
-    <w:lsdException w:name="Note Level 1" w:semiHidden="1"/>
-    <w:lsdException w:name="Note Level 2" w:uiPriority="1" w:qFormat="1"/>
-    <w:lsdException w:name="Note Level 3" w:uiPriority="60"/>
-    <w:lsdException w:name="Note Level 4" w:uiPriority="61"/>
-    <w:lsdException w:name="Note Level 5" w:uiPriority="62"/>
-    <w:lsdException w:name="Note Level 6" w:uiPriority="63"/>
-    <w:lsdException w:name="Note Level 7" w:uiPriority="64"/>
-    <w:lsdException w:name="Note Level 8" w:uiPriority="65"/>
-    <w:lsdException w:name="Note Level 9" w:uiPriority="66"/>
-    <w:lsdException w:name="Placeholder Text" w:uiPriority="67"/>
-    <w:lsdException w:name="No Spacing" w:uiPriority="68"/>
-    <w:lsdException w:name="Light Shading" w:uiPriority="69"/>
-    <w:lsdException w:name="Light List" w:uiPriority="70"/>
-    <w:lsdException w:name="Light Grid" w:uiPriority="71"/>
-    <w:lsdException w:name="Medium Shading 1" w:uiPriority="72"/>
-    <w:lsdException w:name="Medium Shading 2" w:uiPriority="73"/>
-    <w:lsdException w:name="Medium List 1" w:uiPriority="60"/>
-    <w:lsdException w:name="Medium List 2" w:uiPriority="61"/>
-    <w:lsdException w:name="Medium Grid 1" w:uiPriority="62"/>
-    <w:lsdException w:name="Medium Grid 2" w:uiPriority="63"/>
-    <w:lsdException w:name="Medium Grid 3" w:uiPriority="64"/>
-    <w:lsdException w:name="Dark List" w:uiPriority="65"/>
-    <w:lsdException w:name="Colorful Shading"/>
-    <w:lsdException w:name="Colorful List" w:uiPriority="34" w:qFormat="1"/>
-    <w:lsdException w:name="Colorful Grid" w:uiPriority="29" w:qFormat="1"/>
-    <w:lsdException w:name="Light Shading Accent 1" w:uiPriority="30" w:qFormat="1"/>
-    <w:lsdException w:name="Light List Accent 1" w:uiPriority="66"/>
-    <w:lsdException w:name="Light Grid Accent 1" w:uiPriority="67"/>
-    <w:lsdException w:name="Medium Shading 1 Accent 1" w:uiPriority="68"/>
-    <w:lsdException w:name="Medium Shading 2 Accent 1" w:uiPriority="69"/>
-    <w:lsdException w:name="Medium List 1 Accent 1" w:uiPriority="70"/>
-    <w:lsdException w:name="Revision" w:uiPriority="71"/>
-    <w:lsdException w:name="List Paragraph" w:uiPriority="72"/>
-    <w:lsdException w:name="Quote" w:uiPriority="73"/>
-    <w:lsdException w:name="Intense Quote" w:uiPriority="60"/>
-    <w:lsdException w:name="Medium List 2 Accent 1" w:uiPriority="61"/>
-    <w:lsdException w:name="Medium Grid 1 Accent 1" w:uiPriority="62"/>
-    <w:lsdException w:name="Medium Grid 2 Accent 1" w:uiPriority="63"/>
-    <w:lsdException w:name="Medium Grid 3 Accent 1" w:uiPriority="64"/>
-    <w:lsdException w:name="Dark List Accent 1" w:uiPriority="65"/>
-    <w:lsdException w:name="Colorful Shading Accent 1" w:uiPriority="66"/>
-    <w:lsdException w:name="Colorful List Accent 1" w:uiPriority="67"/>
-    <w:lsdException w:name="Colorful Grid Accent 1" w:uiPriority="68"/>
-    <w:lsdException w:name="Light Shading Accent 2" w:uiPriority="69"/>
-    <w:lsdException w:name="Light List Accent 2" w:uiPriority="70"/>
-    <w:lsdException w:name="Light Grid Accent 2" w:uiPriority="71"/>
-    <w:lsdException w:name="Medium Shading 1 Accent 2" w:uiPriority="72"/>
-    <w:lsdException w:name="Medium Shading 2 Accent 2" w:uiPriority="73"/>
-    <w:lsdException w:name="Medium List 1 Accent 2" w:uiPriority="60"/>
-    <w:lsdException w:name="Medium List 2 Accent 2" w:uiPriority="61"/>
-    <w:lsdException w:name="Medium Grid 1 Accent 2" w:uiPriority="62"/>
-    <w:lsdException w:name="Medium Grid 2 Accent 2" w:uiPriority="63"/>
-    <w:lsdException w:name="Medium Grid 3 Accent 2" w:uiPriority="64"/>
-    <w:lsdException w:name="Dark List Accent 2" w:uiPriority="65"/>
-    <w:lsdException w:name="Colorful Shading Accent 2" w:uiPriority="66"/>
-    <w:lsdException w:name="Colorful List Accent 2" w:uiPriority="67"/>
-    <w:lsdException w:name="Colorful Grid Accent 2" w:uiPriority="68"/>
-    <w:lsdException w:name="Light Shading Accent 3" w:uiPriority="69"/>
-    <w:lsdException w:name="Light List Accent 3" w:uiPriority="70"/>
-    <w:lsdException w:name="Light Grid Accent 3" w:uiPriority="71"/>
-    <w:lsdException w:name="Medium Shading 1 Accent 3" w:uiPriority="72"/>
-    <w:lsdException w:name="Medium Shading 2 Accent 3" w:uiPriority="73"/>
-    <w:lsdException w:name="Medium List 1 Accent 3" w:uiPriority="60"/>
-    <w:lsdException w:name="Medium List 2 Accent 3" w:uiPriority="61"/>
-    <w:lsdException w:name="Medium Grid 1 Accent 3" w:uiPriority="62"/>
-    <w:lsdException w:name="Medium Grid 2 Accent 3" w:uiPriority="63"/>
-    <w:lsdException w:name="Medium Grid 3 Accent 3" w:uiPriority="64"/>
-    <w:lsdException w:name="Dark List Accent 3" w:uiPriority="65"/>
-    <w:lsdException w:name="Colorful Shading Accent 3" w:uiPriority="66"/>
-    <w:lsdException w:name="Colorful List Accent 3" w:uiPriority="67"/>
-    <w:lsdException w:name="Colorful Grid Accent 3" w:uiPriority="68"/>
-    <w:lsdException w:name="Light Shading Accent 4" w:uiPriority="69"/>
-    <w:lsdException w:name="Light List Accent 4" w:uiPriority="70"/>
-    <w:lsdException w:name="Light Grid Accent 4" w:uiPriority="71"/>
-    <w:lsdException w:name="Medium Shading 1 Accent 4" w:uiPriority="72"/>
-    <w:lsdException w:name="Medium Shading 2 Accent 4" w:uiPriority="73"/>
-    <w:lsdException w:name="Medium List 1 Accent 4" w:uiPriority="60"/>
-    <w:lsdException w:name="Medium List 2 Accent 4" w:uiPriority="61"/>
-    <w:lsdException w:name="Medium Grid 1 Accent 4" w:uiPriority="62"/>
-    <w:lsdException w:name="Medium Grid 2 Accent 4" w:uiPriority="63"/>
-    <w:lsdException w:name="Medium Grid 3 Accent 4" w:uiPriority="64"/>
-    <w:lsdException w:name="Dark List Accent 4" w:uiPriority="65"/>
-    <w:lsdException w:name="Colorful Shading Accent 4" w:uiPriority="66"/>
-    <w:lsdException w:name="Colorful List Accent 4" w:uiPriority="67"/>
-    <w:lsdException w:name="Colorful Grid Accent 4" w:uiPriority="68"/>
-    <w:lsdException w:name="Light Shading Accent 5" w:uiPriority="69"/>
-    <w:lsdException w:name="Light List Accent 5" w:uiPriority="70"/>
-    <w:lsdException w:name="Light Grid Accent 5" w:uiPriority="71"/>
-    <w:lsdException w:name="Medium Shading 1 Accent 5" w:uiPriority="72"/>
-    <w:lsdException w:name="Medium Shading 2 Accent 5" w:uiPriority="73"/>
-    <w:lsdException w:name="Medium List 1 Accent 5" w:uiPriority="60"/>
-    <w:lsdException w:name="Medium List 2 Accent 5" w:uiPriority="61"/>
-    <w:lsdException w:name="Medium Grid 1 Accent 5" w:uiPriority="62"/>
-    <w:lsdException w:name="Medium Grid 2 Accent 5" w:uiPriority="63"/>
-    <w:lsdException w:name="Medium Grid 3 Accent 5" w:uiPriority="64"/>
-    <w:lsdException w:name="Dark List Accent 5" w:uiPriority="65"/>
-    <w:lsdException w:name="Colorful Shading Accent 5" w:uiPriority="66"/>
-    <w:lsdException w:name="Colorful List Accent 5" w:uiPriority="67"/>
-    <w:lsdException w:name="Colorful Grid Accent 5" w:uiPriority="68"/>
-    <w:lsdException w:name="Light Shading Accent 6" w:uiPriority="69"/>
-    <w:lsdException w:name="Light List Accent 6" w:uiPriority="70"/>
-    <w:lsdException w:name="Light Grid Accent 6" w:uiPriority="71"/>
-    <w:lsdException w:name="Medium Shading 1 Accent 6" w:uiPriority="72"/>
-    <w:lsdException w:name="Medium Shading 2 Accent 6" w:uiPriority="73"/>
-    <w:lsdException w:name="Medium List 1 Accent 6" w:uiPriority="19" w:qFormat="1"/>
-    <w:lsdException w:name="Medium List 2 Accent 6" w:uiPriority="21" w:qFormat="1"/>
-    <w:lsdException w:name="Medium Grid 1 Accent 6" w:uiPriority="31" w:qFormat="1"/>
-    <w:lsdException w:name="Medium Grid 2 Accent 6" w:uiPriority="32" w:qFormat="1"/>
-    <w:lsdException w:name="Medium Grid 3 Accent 6" w:uiPriority="33" w:qFormat="1"/>
-    <w:lsdException w:name="Dark List Accent 6" w:uiPriority="37"/>
-    <w:lsdException w:name="Colorful Shading Accent 6" w:uiPriority="39" w:qFormat="1"/>
-    <w:lsdException w:name="Colorful List Accent 6" w:uiPriority="72"/>
-    <w:lsdException w:name="Colorful Grid Accent 6" w:uiPriority="73"/>
-    <w:lsdException w:name="Subtle Emphasis" w:uiPriority="19" w:qFormat="1"/>
-    <w:lsdException w:name="Intense Emphasis" w:uiPriority="21" w:qFormat="1"/>
-    <w:lsdException w:name="Subtle Reference" w:uiPriority="31" w:qFormat="1"/>
-    <w:lsdException w:name="Intense Reference" w:uiPriority="32" w:qFormat="1"/>
-    <w:lsdException w:name="Book Title" w:uiPriority="33" w:qFormat="1"/>
-    <w:lsdException w:name="Bibliography" w:semiHidden="1" w:uiPriority="37" w:unhideWhenUsed="1"/>
-    <w:lsdException w:name="TOC Heading" w:semiHidden="1" w:uiPriority="39" w:unhideWhenUsed="1" w:qFormat="1"/>
-    <w:lsdException w:name="Plain Table 1" w:uiPriority="41"/>
-    <w:lsdException w:name="Plain Table 2" w:uiPriority="42"/>
-    <w:lsdException w:name="Plain Table 3" w:uiPriority="43"/>
-    <w:lsdException w:name="Plain Table 4" w:uiPriority="44"/>
-    <w:lsdException w:name="Plain Table 5" w:uiPriority="45"/>
-    <w:lsdException w:name="Grid Table Light" w:uiPriority="40"/>
-    <w:lsdException w:name="Grid Table 1 Light" w:uiPriority="46"/>
-    <w:lsdException w:name="Grid Table 2" w:uiPriority="47"/>
-    <w:lsdException w:name="Grid Table 3" w:uiPriority="48"/>
-    <w:lsdException w:name="Grid Table 4" w:uiPriority="49"/>
-    <w:lsdException w:name="Grid Table 5 Dark" w:uiPriority="50"/>
-    <w:lsdException w:name="Grid Table 6 Colorful" w:uiPriority="51"/>
-    <w:lsdException w:name="Grid Table 7 Colorful" w:uiPriority="52"/>
-    <w:lsdException w:name="Grid Table 1 Light Accent 1" w:uiPriority="46"/>
-    <w:lsdException w:name="Grid Table 2 Accent 1" w:uiPriority="47"/>
-    <w:lsdException w:name="Grid Table 3 Accent 1" w:uiPriority="48"/>
-    <w:lsdException w:name="Grid Table 4 Accent 1" w:uiPriority="49"/>
-    <w:lsdException w:name="Grid Table 5 Dark Accent 1" w:uiPriority="50"/>
-    <w:lsdException w:name="Grid Table 6 Colorful Accent 1" w:uiPriority="51"/>
-    <w:lsdException w:name="Grid Table 7 Colorful Accent 1" w:uiPriority="52"/>
-    <w:lsdException w:name="Grid Table 1 Light Accent 2" w:uiPriority="46"/>
-    <w:lsdException w:name="Grid Table 2 Accent 2" w:uiPriority="47"/>
-    <w:lsdException w:name="Grid Table 3 Accent 2" w:uiPriority="48"/>
-    <w:lsdException w:name="Grid Table 4 Accent 2" w:uiPriority="49"/>
-    <w:lsdException w:name="Grid Table 5 Dark Accent 2" w:uiPriority="50"/>
-    <w:lsdException w:name="Grid Table 6 Colorful Accent 2" w:uiPriority="51"/>
-    <w:lsdException w:name="Grid Table 7 Colorful Accent 2" w:uiPriority="52"/>
-    <w:lsdException w:name="Grid Table 1 Light Accent 3" w:uiPriority="46"/>
-    <w:lsdException w:name="Grid Table 2 Accent 3" w:uiPriority="47"/>
-    <w:lsdException w:name="Grid Table 3 Accent 3" w:uiPriority="48"/>
-    <w:lsdException w:name="Grid Table 4 Accent 3" w:uiPriority="49"/>
-    <w:lsdException w:name="Grid Table 5 Dark Accent 3" w:uiPriority="50"/>
-    <w:lsdException w:name="Grid Table 6 Colorful Accent 3" w:uiPriority="51"/>
-    <w:lsdException w:name="Grid Table 7 Colorful Accent 3" w:uiPriority="52"/>
-    <w:lsdException w:name="Grid Table 1 Light Accent 4" w:uiPriority="46"/>
-    <w:lsdException w:name="Grid Table 2 Accent 4" w:uiPriority="47"/>
-    <w:lsdException w:name="Grid Table 3 Accent 4" w:uiPriority="48"/>
-    <w:lsdException w:name="Grid Table 4 Accent 4" w:uiPriority="49"/>
-    <w:lsdException w:name="Grid Table 5 Dark Accent 4" w:uiPriority="50"/>
-    <w:lsdException w:name="Grid Table 6 Colorful Accent 4" w:uiPriority="51"/>
-    <w:lsdException w:name="Grid Table 7 Colorful Accent 4" w:uiPriority="52"/>
-    <w:lsdException w:name="Grid Table 1 Light Accent 5" w:uiPriority="46"/>
-    <w:lsdException w:name="Grid Table 2 Accent 5" w:uiPriority="47"/>
-    <w:lsdException w:name="Grid Table 3 Accent 5" w:uiPriority="48"/>
-    <w:lsdException w:name="Grid Table 4 Accent 5" w:uiPriority="49"/>
-    <w:lsdException w:name="Grid Table 5 Dark Accent 5" w:uiPriority="50"/>
-    <w:lsdException w:name="Grid Table 6 Colorful Accent 5" w:uiPriority="51"/>
-    <w:lsdException w:name="Grid Table 7 Colorful Accent 5" w:uiPriority="52"/>
-    <w:lsdException w:name="Grid Table 1 Light Accent 6" w:uiPriority="46"/>
-    <w:lsdException w:name="Grid Table 2 Accent 6" w:uiPriority="47"/>
-    <w:lsdException w:name="Grid Table 3 Accent 6" w:uiPriority="48"/>
-    <w:lsdException w:name="Grid Table 4 Accent 6" w:uiPriority="49"/>
-    <w:lsdException w:name="Grid Table 5 Dark Accent 6" w:uiPriority="50"/>
-    <w:lsdException w:name="Grid Table 6 Colorful Accent 6" w:uiPriority="51"/>
-    <w:lsdException w:name="Grid Table 7 Colorful Accent 6" w:uiPriority="52"/>
-    <w:lsdException w:name="List Table 1 Light" w:uiPriority="46"/>
-    <w:lsdException w:name="List Table 2" w:uiPriority="47"/>
-    <w:lsdException w:name="List Table 3" w:uiPriority="48"/>
-    <w:lsdException w:name="List Table 4" w:uiPriority="49"/>
-    <w:lsdException w:name="List Table 5 Dark" w:uiPriority="50"/>
-    <w:lsdException w:name="List Table 6 Colorful" w:uiPriority="51"/>
-    <w:lsdException w:name="List Table 7 Colorful" w:uiPriority="52"/>
-    <w:lsdException w:name="List Table 1 Light Accent 1" w:uiPriority="46"/>
-    <w:lsdException w:name="List Table 2 Accent 1" w:uiPriority="47"/>
-    <w:lsdException w:name="List Table 3 Accent 1" w:uiPriority="48"/>
-    <w:lsdException w:name="List Table 4 Accent 1" w:uiPriority="49"/>
-    <w:lsdException w:name="List Table 5 Dark Accent 1" w:uiPriority="50"/>
-    <w:lsdException w:name="List Table 6 Colorful Accent 1" w:uiPriority="51"/>
-    <w:lsdException w:name="List Table 7 Colorful Accent 1" w:uiPriority="52"/>
-    <w:lsdException w:name="List Table 1 Light Accent 2" w:uiPriority="46"/>
-    <w:lsdException w:name="List Table 2 Accent 2" w:uiPriority="47"/>
-    <w:lsdException w:name="List Table 3 Accent 2" w:uiPriority="48"/>
-    <w:lsdException w:name="List Table 4 Accent 2" w:uiPriority="49"/>
-    <w:lsdException w:name="List Table 5 Dark Accent 2" w:uiPriority="50"/>
-    <w:lsdException w:name="List Table 6 Colorful Accent 2" w:uiPriority="51"/>
-    <w:lsdException w:name="List Table 7 Colorful Accent 2" w:uiPriority="52"/>
-    <w:lsdException w:name="List Table 1 Light Accent 3" w:uiPriority="46"/>
-    <w:lsdException w:name="List Table 2 Accent 3" w:uiPriority="47"/>
-    <w:lsdException w:name="List Table 3 Accent 3" w:uiPriority="48"/>
-    <w:lsdException w:name="List Table 4 Accent 3" w:uiPriority="49"/>
-    <w:lsdException w:name="List Table 5 Dark Accent 3" w:uiPriority="50"/>
-    <w:lsdException w:name="List Table 6 Colorful Accent 3" w:uiPriority="51"/>
-    <w:lsdException w:name="List Table 7 Colorful Accent 3" w:uiPriority="52"/>
-    <w:lsdException w:name="List Table 1 Light Accent 4" w:uiPriority="46"/>
-    <w:lsdException w:name="List Table 2 Accent 4" w:uiPriority="47"/>
-    <w:lsdException w:name="List Table 3 Accent 4" w:uiPriority="48"/>
-    <w:lsdException w:name="List Table 4 Accent 4" w:uiPriority="49"/>
-    <w:lsdException w:name="List Table 5 Dark Accent 4" w:uiPriority="50"/>
-    <w:lsdException w:name="List Table 6 Colorful Accent 4" w:uiPriority="51"/>
-    <w:lsdException w:name="List Table 7 Colorful Accent 4" w:uiPriority="52"/>
-    <w:lsdException w:name="List Table 1 Light Accent 5" w:uiPriority="46"/>
-    <w:lsdException w:name="List Table 2 Accent 5" w:uiPriority="47"/>
-    <w:lsdException w:name="List Table 3 Accent 5" w:uiPriority="48"/>
-    <w:lsdException w:name="List Table 4 Accent 5" w:uiPriority="49"/>
-    <w:lsdException w:name="List Table 5 Dark Accent 5" w:uiPriority="50"/>
-    <w:lsdException w:name="List Table 6 Colorful Accent 5" w:uiPriority="51"/>
-    <w:lsdException w:name="List Table 7 Colorful Accent 5" w:uiPriority="52"/>
-    <w:lsdException w:name="List Table 1 Light Accent 6" w:uiPriority="46"/>
-    <w:lsdException w:name="List Table 2 Accent 6" w:uiPriority="47"/>
-    <w:lsdException w:name="List Table 3 Accent 6" w:uiPriority="48"/>
-    <w:lsdException w:name="List Table 4 Accent 6" w:uiPriority="49"/>
-    <w:lsdException w:name="List Table 5 Dark Accent 6" w:uiPriority="50"/>
-    <w:lsdException w:name="List Table 6 Colorful Accent 6" w:uiPriority="51"/>
-    <w:lsdException w:name="List Table 7 Colorful Accent 6" w:uiPriority="52"/>
+  <w:latentStyles w:defLockedState="0" w:defUIPriority="99" w:defSemiHidden="1" w:defUnhideWhenUsed="1" w:defQFormat="0" w:count="276">
+    <w:lsdException w:name="Normal" w:semiHidden="0" w:uiPriority="0" w:unhideWhenUsed="0" w:qFormat="1"/>
+    <w:lsdException w:name="heading 1" w:semiHidden="0" w:uiPriority="9" w:unhideWhenUsed="0" w:qFormat="1"/>
+    <w:lsdException w:name="heading 2" w:semiHidden="0" w:uiPriority="9" w:unhideWhenUsed="0" w:qFormat="1"/>
+    <w:lsdException w:name="heading 3" w:semiHidden="0" w:uiPriority="9" w:unhideWhenUsed="0" w:qFormat="1"/>
+    <w:lsdException w:name="heading 4" w:semiHidden="0" w:uiPriority="9" w:unhideWhenUsed="0" w:qFormat="1"/>
+    <w:lsdException w:name="heading 5" w:semiHidden="0" w:uiPriority="9" w:unhideWhenUsed="0" w:qFormat="1"/>
+    <w:lsdException w:name="heading 6" w:uiPriority="9" w:qFormat="1"/>
+    <w:lsdException w:name="heading 7" w:uiPriority="9" w:qFormat="1"/>
+    <w:lsdException w:name="heading 8" w:uiPriority="9" w:qFormat="1"/>
+    <w:lsdException w:name="heading 9" w:uiPriority="9" w:qFormat="1"/>
+    <w:lsdException w:name="toc 1" w:uiPriority="39"/>
+    <w:lsdException w:name="toc 2" w:uiPriority="39"/>
+    <w:lsdException w:name="toc 3" w:uiPriority="39"/>
+    <w:lsdException w:name="toc 4" w:uiPriority="39"/>
+    <w:lsdException w:name="toc 5" w:uiPriority="39"/>
+    <w:lsdException w:name="toc 6" w:uiPriority="39"/>
+    <w:lsdException w:name="toc 7" w:uiPriority="39"/>
+    <w:lsdException w:name="toc 8" w:uiPriority="39"/>
+    <w:lsdException w:name="toc 9" w:uiPriority="39"/>
+    <w:lsdException w:name="caption" w:uiPriority="35" w:qFormat="1"/>
+    <w:lsdException w:name="Title" w:semiHidden="0" w:uiPriority="10" w:unhideWhenUsed="0" w:qFormat="1"/>
+    <w:lsdException w:name="Default Paragraph Font" w:uiPriority="1"/>
+    <w:lsdException w:name="Subtitle" w:semiHidden="0" w:uiPriority="11" w:unhideWhenUsed="0" w:qFormat="1"/>
+    <w:lsdException w:name="Strong" w:semiHidden="0" w:uiPriority="22" w:unhideWhenUsed="0" w:qFormat="1"/>
+    <w:lsdException w:name="Emphasis" w:semiHidden="0" w:uiPriority="20" w:unhideWhenUsed="0" w:qFormat="1"/>
+    <w:lsdException w:name="Table Grid" w:semiHidden="0" w:uiPriority="59" w:unhideWhenUsed="0"/>
+    <w:lsdException w:name="Note Level 1" w:unhideWhenUsed="0"/>
+    <w:lsdException w:name="Note Level 2" w:semiHidden="0" w:uiPriority="1" w:unhideWhenUsed="0" w:qFormat="1"/>
+    <w:lsdException w:name="Note Level 3" w:semiHidden="0" w:uiPriority="60" w:unhideWhenUsed="0"/>
+    <w:lsdException w:name="Note Level 4" w:semiHidden="0" w:uiPriority="61" w:unhideWhenUsed="0"/>
+    <w:lsdException w:name="Note Level 5" w:semiHidden="0" w:uiPriority="62" w:unhideWhenUsed="0"/>
+    <w:lsdException w:name="Note Level 6" w:semiHidden="0" w:uiPriority="63" w:unhideWhenUsed="0"/>
+    <w:lsdException w:name="Note Level 7" w:semiHidden="0" w:uiPriority="64" w:unhideWhenUsed="0"/>
+    <w:lsdException w:name="Note Level 8" w:semiHidden="0" w:uiPriority="65" w:unhideWhenUsed="0"/>
+    <w:lsdException w:name="Note Level 9" w:semiHidden="0" w:uiPriority="66" w:unhideWhenUsed="0"/>
+    <w:lsdException w:name="Placeholder Text" w:semiHidden="0" w:uiPriority="67" w:unhideWhenUsed="0"/>
+    <w:lsdException w:name="No Spacing" w:semiHidden="0" w:uiPriority="68" w:unhideWhenUsed="0"/>
+    <w:lsdException w:name="Light Shading" w:semiHidden="0" w:uiPriority="69" w:unhideWhenUsed="0"/>
+    <w:lsdException w:name="Light List" w:semiHidden="0" w:uiPriority="70" w:unhideWhenUsed="0"/>
+    <w:lsdException w:name="Light Grid" w:semiHidden="0" w:uiPriority="71" w:unhideWhenUsed="0"/>
+    <w:lsdException w:name="Medium Shading 1" w:semiHidden="0" w:uiPriority="72" w:unhideWhenUsed="0"/>
+    <w:lsdException w:name="Medium Shading 2" w:semiHidden="0" w:uiPriority="73" w:unhideWhenUsed="0"/>
+    <w:lsdException w:name="Medium List 1" w:semiHidden="0" w:uiPriority="60" w:unhideWhenUsed="0"/>
+    <w:lsdException w:name="Medium List 2" w:semiHidden="0" w:uiPriority="61" w:unhideWhenUsed="0"/>
+    <w:lsdException w:name="Medium Grid 1" w:semiHidden="0" w:uiPriority="62" w:unhideWhenUsed="0"/>
+    <w:lsdException w:name="Medium Grid 2" w:semiHidden="0" w:uiPriority="63" w:unhideWhenUsed="0"/>
+    <w:lsdException w:name="Medium Grid 3" w:semiHidden="0" w:uiPriority="64" w:unhideWhenUsed="0"/>
+    <w:lsdException w:name="Dark List" w:semiHidden="0" w:uiPriority="65" w:unhideWhenUsed="0"/>
+    <w:lsdException w:name="Colorful Shading" w:semiHidden="0" w:unhideWhenUsed="0"/>
+    <w:lsdException w:name="Colorful List" w:semiHidden="0" w:uiPriority="34" w:unhideWhenUsed="0" w:qFormat="1"/>
+    <w:lsdException w:name="Colorful Grid" w:semiHidden="0" w:uiPriority="29" w:unhideWhenUsed="0" w:qFormat="1"/>
+    <w:lsdException w:name="Light Shading Accent 1" w:semiHidden="0" w:uiPriority="30" w:unhideWhenUsed="0" w:qFormat="1"/>
+    <w:lsdException w:name="Light List Accent 1" w:semiHidden="0" w:uiPriority="66" w:unhideWhenUsed="0"/>
+    <w:lsdException w:name="Light Grid Accent 1" w:semiHidden="0" w:uiPriority="67" w:unhideWhenUsed="0"/>
+    <w:lsdException w:name="Medium Shading 1 Accent 1" w:semiHidden="0" w:uiPriority="68" w:unhideWhenUsed="0"/>
+    <w:lsdException w:name="Medium Shading 2 Accent 1" w:semiHidden="0" w:uiPriority="69" w:unhideWhenUsed="0"/>
+    <w:lsdException w:name="Medium List 1 Accent 1" w:semiHidden="0" w:uiPriority="70" w:unhideWhenUsed="0"/>
+    <w:lsdException w:name="Revision" w:semiHidden="0" w:uiPriority="71" w:unhideWhenUsed="0"/>
+    <w:lsdException w:name="List Paragraph" w:semiHidden="0" w:uiPriority="72" w:unhideWhenUsed="0"/>
+    <w:lsdException w:name="Quote" w:semiHidden="0" w:uiPriority="73" w:unhideWhenUsed="0"/>
+    <w:lsdException w:name="Intense Quote" w:semiHidden="0" w:uiPriority="60" w:unhideWhenUsed="0"/>
+    <w:lsdException w:name="Medium List 2 Accent 1" w:semiHidden="0" w:uiPriority="61" w:unhideWhenUsed="0"/>
+    <w:lsdException w:name="Medium Grid 1 Accent 1" w:semiHidden="0" w:uiPriority="62" w:unhideWhenUsed="0"/>
+    <w:lsdException w:name="Medium Grid 2 Accent 1" w:semiHidden="0" w:uiPriority="63" w:unhideWhenUsed="0"/>
+    <w:lsdException w:name="Medium Grid 3 Accent 1" w:semiHidden="0" w:uiPriority="64" w:unhideWhenUsed="0"/>
+    <w:lsdException w:name="Dark List Accent 1" w:semiHidden="0" w:uiPriority="65" w:unhideWhenUsed="0"/>
+    <w:lsdException w:name="Colorful Shading Accent 1" w:semiHidden="0" w:uiPriority="66" w:unhideWhenUsed="0"/>
+    <w:lsdException w:name="Colorful List Accent 1" w:semiHidden="0" w:uiPriority="67" w:unhideWhenUsed="0"/>
+    <w:lsdException w:name="Colorful Grid Accent 1" w:semiHidden="0" w:uiPriority="68" w:unhideWhenUsed="0"/>
+    <w:lsdException w:name="Light Shading Accent 2" w:semiHidden="0" w:uiPriority="69" w:unhideWhenUsed="0"/>
+    <w:lsdException w:name="Light List Accent 2" w:semiHidden="0" w:uiPriority="70" w:unhideWhenUsed="0"/>
+    <w:lsdException w:name="Light Grid Accent 2" w:semiHidden="0" w:uiPriority="71" w:unhideWhenUsed="0"/>
+    <w:lsdException w:name="Medium Shading 1 Accent 2" w:semiHidden="0" w:uiPriority="72" w:unhideWhenUsed="0"/>
+    <w:lsdException w:name="Medium Shading 2 Accent 2" w:semiHidden="0" w:uiPriority="73" w:unhideWhenUsed="0"/>
+    <w:lsdException w:name="Medium List 1 Accent 2" w:semiHidden="0" w:uiPriority="60" w:unhideWhenUsed="0"/>
+    <w:lsdException w:name="Medium List 2 Accent 2" w:semiHidden="0" w:uiPriority="61" w:unhideWhenUsed="0"/>
+    <w:lsdException w:name="Medium Grid 1 Accent 2" w:semiHidden="0" w:uiPriority="62" w:unhideWhenUsed="0"/>
+    <w:lsdException w:name="Medium Grid 2 Accent 2" w:semiHidden="0" w:uiPriority="63" w:unhideWhenUsed="0"/>
+    <w:lsdException w:name="Medium Grid 3 Accent 2" w:semiHidden="0" w:uiPriority="64" w:unhideWhenUsed="0"/>
+    <w:lsdException w:name="Dark List Accent 2" w:semiHidden="0" w:uiPriority="65" w:unhideWhenUsed="0"/>
+    <w:lsdException w:name="Colorful Shading Accent 2" w:semiHidden="0" w:uiPriority="66" w:unhideWhenUsed="0"/>
+    <w:lsdException w:name="Colorful List Accent 2" w:semiHidden="0" w:uiPriority="67" w:unhideWhenUsed="0"/>
+    <w:lsdException w:name="Colorful Grid Accent 2" w:semiHidden="0" w:uiPriority="68" w:unhideWhenUsed="0"/>
+    <w:lsdException w:name="Light Shading Accent 3" w:semiHidden="0" w:uiPriority="69" w:unhideWhenUsed="0"/>
+    <w:lsdException w:name="Light List Accent 3" w:semiHidden="0" w:uiPriority="70" w:unhideWhenUsed="0"/>
+    <w:lsdException w:name="Light Grid Accent 3" w:semiHidden="0" w:uiPriority="71" w:unhideWhenUsed="0"/>
+    <w:lsdException w:name="Medium Shading 1 Accent 3" w:semiHidden="0" w:uiPriority="72" w:unhideWhenUsed="0"/>
+    <w:lsdException w:name="Medium Shading 2 Accent 3" w:semiHidden="0" w:uiPriority="73" w:unhideWhenUsed="0"/>
+    <w:lsdException w:name="Medium List 1 Accent 3" w:semiHidden="0" w:uiPriority="60" w:unhideWhenUsed="0"/>
+    <w:lsdException w:name="Medium List 2 Accent 3" w:semiHidden="0" w:uiPriority="61" w:unhideWhenUsed="0"/>
+    <w:lsdException w:name="Medium Grid 1 Accent 3" w:semiHidden="0" w:uiPriority="62" w:unhideWhenUsed="0"/>
+    <w:lsdException w:name="Medium Grid 2 Accent 3" w:semiHidden="0" w:uiPriority="63" w:unhideWhenUsed="0"/>
+    <w:lsdException w:name="Medium Grid 3 Accent 3" w:semiHidden="0" w:uiPriority="64" w:unhideWhenUsed="0"/>
+    <w:lsdException w:name="Dark List Accent 3" w:semiHidden="0" w:uiPriority="65" w:unhideWhenUsed="0"/>
+    <w:lsdException w:name="Colorful Shading Accent 3" w:semiHidden="0" w:uiPriority="66" w:unhideWhenUsed="0"/>
+    <w:lsdException w:name="Colorful List Accent 3" w:semiHidden="0" w:uiPriority="67" w:unhideWhenUsed="0"/>
+    <w:lsdException w:name="Colorful Grid Accent 3" w:semiHidden="0" w:uiPriority="68" w:unhideWhenUsed="0"/>
+    <w:lsdException w:name="Light Shading Accent 4" w:semiHidden="0" w:uiPriority="69" w:unhideWhenUsed="0"/>
+    <w:lsdException w:name="Light List Accent 4" w:semiHidden="0" w:uiPriority="70" w:unhideWhenUsed="0"/>
+    <w:lsdException w:name="Light Grid Accent 4" w:semiHidden="0" w:uiPriority="71" w:unhideWhenUsed="0"/>
+    <w:lsdException w:name="Medium Shading 1 Accent 4" w:semiHidden="0" w:uiPriority="72" w:unhideWhenUsed="0"/>
+    <w:lsdException w:name="Medium Shading 2 Accent 4" w:semiHidden="0" w:uiPriority="73" w:unhideWhenUsed="0"/>
+    <w:lsdException w:name="Medium List 1 Accent 4" w:semiHidden="0" w:uiPriority="60" w:unhideWhenUsed="0"/>
+    <w:lsdException w:name="Medium List 2 Accent 4" w:semiHidden="0" w:uiPriority="61" w:unhideWhenUsed="0"/>
+    <w:lsdException w:name="Medium Grid 1 Accent 4" w:semiHidden="0" w:uiPriority="62" w:unhideWhenUsed="0"/>
+    <w:lsdException w:name="Medium Grid 2 Accent 4" w:semiHidden="0" w:uiPriority="63" w:unhideWhenUsed="0"/>
+    <w:lsdException w:name="Medium Grid 3 Accent 4" w:semiHidden="0" w:uiPriority="64" w:unhideWhenUsed="0"/>
+    <w:lsdException w:name="Dark List Accent 4" w:semiHidden="0" w:uiPriority="65" w:unhideWhenUsed="0"/>
+    <w:lsdException w:name="Colorful Shading Accent 4" w:semiHidden="0" w:uiPriority="66" w:unhideWhenUsed="0"/>
+    <w:lsdException w:name="Colorful List Accent 4" w:semiHidden="0" w:uiPriority="67" w:unhideWhenUsed="0"/>
+    <w:lsdException w:name="Colorful Grid Accent 4" w:semiHidden="0" w:uiPriority="68" w:unhideWhenUsed="0"/>
+    <w:lsdException w:name="Light Shading Accent 5" w:semiHidden="0" w:uiPriority="69" w:unhideWhenUsed="0"/>
+    <w:lsdException w:name="Light List Accent 5" w:semiHidden="0" w:uiPriority="70" w:unhideWhenUsed="0"/>
+    <w:lsdException w:name="Light Grid Accent 5" w:semiHidden="0" w:uiPriority="71" w:unhideWhenUsed="0"/>
+    <w:lsdException w:name="Medium Shading 1 Accent 5" w:semiHidden="0" w:uiPriority="72" w:unhideWhenUsed="0"/>
+    <w:lsdException w:name="Medium Shading 2 Accent 5" w:semiHidden="0" w:uiPriority="73" w:unhideWhenUsed="0"/>
+    <w:lsdException w:name="Medium List 1 Accent 5" w:semiHidden="0" w:uiPriority="60" w:unhideWhenUsed="0"/>
+    <w:lsdException w:name="Medium List 2 Accent 5" w:semiHidden="0" w:uiPriority="61" w:unhideWhenUsed="0"/>
+    <w:lsdException w:name="Medium Grid 1 Accent 5" w:semiHidden="0" w:uiPriority="62" w:unhideWhenUsed="0"/>
+    <w:lsdException w:name="Medium Grid 2 Accent 5" w:semiHidden="0" w:uiPriority="63" w:unhideWhenUsed="0"/>
+    <w:lsdException w:name="Medium Grid 3 Accent 5" w:semiHidden="0" w:uiPriority="64" w:unhideWhenUsed="0"/>
+    <w:lsdException w:name="Dark List Accent 5" w:semiHidden="0" w:uiPriority="65" w:unhideWhenUsed="0"/>
+    <w:lsdException w:name="Colorful Shading Accent 5" w:semiHidden="0" w:uiPriority="66" w:unhideWhenUsed="0"/>
+    <w:lsdException w:name="Colorful List Accent 5" w:semiHidden="0" w:uiPriority="67" w:unhideWhenUsed="0"/>
+    <w:lsdException w:name="Colorful Grid Accent 5" w:semiHidden="0" w:uiPriority="68" w:unhideWhenUsed="0"/>
+    <w:lsdException w:name="Light Shading Accent 6" w:semiHidden="0" w:uiPriority="69" w:unhideWhenUsed="0"/>
+    <w:lsdException w:name="Light List Accent 6" w:semiHidden="0" w:uiPriority="70" w:unhideWhenUsed="0"/>
+    <w:lsdException w:name="Light Grid Accent 6" w:semiHidden="0" w:uiPriority="71" w:unhideWhenUsed="0"/>
+    <w:lsdException w:name="Medium Shading 1 Accent 6" w:semiHidden="0" w:uiPriority="72" w:unhideWhenUsed="0"/>
+    <w:lsdException w:name="Medium Shading 2 Accent 6" w:semiHidden="0" w:uiPriority="73" w:unhideWhenUsed="0"/>
+    <w:lsdException w:name="Medium List 1 Accent 6" w:semiHidden="0" w:uiPriority="19" w:unhideWhenUsed="0" w:qFormat="1"/>
+    <w:lsdException w:name="Medium List 2 Accent 6" w:semiHidden="0" w:uiPriority="21" w:unhideWhenUsed="0" w:qFormat="1"/>
+    <w:lsdException w:name="Medium Grid 1 Accent 6" w:semiHidden="0" w:uiPriority="31" w:unhideWhenUsed="0" w:qFormat="1"/>
+    <w:lsdException w:name="Medium Grid 2 Accent 6" w:semiHidden="0" w:uiPriority="32" w:unhideWhenUsed="0" w:qFormat="1"/>
+    <w:lsdException w:name="Medium Grid 3 Accent 6" w:semiHidden="0" w:uiPriority="33" w:unhideWhenUsed="0" w:qFormat="1"/>
+    <w:lsdException w:name="Dark List Accent 6" w:semiHidden="0" w:uiPriority="37" w:unhideWhenUsed="0"/>
+    <w:lsdException w:name="Colorful Shading Accent 6" w:semiHidden="0" w:uiPriority="39" w:unhideWhenUsed="0" w:qFormat="1"/>
+    <w:lsdException w:name="Colorful List Accent 6" w:semiHidden="0" w:uiPriority="72" w:unhideWhenUsed="0"/>
+    <w:lsdException w:name="Colorful Grid Accent 6" w:semiHidden="0" w:uiPriority="73" w:unhideWhenUsed="0"/>
+    <w:lsdException w:name="Subtle Emphasis" w:semiHidden="0" w:uiPriority="19" w:unhideWhenUsed="0" w:qFormat="1"/>
+    <w:lsdException w:name="Intense Emphasis" w:semiHidden="0" w:uiPriority="21" w:unhideWhenUsed="0" w:qFormat="1"/>
+    <w:lsdException w:name="Subtle Reference" w:semiHidden="0" w:uiPriority="31" w:unhideWhenUsed="0" w:qFormat="1"/>
+    <w:lsdException w:name="Intense Reference" w:semiHidden="0" w:uiPriority="32" w:unhideWhenUsed="0" w:qFormat="1"/>
+    <w:lsdException w:name="Book Title" w:semiHidden="0" w:uiPriority="33" w:unhideWhenUsed="0" w:qFormat="1"/>
+    <w:lsdException w:name="Bibliography" w:uiPriority="37"/>
+    <w:lsdException w:name="TOC Heading" w:uiPriority="39" w:qFormat="1"/>
   </w:latentStyles>
-  <w:style w:type="paragraph" w:default="1" w:styleId="Standard">
+  <w:style w:type="paragraph" w:default="1" w:styleId="Normal">
     <w:name w:val="Normal"/>
     <w:qFormat/>
     <w:pPr>
@@ -20618,10 +20478,10 @@
       <w:lang w:val="en-US" w:eastAsia="en-US"/>
     </w:rPr>
   </w:style>
-  <w:style w:type="paragraph" w:styleId="berschrift1">
+  <w:style w:type="paragraph" w:styleId="Heading1">
     <w:name w:val="heading 1"/>
-    <w:basedOn w:val="Standard"/>
-    <w:next w:val="Standard"/>
+    <w:basedOn w:val="Normal"/>
+    <w:next w:val="Normal"/>
     <w:qFormat/>
     <w:pPr>
       <w:tabs>
@@ -20635,10 +20495,10 @@
       <w:sz w:val="28"/>
     </w:rPr>
   </w:style>
-  <w:style w:type="paragraph" w:styleId="berschrift2">
+  <w:style w:type="paragraph" w:styleId="Heading2">
     <w:name w:val="heading 2"/>
-    <w:basedOn w:val="berschrift1"/>
-    <w:next w:val="Standard"/>
+    <w:basedOn w:val="Heading1"/>
+    <w:next w:val="Normal"/>
     <w:qFormat/>
     <w:pPr>
       <w:spacing w:before="120"/>
@@ -20650,10 +20510,10 @@
       <w:u w:val="single"/>
     </w:rPr>
   </w:style>
-  <w:style w:type="paragraph" w:styleId="berschrift3">
+  <w:style w:type="paragraph" w:styleId="Heading3">
     <w:name w:val="heading 3"/>
-    <w:basedOn w:val="berschrift2"/>
-    <w:next w:val="Standard"/>
+    <w:basedOn w:val="Heading2"/>
+    <w:next w:val="Normal"/>
     <w:qFormat/>
     <w:pPr>
       <w:ind w:left="374"/>
@@ -20663,33 +20523,37 @@
       <w:sz w:val="20"/>
     </w:rPr>
   </w:style>
-  <w:style w:type="paragraph" w:styleId="berschrift4">
+  <w:style w:type="paragraph" w:styleId="Heading4">
     <w:name w:val="heading 4"/>
-    <w:basedOn w:val="berschrift3"/>
-    <w:next w:val="Standard"/>
+    <w:basedOn w:val="Heading3"/>
+    <w:next w:val="Normal"/>
     <w:qFormat/>
     <w:pPr>
       <w:ind w:left="562"/>
       <w:outlineLvl w:val="3"/>
     </w:pPr>
   </w:style>
-  <w:style w:type="paragraph" w:styleId="berschrift5">
+  <w:style w:type="paragraph" w:styleId="Heading5">
     <w:name w:val="heading 5"/>
-    <w:basedOn w:val="berschrift4"/>
-    <w:next w:val="Standard"/>
+    <w:basedOn w:val="Heading4"/>
+    <w:next w:val="Normal"/>
     <w:qFormat/>
     <w:pPr>
       <w:ind w:left="749"/>
       <w:outlineLvl w:val="4"/>
     </w:pPr>
   </w:style>
-  <w:style w:type="character" w:default="1" w:styleId="Absatz-Standardschriftart">
+  <w:style w:type="character" w:default="1" w:styleId="DefaultParagraphFont">
     <w:name w:val="Default Paragraph Font"/>
+    <w:uiPriority w:val="1"/>
     <w:semiHidden/>
+    <w:unhideWhenUsed/>
   </w:style>
-  <w:style w:type="table" w:default="1" w:styleId="NormaleTabelle">
+  <w:style w:type="table" w:default="1" w:styleId="TableNormal">
     <w:name w:val="Normal Table"/>
+    <w:uiPriority w:val="99"/>
     <w:semiHidden/>
+    <w:unhideWhenUsed/>
     <w:tblPr>
       <w:tblInd w:w="0" w:type="dxa"/>
       <w:tblCellMar>
@@ -20700,14 +20564,16 @@
       </w:tblCellMar>
     </w:tblPr>
   </w:style>
-  <w:style w:type="numbering" w:default="1" w:styleId="KeineListe">
+  <w:style w:type="numbering" w:default="1" w:styleId="NoList">
     <w:name w:val="No List"/>
+    <w:uiPriority w:val="99"/>
     <w:semiHidden/>
+    <w:unhideWhenUsed/>
   </w:style>
-  <w:style w:type="paragraph" w:styleId="Verzeichnis5">
+  <w:style w:type="paragraph" w:styleId="TOC5">
     <w:name w:val="toc 5"/>
-    <w:basedOn w:val="Standard"/>
-    <w:next w:val="Standard"/>
+    <w:basedOn w:val="Normal"/>
+    <w:next w:val="Normal"/>
     <w:semiHidden/>
     <w:pPr>
       <w:tabs>
@@ -20721,10 +20587,10 @@
       <w:sz w:val="20"/>
     </w:rPr>
   </w:style>
-  <w:style w:type="paragraph" w:styleId="Verzeichnis4">
+  <w:style w:type="paragraph" w:styleId="TOC4">
     <w:name w:val="toc 4"/>
-    <w:basedOn w:val="Standard"/>
-    <w:next w:val="Standard"/>
+    <w:basedOn w:val="Normal"/>
+    <w:next w:val="Normal"/>
     <w:semiHidden/>
     <w:pPr>
       <w:tabs>
@@ -20738,10 +20604,10 @@
       <w:sz w:val="20"/>
     </w:rPr>
   </w:style>
-  <w:style w:type="paragraph" w:styleId="Verzeichnis3">
+  <w:style w:type="paragraph" w:styleId="TOC3">
     <w:name w:val="toc 3"/>
-    <w:basedOn w:val="Standard"/>
-    <w:next w:val="Standard"/>
+    <w:basedOn w:val="Normal"/>
+    <w:next w:val="Normal"/>
     <w:semiHidden/>
     <w:pPr>
       <w:tabs>
@@ -20755,10 +20621,10 @@
       <w:sz w:val="20"/>
     </w:rPr>
   </w:style>
-  <w:style w:type="paragraph" w:styleId="Verzeichnis2">
+  <w:style w:type="paragraph" w:styleId="TOC2">
     <w:name w:val="toc 2"/>
-    <w:basedOn w:val="Standard"/>
-    <w:next w:val="Standard"/>
+    <w:basedOn w:val="Normal"/>
+    <w:next w:val="Normal"/>
     <w:semiHidden/>
     <w:pPr>
       <w:tabs>
@@ -20774,10 +20640,10 @@
       <w:sz w:val="20"/>
     </w:rPr>
   </w:style>
-  <w:style w:type="paragraph" w:styleId="Verzeichnis1">
+  <w:style w:type="paragraph" w:styleId="TOC1">
     <w:name w:val="toc 1"/>
-    <w:basedOn w:val="Standard"/>
-    <w:next w:val="Standard"/>
+    <w:basedOn w:val="Normal"/>
+    <w:next w:val="Normal"/>
     <w:semiHidden/>
     <w:pPr>
       <w:tabs>
@@ -20794,8 +20660,8 @@
   </w:style>
   <w:style w:type="paragraph" w:styleId="Index3">
     <w:name w:val="index 3"/>
-    <w:basedOn w:val="Standard"/>
-    <w:next w:val="Standard"/>
+    <w:basedOn w:val="Normal"/>
+    <w:next w:val="Normal"/>
     <w:semiHidden/>
     <w:pPr>
       <w:ind w:left="720"/>
@@ -20803,8 +20669,8 @@
   </w:style>
   <w:style w:type="paragraph" w:styleId="Index2">
     <w:name w:val="index 2"/>
-    <w:basedOn w:val="Standard"/>
-    <w:next w:val="Standard"/>
+    <w:basedOn w:val="Normal"/>
+    <w:next w:val="Normal"/>
     <w:semiHidden/>
     <w:pPr>
       <w:ind w:left="360"/>
@@ -20812,19 +20678,19 @@
   </w:style>
   <w:style w:type="paragraph" w:styleId="Index1">
     <w:name w:val="index 1"/>
-    <w:basedOn w:val="Standard"/>
-    <w:next w:val="Standard"/>
+    <w:basedOn w:val="Normal"/>
+    <w:next w:val="Normal"/>
     <w:semiHidden/>
   </w:style>
-  <w:style w:type="paragraph" w:styleId="Indexberschrift">
+  <w:style w:type="paragraph" w:styleId="IndexHeading">
     <w:name w:val="index heading"/>
-    <w:basedOn w:val="Standard"/>
+    <w:basedOn w:val="Normal"/>
     <w:next w:val="Index1"/>
     <w:semiHidden/>
   </w:style>
-  <w:style w:type="paragraph" w:styleId="Fuzeile">
+  <w:style w:type="paragraph" w:styleId="Footer">
     <w:name w:val="footer"/>
-    <w:basedOn w:val="Standard"/>
+    <w:basedOn w:val="Normal"/>
     <w:pPr>
       <w:tabs>
         <w:tab w:val="center" w:pos="4320"/>
@@ -20832,9 +20698,9 @@
       </w:tabs>
     </w:pPr>
   </w:style>
-  <w:style w:type="paragraph" w:styleId="Kopfzeile">
+  <w:style w:type="paragraph" w:styleId="Header">
     <w:name w:val="header"/>
-    <w:basedOn w:val="Standard"/>
+    <w:basedOn w:val="Normal"/>
     <w:pPr>
       <w:tabs>
         <w:tab w:val="center" w:pos="4320"/>
@@ -20844,15 +20710,15 @@
   </w:style>
   <w:style w:type="paragraph" w:customStyle="1" w:styleId="NormalIndent1">
     <w:name w:val="Normal Indent1"/>
-    <w:basedOn w:val="Standard"/>
-    <w:next w:val="Standard"/>
+    <w:basedOn w:val="Normal"/>
+    <w:next w:val="Normal"/>
     <w:pPr>
       <w:ind w:left="720"/>
     </w:pPr>
   </w:style>
   <w:style w:type="paragraph" w:customStyle="1" w:styleId="lev2">
     <w:name w:val="lev2"/>
-    <w:basedOn w:val="Standard"/>
+    <w:basedOn w:val="Normal"/>
     <w:pPr>
       <w:spacing w:after="100"/>
       <w:ind w:left="360"/>
@@ -20864,7 +20730,7 @@
   </w:style>
   <w:style w:type="paragraph" w:customStyle="1" w:styleId="lev1">
     <w:name w:val="lev1"/>
-    <w:basedOn w:val="Standard"/>
+    <w:basedOn w:val="Normal"/>
     <w:pPr>
       <w:spacing w:after="300"/>
     </w:pPr>
@@ -20875,7 +20741,7 @@
   </w:style>
   <w:style w:type="paragraph" w:customStyle="1" w:styleId="lev3">
     <w:name w:val="lev3"/>
-    <w:basedOn w:val="berschrift4"/>
+    <w:basedOn w:val="Heading4"/>
     <w:pPr>
       <w:tabs>
         <w:tab w:val="clear" w:pos="432"/>
@@ -20886,15 +20752,15 @@
     </w:pPr>
   </w:style>
   <w:style w:type="paragraph" w:customStyle="1" w:styleId="level2bullet">
-    <w:name w:val=" level 2 bullet"/>
-    <w:basedOn w:val="Standard"/>
+    <w:name w:val="level 2 bullet"/>
+    <w:basedOn w:val="Normal"/>
     <w:pPr>
       <w:ind w:left="576" w:hanging="288"/>
     </w:pPr>
   </w:style>
   <w:style w:type="paragraph" w:customStyle="1" w:styleId="level2bullet0">
     <w:name w:val="level 2 bullet"/>
-    <w:basedOn w:val="Standard"/>
+    <w:basedOn w:val="Normal"/>
     <w:pPr>
       <w:tabs>
         <w:tab w:val="left" w:pos="1260"/>
@@ -20904,14 +20770,14 @@
       <w:ind w:left="576" w:hanging="288"/>
     </w:pPr>
   </w:style>
-  <w:style w:type="character" w:styleId="Seitenzahl">
+  <w:style w:type="character" w:styleId="PageNumber">
     <w:name w:val="page number"/>
-    <w:basedOn w:val="Absatz-Standardschriftart"/>
+    <w:basedOn w:val="DefaultParagraphFont"/>
   </w:style>
-  <w:style w:type="paragraph" w:styleId="Verzeichnis6">
+  <w:style w:type="paragraph" w:styleId="TOC6">
     <w:name w:val="toc 6"/>
-    <w:basedOn w:val="Standard"/>
-    <w:next w:val="Standard"/>
+    <w:basedOn w:val="Normal"/>
+    <w:next w:val="Normal"/>
     <w:semiHidden/>
     <w:pPr>
       <w:tabs>
@@ -20925,10 +20791,10 @@
       <w:sz w:val="20"/>
     </w:rPr>
   </w:style>
-  <w:style w:type="paragraph" w:styleId="Verzeichnis7">
+  <w:style w:type="paragraph" w:styleId="TOC7">
     <w:name w:val="toc 7"/>
-    <w:basedOn w:val="Standard"/>
-    <w:next w:val="Standard"/>
+    <w:basedOn w:val="Normal"/>
+    <w:next w:val="Normal"/>
     <w:semiHidden/>
     <w:pPr>
       <w:tabs>
@@ -20942,10 +20808,10 @@
       <w:sz w:val="20"/>
     </w:rPr>
   </w:style>
-  <w:style w:type="paragraph" w:styleId="Verzeichnis8">
+  <w:style w:type="paragraph" w:styleId="TOC8">
     <w:name w:val="toc 8"/>
-    <w:basedOn w:val="Standard"/>
-    <w:next w:val="Standard"/>
+    <w:basedOn w:val="Normal"/>
+    <w:next w:val="Normal"/>
     <w:semiHidden/>
     <w:pPr>
       <w:tabs>
@@ -20959,10 +20825,10 @@
       <w:sz w:val="20"/>
     </w:rPr>
   </w:style>
-  <w:style w:type="paragraph" w:styleId="Verzeichnis9">
+  <w:style w:type="paragraph" w:styleId="TOC9">
     <w:name w:val="toc 9"/>
-    <w:basedOn w:val="Standard"/>
-    <w:next w:val="Standard"/>
+    <w:basedOn w:val="Normal"/>
+    <w:next w:val="Normal"/>
     <w:semiHidden/>
     <w:pPr>
       <w:tabs>
@@ -20976,10 +20842,10 @@
       <w:sz w:val="20"/>
     </w:rPr>
   </w:style>
-  <w:style w:type="paragraph" w:styleId="Sprechblasentext">
+  <w:style w:type="paragraph" w:styleId="BalloonText">
     <w:name w:val="Balloon Text"/>
-    <w:basedOn w:val="Standard"/>
-    <w:link w:val="SprechblasentextZchn"/>
+    <w:basedOn w:val="Normal"/>
+    <w:link w:val="BalloonTextChar"/>
     <w:uiPriority w:val="99"/>
     <w:semiHidden/>
     <w:unhideWhenUsed/>
@@ -20990,9 +20856,9 @@
       <w:szCs w:val="16"/>
     </w:rPr>
   </w:style>
-  <w:style w:type="character" w:customStyle="1" w:styleId="SprechblasentextZchn">
-    <w:name w:val="Sprechblasentext Zchn"/>
-    <w:link w:val="Sprechblasentext"/>
+  <w:style w:type="character" w:customStyle="1" w:styleId="BalloonTextChar">
+    <w:name w:val="Balloon Text Char"/>
+    <w:link w:val="BalloonText"/>
     <w:uiPriority w:val="99"/>
     <w:semiHidden/>
     <w:rsid w:val="00097F69"/>
@@ -21003,6 +20869,192 @@
       <w:szCs w:val="16"/>
       <w:lang w:val="en-US" w:eastAsia="en-US"/>
     </w:rPr>
+  </w:style>
+</w:styles>
+</file>
+
+<file path=word/stylesWithEffects.xml><?xml version="1.0" encoding="utf-8"?>
+<w:styles xmlns:wpc="http://schemas.microsoft.com/office/word/2010/wordprocessingCanvas" xmlns:mo="http://schemas.microsoft.com/office/mac/office/2008/main" xmlns:mc="http://schemas.openxmlformats.org/markup-compatibility/2006" xmlns:mv="urn:schemas-microsoft-com:mac:vml" xmlns:o="urn:schemas-microsoft-com:office:office" xmlns:r="http://schemas.openxmlformats.org/officeDocument/2006/relationships" xmlns:m="http://schemas.openxmlformats.org/officeDocument/2006/math" xmlns:v="urn:schemas-microsoft-com:vml" xmlns:wp14="http://schemas.microsoft.com/office/word/2010/wordprocessingDrawing" xmlns:wp="http://schemas.openxmlformats.org/drawingml/2006/wordprocessingDrawing" xmlns:w10="urn:schemas-microsoft-com:office:word" xmlns:w="http://schemas.openxmlformats.org/wordprocessingml/2006/main" xmlns:w14="http://schemas.microsoft.com/office/word/2010/wordml" xmlns:wpg="http://schemas.microsoft.com/office/word/2010/wordprocessingGroup" xmlns:wpi="http://schemas.microsoft.com/office/word/2010/wordprocessingInk" xmlns:wne="http://schemas.microsoft.com/office/word/2006/wordml" xmlns:wps="http://schemas.microsoft.com/office/word/2010/wordprocessingShape" mc:Ignorable="w14 wp14">
+  <w:docDefaults>
+    <w:rPrDefault>
+      <w:rPr>
+        <w:rFonts w:asciiTheme="minorHAnsi" w:eastAsiaTheme="minorEastAsia" w:hAnsiTheme="minorHAnsi" w:cstheme="minorBidi"/>
+        <w:sz w:val="24"/>
+        <w:szCs w:val="24"/>
+        <w:lang w:val="en-US" w:eastAsia="ja-JP" w:bidi="ar-SA"/>
+      </w:rPr>
+    </w:rPrDefault>
+    <w:pPrDefault/>
+  </w:docDefaults>
+  <w:latentStyles w:defLockedState="0" w:defUIPriority="99" w:defSemiHidden="1" w:defUnhideWhenUsed="1" w:defQFormat="0" w:count="276">
+    <w:lsdException w:name="Normal" w:semiHidden="0" w:uiPriority="0" w:unhideWhenUsed="0" w:qFormat="1"/>
+    <w:lsdException w:name="heading 1" w:semiHidden="0" w:uiPriority="9" w:unhideWhenUsed="0" w:qFormat="1"/>
+    <w:lsdException w:name="heading 2" w:uiPriority="9" w:qFormat="1"/>
+    <w:lsdException w:name="heading 3" w:uiPriority="9" w:qFormat="1"/>
+    <w:lsdException w:name="heading 4" w:uiPriority="9" w:qFormat="1"/>
+    <w:lsdException w:name="heading 5" w:uiPriority="9" w:qFormat="1"/>
+    <w:lsdException w:name="heading 6" w:uiPriority="9" w:qFormat="1"/>
+    <w:lsdException w:name="heading 7" w:uiPriority="9" w:qFormat="1"/>
+    <w:lsdException w:name="heading 8" w:uiPriority="9" w:qFormat="1"/>
+    <w:lsdException w:name="heading 9" w:uiPriority="9" w:qFormat="1"/>
+    <w:lsdException w:name="toc 1" w:uiPriority="39"/>
+    <w:lsdException w:name="toc 2" w:uiPriority="39"/>
+    <w:lsdException w:name="toc 3" w:uiPriority="39"/>
+    <w:lsdException w:name="toc 4" w:uiPriority="39"/>
+    <w:lsdException w:name="toc 5" w:uiPriority="39"/>
+    <w:lsdException w:name="toc 6" w:uiPriority="39"/>
+    <w:lsdException w:name="toc 7" w:uiPriority="39"/>
+    <w:lsdException w:name="toc 8" w:uiPriority="39"/>
+    <w:lsdException w:name="toc 9" w:uiPriority="39"/>
+    <w:lsdException w:name="caption" w:uiPriority="35" w:qFormat="1"/>
+    <w:lsdException w:name="Title" w:semiHidden="0" w:uiPriority="10" w:unhideWhenUsed="0" w:qFormat="1"/>
+    <w:lsdException w:name="Default Paragraph Font" w:uiPriority="1"/>
+    <w:lsdException w:name="Subtitle" w:semiHidden="0" w:uiPriority="11" w:unhideWhenUsed="0" w:qFormat="1"/>
+    <w:lsdException w:name="Strong" w:semiHidden="0" w:uiPriority="22" w:unhideWhenUsed="0" w:qFormat="1"/>
+    <w:lsdException w:name="Emphasis" w:semiHidden="0" w:uiPriority="20" w:unhideWhenUsed="0" w:qFormat="1"/>
+    <w:lsdException w:name="Table Grid" w:semiHidden="0" w:uiPriority="59" w:unhideWhenUsed="0"/>
+    <w:lsdException w:name="Placeholder Text" w:unhideWhenUsed="0"/>
+    <w:lsdException w:name="No Spacing" w:semiHidden="0" w:uiPriority="1" w:unhideWhenUsed="0" w:qFormat="1"/>
+    <w:lsdException w:name="Light Shading" w:semiHidden="0" w:uiPriority="60" w:unhideWhenUsed="0"/>
+    <w:lsdException w:name="Light List" w:semiHidden="0" w:uiPriority="61" w:unhideWhenUsed="0"/>
+    <w:lsdException w:name="Light Grid" w:semiHidden="0" w:uiPriority="62" w:unhideWhenUsed="0"/>
+    <w:lsdException w:name="Medium Shading 1" w:semiHidden="0" w:uiPriority="63" w:unhideWhenUsed="0"/>
+    <w:lsdException w:name="Medium Shading 2" w:semiHidden="0" w:uiPriority="64" w:unhideWhenUsed="0"/>
+    <w:lsdException w:name="Medium List 1" w:semiHidden="0" w:uiPriority="65" w:unhideWhenUsed="0"/>
+    <w:lsdException w:name="Medium List 2" w:semiHidden="0" w:uiPriority="66" w:unhideWhenUsed="0"/>
+    <w:lsdException w:name="Medium Grid 1" w:semiHidden="0" w:uiPriority="67" w:unhideWhenUsed="0"/>
+    <w:lsdException w:name="Medium Grid 2" w:semiHidden="0" w:uiPriority="68" w:unhideWhenUsed="0"/>
+    <w:lsdException w:name="Medium Grid 3" w:semiHidden="0" w:uiPriority="69" w:unhideWhenUsed="0"/>
+    <w:lsdException w:name="Dark List" w:semiHidden="0" w:uiPriority="70" w:unhideWhenUsed="0"/>
+    <w:lsdException w:name="Colorful Shading" w:semiHidden="0" w:uiPriority="71" w:unhideWhenUsed="0"/>
+    <w:lsdException w:name="Colorful List" w:semiHidden="0" w:uiPriority="72" w:unhideWhenUsed="0"/>
+    <w:lsdException w:name="Colorful Grid" w:semiHidden="0" w:uiPriority="73" w:unhideWhenUsed="0"/>
+    <w:lsdException w:name="Light Shading Accent 1" w:semiHidden="0" w:uiPriority="60" w:unhideWhenUsed="0"/>
+    <w:lsdException w:name="Light List Accent 1" w:semiHidden="0" w:uiPriority="61" w:unhideWhenUsed="0"/>
+    <w:lsdException w:name="Light Grid Accent 1" w:semiHidden="0" w:uiPriority="62" w:unhideWhenUsed="0"/>
+    <w:lsdException w:name="Medium Shading 1 Accent 1" w:semiHidden="0" w:uiPriority="63" w:unhideWhenUsed="0"/>
+    <w:lsdException w:name="Medium Shading 2 Accent 1" w:semiHidden="0" w:uiPriority="64" w:unhideWhenUsed="0"/>
+    <w:lsdException w:name="Medium List 1 Accent 1" w:semiHidden="0" w:uiPriority="65" w:unhideWhenUsed="0"/>
+    <w:lsdException w:name="Revision" w:unhideWhenUsed="0"/>
+    <w:lsdException w:name="List Paragraph" w:semiHidden="0" w:uiPriority="34" w:unhideWhenUsed="0" w:qFormat="1"/>
+    <w:lsdException w:name="Quote" w:semiHidden="0" w:uiPriority="29" w:unhideWhenUsed="0" w:qFormat="1"/>
+    <w:lsdException w:name="Intense Quote" w:semiHidden="0" w:uiPriority="30" w:unhideWhenUsed="0" w:qFormat="1"/>
+    <w:lsdException w:name="Medium List 2 Accent 1" w:semiHidden="0" w:uiPriority="66" w:unhideWhenUsed="0"/>
+    <w:lsdException w:name="Medium Grid 1 Accent 1" w:semiHidden="0" w:uiPriority="67" w:unhideWhenUsed="0"/>
+    <w:lsdException w:name="Medium Grid 2 Accent 1" w:semiHidden="0" w:uiPriority="68" w:unhideWhenUsed="0"/>
+    <w:lsdException w:name="Medium Grid 3 Accent 1" w:semiHidden="0" w:uiPriority="69" w:unhideWhenUsed="0"/>
+    <w:lsdException w:name="Dark List Accent 1" w:semiHidden="0" w:uiPriority="70" w:unhideWhenUsed="0"/>
+    <w:lsdException w:name="Colorful Shading Accent 1" w:semiHidden="0" w:uiPriority="71" w:unhideWhenUsed="0"/>
+    <w:lsdException w:name="Colorful List Accent 1" w:semiHidden="0" w:uiPriority="72" w:unhideWhenUsed="0"/>
+    <w:lsdException w:name="Colorful Grid Accent 1" w:semiHidden="0" w:uiPriority="73" w:unhideWhenUsed="0"/>
+    <w:lsdException w:name="Light Shading Accent 2" w:semiHidden="0" w:uiPriority="60" w:unhideWhenUsed="0"/>
+    <w:lsdException w:name="Light List Accent 2" w:semiHidden="0" w:uiPriority="61" w:unhideWhenUsed="0"/>
+    <w:lsdException w:name="Light Grid Accent 2" w:semiHidden="0" w:uiPriority="62" w:unhideWhenUsed="0"/>
+    <w:lsdException w:name="Medium Shading 1 Accent 2" w:semiHidden="0" w:uiPriority="63" w:unhideWhenUsed="0"/>
+    <w:lsdException w:name="Medium Shading 2 Accent 2" w:semiHidden="0" w:uiPriority="64" w:unhideWhenUsed="0"/>
+    <w:lsdException w:name="Medium List 1 Accent 2" w:semiHidden="0" w:uiPriority="65" w:unhideWhenUsed="0"/>
+    <w:lsdException w:name="Medium List 2 Accent 2" w:semiHidden="0" w:uiPriority="66" w:unhideWhenUsed="0"/>
+    <w:lsdException w:name="Medium Grid 1 Accent 2" w:semiHidden="0" w:uiPriority="67" w:unhideWhenUsed="0"/>
+    <w:lsdException w:name="Medium Grid 2 Accent 2" w:semiHidden="0" w:uiPriority="68" w:unhideWhenUsed="0"/>
+    <w:lsdException w:name="Medium Grid 3 Accent 2" w:semiHidden="0" w:uiPriority="69" w:unhideWhenUsed="0"/>
+    <w:lsdException w:name="Dark List Accent 2" w:semiHidden="0" w:uiPriority="70" w:unhideWhenUsed="0"/>
+    <w:lsdException w:name="Colorful Shading Accent 2" w:semiHidden="0" w:uiPriority="71" w:unhideWhenUsed="0"/>
+    <w:lsdException w:name="Colorful List Accent 2" w:semiHidden="0" w:uiPriority="72" w:unhideWhenUsed="0"/>
+    <w:lsdException w:name="Colorful Grid Accent 2" w:semiHidden="0" w:uiPriority="73" w:unhideWhenUsed="0"/>
+    <w:lsdException w:name="Light Shading Accent 3" w:semiHidden="0" w:uiPriority="60" w:unhideWhenUsed="0"/>
+    <w:lsdException w:name="Light List Accent 3" w:semiHidden="0" w:uiPriority="61" w:unhideWhenUsed="0"/>
+    <w:lsdException w:name="Light Grid Accent 3" w:semiHidden="0" w:uiPriority="62" w:unhideWhenUsed="0"/>
+    <w:lsdException w:name="Medium Shading 1 Accent 3" w:semiHidden="0" w:uiPriority="63" w:unhideWhenUsed="0"/>
+    <w:lsdException w:name="Medium Shading 2 Accent 3" w:semiHidden="0" w:uiPriority="64" w:unhideWhenUsed="0"/>
+    <w:lsdException w:name="Medium List 1 Accent 3" w:semiHidden="0" w:uiPriority="65" w:unhideWhenUsed="0"/>
+    <w:lsdException w:name="Medium List 2 Accent 3" w:semiHidden="0" w:uiPriority="66" w:unhideWhenUsed="0"/>
+    <w:lsdException w:name="Medium Grid 1 Accent 3" w:semiHidden="0" w:uiPriority="67" w:unhideWhenUsed="0"/>
+    <w:lsdException w:name="Medium Grid 2 Accent 3" w:semiHidden="0" w:uiPriority="68" w:unhideWhenUsed="0"/>
+    <w:lsdException w:name="Medium Grid 3 Accent 3" w:semiHidden="0" w:uiPriority="69" w:unhideWhenUsed="0"/>
+    <w:lsdException w:name="Dark List Accent 3" w:semiHidden="0" w:uiPriority="70" w:unhideWhenUsed="0"/>
+    <w:lsdException w:name="Colorful Shading Accent 3" w:semiHidden="0" w:uiPriority="71" w:unhideWhenUsed="0"/>
+    <w:lsdException w:name="Colorful List Accent 3" w:semiHidden="0" w:uiPriority="72" w:unhideWhenUsed="0"/>
+    <w:lsdException w:name="Colorful Grid Accent 3" w:semiHidden="0" w:uiPriority="73" w:unhideWhenUsed="0"/>
+    <w:lsdException w:name="Light Shading Accent 4" w:semiHidden="0" w:uiPriority="60" w:unhideWhenUsed="0"/>
+    <w:lsdException w:name="Light List Accent 4" w:semiHidden="0" w:uiPriority="61" w:unhideWhenUsed="0"/>
+    <w:lsdException w:name="Light Grid Accent 4" w:semiHidden="0" w:uiPriority="62" w:unhideWhenUsed="0"/>
+    <w:lsdException w:name="Medium Shading 1 Accent 4" w:semiHidden="0" w:uiPriority="63" w:unhideWhenUsed="0"/>
+    <w:lsdException w:name="Medium Shading 2 Accent 4" w:semiHidden="0" w:uiPriority="64" w:unhideWhenUsed="0"/>
+    <w:lsdException w:name="Medium List 1 Accent 4" w:semiHidden="0" w:uiPriority="65" w:unhideWhenUsed="0"/>
+    <w:lsdException w:name="Medium List 2 Accent 4" w:semiHidden="0" w:uiPriority="66" w:unhideWhenUsed="0"/>
+    <w:lsdException w:name="Medium Grid 1 Accent 4" w:semiHidden="0" w:uiPriority="67" w:unhideWhenUsed="0"/>
+    <w:lsdException w:name="Medium Grid 2 Accent 4" w:semiHidden="0" w:uiPriority="68" w:unhideWhenUsed="0"/>
+    <w:lsdException w:name="Medium Grid 3 Accent 4" w:semiHidden="0" w:uiPriority="69" w:unhideWhenUsed="0"/>
+    <w:lsdException w:name="Dark List Accent 4" w:semiHidden="0" w:uiPriority="70" w:unhideWhenUsed="0"/>
+    <w:lsdException w:name="Colorful Shading Accent 4" w:semiHidden="0" w:uiPriority="71" w:unhideWhenUsed="0"/>
+    <w:lsdException w:name="Colorful List Accent 4" w:semiHidden="0" w:uiPriority="72" w:unhideWhenUsed="0"/>
+    <w:lsdException w:name="Colorful Grid Accent 4" w:semiHidden="0" w:uiPriority="73" w:unhideWhenUsed="0"/>
+    <w:lsdException w:name="Light Shading Accent 5" w:semiHidden="0" w:uiPriority="60" w:unhideWhenUsed="0"/>
+    <w:lsdException w:name="Light List Accent 5" w:semiHidden="0" w:uiPriority="61" w:unhideWhenUsed="0"/>
+    <w:lsdException w:name="Light Grid Accent 5" w:semiHidden="0" w:uiPriority="62" w:unhideWhenUsed="0"/>
+    <w:lsdException w:name="Medium Shading 1 Accent 5" w:semiHidden="0" w:uiPriority="63" w:unhideWhenUsed="0"/>
+    <w:lsdException w:name="Medium Shading 2 Accent 5" w:semiHidden="0" w:uiPriority="64" w:unhideWhenUsed="0"/>
+    <w:lsdException w:name="Medium List 1 Accent 5" w:semiHidden="0" w:uiPriority="65" w:unhideWhenUsed="0"/>
+    <w:lsdException w:name="Medium List 2 Accent 5" w:semiHidden="0" w:uiPriority="66" w:unhideWhenUsed="0"/>
+    <w:lsdException w:name="Medium Grid 1 Accent 5" w:semiHidden="0" w:uiPriority="67" w:unhideWhenUsed="0"/>
+    <w:lsdException w:name="Medium Grid 2 Accent 5" w:semiHidden="0" w:uiPriority="68" w:unhideWhenUsed="0"/>
+    <w:lsdException w:name="Medium Grid 3 Accent 5" w:semiHidden="0" w:uiPriority="69" w:unhideWhenUsed="0"/>
+    <w:lsdException w:name="Dark List Accent 5" w:semiHidden="0" w:uiPriority="70" w:unhideWhenUsed="0"/>
+    <w:lsdException w:name="Colorful Shading Accent 5" w:semiHidden="0" w:uiPriority="71" w:unhideWhenUsed="0"/>
+    <w:lsdException w:name="Colorful List Accent 5" w:semiHidden="0" w:uiPriority="72" w:unhideWhenUsed="0"/>
+    <w:lsdException w:name="Colorful Grid Accent 5" w:semiHidden="0" w:uiPriority="73" w:unhideWhenUsed="0"/>
+    <w:lsdException w:name="Light Shading Accent 6" w:semiHidden="0" w:uiPriority="60" w:unhideWhenUsed="0"/>
+    <w:lsdException w:name="Light List Accent 6" w:semiHidden="0" w:uiPriority="61" w:unhideWhenUsed="0"/>
+    <w:lsdException w:name="Light Grid Accent 6" w:semiHidden="0" w:uiPriority="62" w:unhideWhenUsed="0"/>
+    <w:lsdException w:name="Medium Shading 1 Accent 6" w:semiHidden="0" w:uiPriority="63" w:unhideWhenUsed="0"/>
+    <w:lsdException w:name="Medium Shading 2 Accent 6" w:semiHidden="0" w:uiPriority="64" w:unhideWhenUsed="0"/>
+    <w:lsdException w:name="Medium List 1 Accent 6" w:semiHidden="0" w:uiPriority="65" w:unhideWhenUsed="0"/>
+    <w:lsdException w:name="Medium List 2 Accent 6" w:semiHidden="0" w:uiPriority="66" w:unhideWhenUsed="0"/>
+    <w:lsdException w:name="Medium Grid 1 Accent 6" w:semiHidden="0" w:uiPriority="67" w:unhideWhenUsed="0"/>
+    <w:lsdException w:name="Medium Grid 2 Accent 6" w:semiHidden="0" w:uiPriority="68" w:unhideWhenUsed="0"/>
+    <w:lsdException w:name="Medium Grid 3 Accent 6" w:semiHidden="0" w:uiPriority="69" w:unhideWhenUsed="0"/>
+    <w:lsdException w:name="Dark List Accent 6" w:semiHidden="0" w:uiPriority="70" w:unhideWhenUsed="0"/>
+    <w:lsdException w:name="Colorful Shading Accent 6" w:semiHidden="0" w:uiPriority="71" w:unhideWhenUsed="0"/>
+    <w:lsdException w:name="Colorful List Accent 6" w:semiHidden="0" w:uiPriority="72" w:unhideWhenUsed="0"/>
+    <w:lsdException w:name="Colorful Grid Accent 6" w:semiHidden="0" w:uiPriority="73" w:unhideWhenUsed="0"/>
+    <w:lsdException w:name="Subtle Emphasis" w:semiHidden="0" w:uiPriority="19" w:unhideWhenUsed="0" w:qFormat="1"/>
+    <w:lsdException w:name="Intense Emphasis" w:semiHidden="0" w:uiPriority="21" w:unhideWhenUsed="0" w:qFormat="1"/>
+    <w:lsdException w:name="Subtle Reference" w:semiHidden="0" w:uiPriority="31" w:unhideWhenUsed="0" w:qFormat="1"/>
+    <w:lsdException w:name="Intense Reference" w:semiHidden="0" w:uiPriority="32" w:unhideWhenUsed="0" w:qFormat="1"/>
+    <w:lsdException w:name="Book Title" w:semiHidden="0" w:uiPriority="33" w:unhideWhenUsed="0" w:qFormat="1"/>
+    <w:lsdException w:name="Bibliography" w:uiPriority="37"/>
+    <w:lsdException w:name="TOC Heading" w:uiPriority="39" w:qFormat="1"/>
+  </w:latentStyles>
+  <w:style w:type="paragraph" w:default="1" w:styleId="Normal">
+    <w:name w:val="Normal"/>
+    <w:qFormat/>
+  </w:style>
+  <w:style w:type="character" w:default="1" w:styleId="DefaultParagraphFont">
+    <w:name w:val="Default Paragraph Font"/>
+    <w:uiPriority w:val="1"/>
+    <w:semiHidden/>
+    <w:unhideWhenUsed/>
+  </w:style>
+  <w:style w:type="table" w:default="1" w:styleId="TableNormal">
+    <w:name w:val="Normal Table"/>
+    <w:uiPriority w:val="99"/>
+    <w:semiHidden/>
+    <w:unhideWhenUsed/>
+    <w:tblPr>
+      <w:tblInd w:w="0" w:type="dxa"/>
+      <w:tblCellMar>
+        <w:top w:w="0" w:type="dxa"/>
+        <w:left w:w="108" w:type="dxa"/>
+        <w:bottom w:w="0" w:type="dxa"/>
+        <w:right w:w="108" w:type="dxa"/>
+      </w:tblCellMar>
+    </w:tblPr>
+  </w:style>
+  <w:style w:type="numbering" w:default="1" w:styleId="NoList">
+    <w:name w:val="No List"/>
+    <w:uiPriority w:val="99"/>
+    <w:semiHidden/>
+    <w:unhideWhenUsed/>
   </w:style>
 </w:styles>
 </file>
@@ -21050,7 +21102,7 @@
     </a:clrScheme>
     <a:fontScheme name="Office">
       <a:majorFont>
-        <a:latin typeface="Calibri Light" panose="020F0302020204030204"/>
+        <a:latin typeface="Calibri Light"/>
         <a:ea typeface=""/>
         <a:cs typeface=""/>
         <a:font script="Jpan" typeface="Yu Gothic Light"/>
@@ -21085,7 +21137,7 @@
         <a:font script="Geor" typeface="Sylfaen"/>
       </a:majorFont>
       <a:minorFont>
-        <a:latin typeface="Calibri" panose="020F0502020204030204"/>
+        <a:latin typeface="Calibri"/>
         <a:ea typeface=""/>
         <a:cs typeface=""/>
         <a:font script="Jpan" typeface="Yu Mincho"/>
@@ -21262,7 +21314,7 @@
   <a:extraClrSchemeLst/>
   <a:extLst>
     <a:ext uri="{05A4C25C-085E-4340-85A3-A5531E510DB2}">
-      <thm15:themeFamily xmlns:thm15="http://schemas.microsoft.com/office/thememl/2012/main" name="Office Theme" id="{62F939B6-93AF-4DB8-9C6B-D6C7DFDC589F}" vid="{4A3C46E8-61CC-4603-A589-7422A47A8E4A}"/>
+      <thm15:themeFamily xmlns:thm15="http://schemas.microsoft.com/office/thememl/2012/main" xmlns="" name="Office Theme" id="{62F939B6-93AF-4DB8-9C6B-D6C7DFDC589F}" vid="{4A3C46E8-61CC-4603-A589-7422A47A8E4A}"/>
     </a:ext>
   </a:extLst>
 </a:theme>

</xml_diff>